<commit_message>
Revert "Merge remote-tracking branch 'origin/main'"
This reverts commit 3fcfb7f7aa1258d0709ec90ff8d5bb846ca2e521, reversing
changes made to ff39ed10af2f4e780fad09dcbed8000c32b941a1.
</commit_message>
<xml_diff>
--- a/TCC.docx
+++ b/TCC.docx
@@ -1,6 +1,6 @@
 
 <file path=word/document.xml><?xml version="1.0" encoding="utf-8"?>
-<w:document xmlns:wpc="http://schemas.microsoft.com/office/word/2010/wordprocessingCanvas" xmlns:cx="http://schemas.microsoft.com/office/drawing/2014/chartex" xmlns:cx1="http://schemas.microsoft.com/office/drawing/2015/9/8/chartex" xmlns:cx2="http://schemas.microsoft.com/office/drawing/2015/10/21/chartex" xmlns:cx3="http://schemas.microsoft.com/office/drawing/2016/5/9/chartex" xmlns:cx4="http://schemas.microsoft.com/office/drawing/2016/5/10/chartex" xmlns:cx5="http://schemas.microsoft.com/office/drawing/2016/5/11/chartex" xmlns:cx6="http://schemas.microsoft.com/office/drawing/2016/5/12/chartex" xmlns:cx7="http://schemas.microsoft.com/office/drawing/2016/5/13/chartex" xmlns:cx8="http://schemas.microsoft.com/office/drawing/2016/5/14/chartex" xmlns:mc="http://schemas.openxmlformats.org/markup-compatibility/2006" xmlns:aink="http://schemas.microsoft.com/office/drawing/2016/ink" xmlns:am3d="http://schemas.microsoft.com/office/drawing/2017/model3d" xmlns:o="urn:schemas-microsoft-com:office:office" xmlns:oel="http://schemas.microsoft.com/office/2019/extlst" xmlns:r="http://schemas.openxmlformats.org/officeDocument/2006/relationships" xmlns:m="http://schemas.openxmlformats.org/officeDocument/2006/math" xmlns:v="urn:schemas-microsoft-com:vml" xmlns:wp14="http://schemas.microsoft.com/office/word/2010/wordprocessingDrawing" xmlns:wp="http://schemas.openxmlformats.org/drawingml/2006/wordprocessingDrawing" xmlns:w10="urn:schemas-microsoft-com:office:word" xmlns:w="http://schemas.openxmlformats.org/wordprocessingml/2006/main" xmlns:w14="http://schemas.microsoft.com/office/word/2010/wordml" xmlns:w15="http://schemas.microsoft.com/office/word/2012/wordml" xmlns:w16cex="http://schemas.microsoft.com/office/word/2018/wordml/cex" xmlns:w16cid="http://schemas.microsoft.com/office/word/2016/wordml/cid" xmlns:w16="http://schemas.microsoft.com/office/word/2018/wordml" xmlns:w16du="http://schemas.microsoft.com/office/word/2023/wordml/word16du" xmlns:w16sdtdh="http://schemas.microsoft.com/office/word/2020/wordml/sdtdatahash" xmlns:w16sdtfl="http://schemas.microsoft.com/office/word/2024/wordml/sdtformatlock" xmlns:w16se="http://schemas.microsoft.com/office/word/2015/wordml/symex" xmlns:wpg="http://schemas.microsoft.com/office/word/2010/wordprocessingGroup" xmlns:wpi="http://schemas.microsoft.com/office/word/2010/wordprocessingInk" xmlns:wne="http://schemas.microsoft.com/office/word/2006/wordml" xmlns:wps="http://schemas.microsoft.com/office/word/2010/wordprocessingShape" mc:Ignorable="w14 w15 w16se w16cid w16 w16cex w16sdtdh w16sdtfl w16du wp14">
+<w:document xmlns:wpc="http://schemas.microsoft.com/office/word/2010/wordprocessingCanvas" xmlns:cx="http://schemas.microsoft.com/office/drawing/2014/chartex" xmlns:cx1="http://schemas.microsoft.com/office/drawing/2015/9/8/chartex" xmlns:cx2="http://schemas.microsoft.com/office/drawing/2015/10/21/chartex" xmlns:cx3="http://schemas.microsoft.com/office/drawing/2016/5/9/chartex" xmlns:cx4="http://schemas.microsoft.com/office/drawing/2016/5/10/chartex" xmlns:cx5="http://schemas.microsoft.com/office/drawing/2016/5/11/chartex" xmlns:cx6="http://schemas.microsoft.com/office/drawing/2016/5/12/chartex" xmlns:cx7="http://schemas.microsoft.com/office/drawing/2016/5/13/chartex" xmlns:cx8="http://schemas.microsoft.com/office/drawing/2016/5/14/chartex" xmlns:mc="http://schemas.openxmlformats.org/markup-compatibility/2006" xmlns:aink="http://schemas.microsoft.com/office/drawing/2016/ink" xmlns:am3d="http://schemas.microsoft.com/office/drawing/2017/model3d" xmlns:o="urn:schemas-microsoft-com:office:office" xmlns:r="http://schemas.openxmlformats.org/officeDocument/2006/relationships" xmlns:m="http://schemas.openxmlformats.org/officeDocument/2006/math" xmlns:v="urn:schemas-microsoft-com:vml" xmlns:wp14="http://schemas.microsoft.com/office/word/2010/wordprocessingDrawing" xmlns:wp="http://schemas.openxmlformats.org/drawingml/2006/wordprocessingDrawing" xmlns:w10="urn:schemas-microsoft-com:office:word" xmlns:w="http://schemas.openxmlformats.org/wordprocessingml/2006/main" xmlns:w14="http://schemas.microsoft.com/office/word/2010/wordml" xmlns:w15="http://schemas.microsoft.com/office/word/2012/wordml" xmlns:w16cex="http://schemas.microsoft.com/office/word/2018/wordml/cex" xmlns:w16cid="http://schemas.microsoft.com/office/word/2016/wordml/cid" xmlns:w16="http://schemas.microsoft.com/office/word/2018/wordml" xmlns:w16sdtdh="http://schemas.microsoft.com/office/word/2020/wordml/sdtdatahash" xmlns:w16se="http://schemas.microsoft.com/office/word/2015/wordml/symex" xmlns:wpg="http://schemas.microsoft.com/office/word/2010/wordprocessingGroup" xmlns:wpi="http://schemas.microsoft.com/office/word/2010/wordprocessingInk" xmlns:wne="http://schemas.microsoft.com/office/word/2006/wordml" xmlns:wps="http://schemas.microsoft.com/office/word/2010/wordprocessingShape" mc:Ignorable="w14 w15 w16se w16cid w16 w16cex w16sdtdh wp14">
   <w:body>
     <w:p>
       <w:pPr>
@@ -382,8 +382,6 @@
         <w:shd w:val="clear" w:color="auto" w:fill="FFFFFF" w:themeFill="background1"/>
         <w:spacing w:after="0"/>
         <w:jc w:val="center"/>
-      </w:pPr>
-      <w:r>
         <w:rPr>
           <w:rFonts w:ascii="Arial" w:eastAsia="Arial" w:hAnsi="Arial" w:cs="Arial"/>
           <w:b/>
@@ -391,8 +389,36 @@
           <w:sz w:val="28"/>
           <w:szCs w:val="28"/>
         </w:rPr>
-        <w:t>Modelagem Preditiva para Análise Fundamentalista, Previsão e Recomendação de Ações com Dashboard Interativo</w:t>
-      </w:r>
+      </w:pPr>
+      <w:r>
+        <w:rPr>
+          <w:rFonts w:ascii="Arial" w:eastAsia="Arial" w:hAnsi="Arial" w:cs="Arial"/>
+          <w:b/>
+          <w:bCs/>
+          <w:sz w:val="28"/>
+          <w:szCs w:val="28"/>
+        </w:rPr>
+        <w:t xml:space="preserve">Sistema Automatizado de Análise e Recomendação de Ações com Visual </w:t>
+      </w:r>
+      <w:proofErr w:type="spellStart"/>
+      <w:r>
+        <w:rPr>
+          <w:rFonts w:ascii="Arial" w:eastAsia="Arial" w:hAnsi="Arial" w:cs="Arial"/>
+          <w:b/>
+          <w:bCs/>
+          <w:sz w:val="28"/>
+          <w:szCs w:val="28"/>
+        </w:rPr>
+        <w:t>Analytics</w:t>
+      </w:r>
+      <w:proofErr w:type="spellEnd"/>
+    </w:p>
+    <w:p>
+      <w:pPr>
+        <w:shd w:val="clear" w:color="auto" w:fill="FFFFFF" w:themeFill="background1"/>
+        <w:spacing w:after="0"/>
+        <w:jc w:val="center"/>
+      </w:pPr>
       <w:r>
         <w:rPr>
           <w:rFonts w:ascii="Arial" w:eastAsia="Arial" w:hAnsi="Arial" w:cs="Arial"/>
@@ -548,6 +574,7 @@
           <w:b/>
           <w:bCs/>
         </w:rPr>
+        <w:lastRenderedPageBreak/>
         <w:t>Folha de Rosto</w:t>
       </w:r>
     </w:p>
@@ -571,7 +598,15 @@
     </w:p>
     <w:p>
       <w:r>
-        <w:t>“Sistema Automatizado de Análise e Recomendação de Ações com Visual Analytics”</w:t>
+        <w:t xml:space="preserve">“Sistema Automatizado de Análise e Recomendação de Ações com Visual </w:t>
+      </w:r>
+      <w:proofErr w:type="spellStart"/>
+      <w:r>
+        <w:t>Analytics</w:t>
+      </w:r>
+      <w:proofErr w:type="spellEnd"/>
+      <w:r>
+        <w:t>”</w:t>
       </w:r>
     </w:p>
     <w:p/>
@@ -630,7 +665,31 @@
         <w:ind w:firstLine="708"/>
       </w:pPr>
       <w:r>
-        <w:t>Este trabalho tem como objetivo o desenvolvimento de um sistema automatizado de análise e recomendação de ações baseado em indicadores fundamentalistas de empresas listadas na B3. Através de web scraping, foram coletados dados como P/L, ROE, Dividend Yield, entre outros, para uma análise completa das ações. O sistema também implementa algoritmos de recomendação para sugerir ações com base no perfil do investidor, além de fornecer visualizações interativas dos indicadores através de ferramentas como Power BI ou Dash. A implementação foi realizada utilizando Python, Docker e PostgreSQL. Como resultado, o sistema permite uma análise eficiente e prática das ações do mercado financeiro, proporcionando uma ferramenta útil para investidores que buscam automatizar o processo de tomada de decisão com base em dados quantitativos.</w:t>
+        <w:t xml:space="preserve">Este trabalho tem como objetivo o desenvolvimento de um sistema automatizado de análise e recomendação de ações baseado em indicadores fundamentalistas de empresas listadas na B3. Através de web </w:t>
+      </w:r>
+      <w:proofErr w:type="spellStart"/>
+      <w:r>
+        <w:t>scraping</w:t>
+      </w:r>
+      <w:proofErr w:type="spellEnd"/>
+      <w:r>
+        <w:t xml:space="preserve">, foram coletados dados como P/L, ROE, </w:t>
+      </w:r>
+      <w:proofErr w:type="spellStart"/>
+      <w:r>
+        <w:t>Dividend</w:t>
+      </w:r>
+      <w:proofErr w:type="spellEnd"/>
+      <w:r>
+        <w:t xml:space="preserve"> </w:t>
+      </w:r>
+      <w:proofErr w:type="spellStart"/>
+      <w:r>
+        <w:t>Yield</w:t>
+      </w:r>
+      <w:proofErr w:type="spellEnd"/>
+      <w:r>
+        <w:t>, entre outros, para uma análise completa das ações. O sistema também implementa algoritmos de recomendação para sugerir ações com base no perfil do investidor, além de fornecer visualizações interativas dos indicadores através de ferramentas como Power BI ou Dash. A implementação foi realizada utilizando Python, Docker e PostgreSQL. Como resultado, o sistema permite uma análise eficiente e prática das ações do mercado financeiro, proporcionando uma ferramenta útil para investidores que buscam automatizar o processo de tomada de decisão com base em dados quantitativos.</w:t>
       </w:r>
     </w:p>
     <w:p/>
@@ -648,8 +707,44 @@
         <w:rPr>
           <w:rFonts w:ascii="Aptos" w:eastAsia="Aptos" w:hAnsi="Aptos" w:cs="Aptos"/>
         </w:rPr>
-        <w:t>: Análise fundamentalista, Recomendação de ações, Scraping, Machine Learning, Visual Analytics</w:t>
-      </w:r>
+        <w:t xml:space="preserve">: Análise fundamentalista, Recomendação de ações, </w:t>
+      </w:r>
+      <w:proofErr w:type="spellStart"/>
+      <w:r>
+        <w:rPr>
+          <w:rFonts w:ascii="Aptos" w:eastAsia="Aptos" w:hAnsi="Aptos" w:cs="Aptos"/>
+        </w:rPr>
+        <w:t>Scraping</w:t>
+      </w:r>
+      <w:proofErr w:type="spellEnd"/>
+      <w:r>
+        <w:rPr>
+          <w:rFonts w:ascii="Aptos" w:eastAsia="Aptos" w:hAnsi="Aptos" w:cs="Aptos"/>
+        </w:rPr>
+        <w:t xml:space="preserve">, </w:t>
+      </w:r>
+      <w:proofErr w:type="spellStart"/>
+      <w:r>
+        <w:rPr>
+          <w:rFonts w:ascii="Aptos" w:eastAsia="Aptos" w:hAnsi="Aptos" w:cs="Aptos"/>
+        </w:rPr>
+        <w:t>Machine</w:t>
+      </w:r>
+      <w:proofErr w:type="spellEnd"/>
+      <w:r>
+        <w:rPr>
+          <w:rFonts w:ascii="Aptos" w:eastAsia="Aptos" w:hAnsi="Aptos" w:cs="Aptos"/>
+        </w:rPr>
+        <w:t xml:space="preserve"> Learning, Visual </w:t>
+      </w:r>
+      <w:proofErr w:type="spellStart"/>
+      <w:r>
+        <w:rPr>
+          <w:rFonts w:ascii="Aptos" w:eastAsia="Aptos" w:hAnsi="Aptos" w:cs="Aptos"/>
+        </w:rPr>
+        <w:t>Analytics</w:t>
+      </w:r>
+      <w:proofErr w:type="spellEnd"/>
     </w:p>
     <w:p>
       <w:pPr>
@@ -1223,15 +1318,99 @@
         <w:rPr>
           <w:rFonts w:ascii="Aptos" w:eastAsia="Aptos" w:hAnsi="Aptos" w:cs="Aptos"/>
         </w:rPr>
-        <w:t>O mercado financeiro é um dos mais dinâmicos e complexos do mundo, influenciado por uma infinidade de fatores econômicos, políticos e sociais. A análise de ações é uma das práticas mais importantes para investidores que buscam tomar decisões informadas. A análise fundamentalista busca entender o valor intrínseco das ações, estudando indicadores financeiros como P/L, ROE, Dividend Yield e outros. No entanto, esse processo pode ser demorado e sujeito a erros humanos, principalmente quando realizado manualmente com grandes volumes de dados.</w:t>
-      </w:r>
-    </w:p>
-    <w:p>
-      <w:r>
-        <w:rPr>
-          <w:rFonts w:ascii="Aptos" w:eastAsia="Aptos" w:hAnsi="Aptos" w:cs="Aptos"/>
-        </w:rPr>
-        <w:t>Com o aumento da quantidade de dados disponíveis e a necessidade de tomada de decisão rápida e precisa, a automação desses processos se torna cada vez mais relevante. Ferramentas como web scraping, machine learning e visual analytics podem otimizar e melhorar significativamente esse processo, tornando a análise de ações mais ágil, precisa e acessível a um público mais amplo de investidores.</w:t>
+        <w:t xml:space="preserve">O mercado financeiro é um dos mais dinâmicos e complexos do mundo, influenciado por uma infinidade de fatores econômicos, políticos e sociais. A análise de ações é uma das práticas mais importantes para investidores que buscam tomar decisões informadas. A análise fundamentalista busca entender o valor intrínseco das ações, estudando indicadores financeiros como P/L, ROE, </w:t>
+      </w:r>
+      <w:proofErr w:type="spellStart"/>
+      <w:r>
+        <w:rPr>
+          <w:rFonts w:ascii="Aptos" w:eastAsia="Aptos" w:hAnsi="Aptos" w:cs="Aptos"/>
+        </w:rPr>
+        <w:t>Dividend</w:t>
+      </w:r>
+      <w:proofErr w:type="spellEnd"/>
+      <w:r>
+        <w:rPr>
+          <w:rFonts w:ascii="Aptos" w:eastAsia="Aptos" w:hAnsi="Aptos" w:cs="Aptos"/>
+        </w:rPr>
+        <w:t xml:space="preserve"> </w:t>
+      </w:r>
+      <w:proofErr w:type="spellStart"/>
+      <w:r>
+        <w:rPr>
+          <w:rFonts w:ascii="Aptos" w:eastAsia="Aptos" w:hAnsi="Aptos" w:cs="Aptos"/>
+        </w:rPr>
+        <w:t>Yield</w:t>
+      </w:r>
+      <w:proofErr w:type="spellEnd"/>
+      <w:r>
+        <w:rPr>
+          <w:rFonts w:ascii="Aptos" w:eastAsia="Aptos" w:hAnsi="Aptos" w:cs="Aptos"/>
+        </w:rPr>
+        <w:t xml:space="preserve"> e outros. No entanto, esse processo pode ser demorado e sujeito a erros humanos, principalmente quando realizado manualmente com grandes volumes de dados.</w:t>
+      </w:r>
+    </w:p>
+    <w:p>
+      <w:r>
+        <w:rPr>
+          <w:rFonts w:ascii="Aptos" w:eastAsia="Aptos" w:hAnsi="Aptos" w:cs="Aptos"/>
+        </w:rPr>
+        <w:t xml:space="preserve">Com o aumento da quantidade de dados disponíveis e a necessidade de tomada de decisão rápida e precisa, a automação desses processos se torna cada vez mais relevante. Ferramentas como web </w:t>
+      </w:r>
+      <w:proofErr w:type="spellStart"/>
+      <w:r>
+        <w:rPr>
+          <w:rFonts w:ascii="Aptos" w:eastAsia="Aptos" w:hAnsi="Aptos" w:cs="Aptos"/>
+        </w:rPr>
+        <w:t>scraping</w:t>
+      </w:r>
+      <w:proofErr w:type="spellEnd"/>
+      <w:r>
+        <w:rPr>
+          <w:rFonts w:ascii="Aptos" w:eastAsia="Aptos" w:hAnsi="Aptos" w:cs="Aptos"/>
+        </w:rPr>
+        <w:t xml:space="preserve">, </w:t>
+      </w:r>
+      <w:proofErr w:type="spellStart"/>
+      <w:r>
+        <w:rPr>
+          <w:rFonts w:ascii="Aptos" w:eastAsia="Aptos" w:hAnsi="Aptos" w:cs="Aptos"/>
+        </w:rPr>
+        <w:t>machine</w:t>
+      </w:r>
+      <w:proofErr w:type="spellEnd"/>
+      <w:r>
+        <w:rPr>
+          <w:rFonts w:ascii="Aptos" w:eastAsia="Aptos" w:hAnsi="Aptos" w:cs="Aptos"/>
+        </w:rPr>
+        <w:t xml:space="preserve"> </w:t>
+      </w:r>
+      <w:proofErr w:type="spellStart"/>
+      <w:r>
+        <w:rPr>
+          <w:rFonts w:ascii="Aptos" w:eastAsia="Aptos" w:hAnsi="Aptos" w:cs="Aptos"/>
+        </w:rPr>
+        <w:t>learning</w:t>
+      </w:r>
+      <w:proofErr w:type="spellEnd"/>
+      <w:r>
+        <w:rPr>
+          <w:rFonts w:ascii="Aptos" w:eastAsia="Aptos" w:hAnsi="Aptos" w:cs="Aptos"/>
+        </w:rPr>
+        <w:t xml:space="preserve"> e visual </w:t>
+      </w:r>
+      <w:proofErr w:type="spellStart"/>
+      <w:r>
+        <w:rPr>
+          <w:rFonts w:ascii="Aptos" w:eastAsia="Aptos" w:hAnsi="Aptos" w:cs="Aptos"/>
+        </w:rPr>
+        <w:t>analytics</w:t>
+      </w:r>
+      <w:proofErr w:type="spellEnd"/>
+      <w:r>
+        <w:rPr>
+          <w:rFonts w:ascii="Aptos" w:eastAsia="Aptos" w:hAnsi="Aptos" w:cs="Aptos"/>
+        </w:rPr>
+        <w:t xml:space="preserve"> podem otimizar e melhorar significativamente esse processo, tornando a análise de ações mais ágil, precisa e acessível a um público mais amplo de investidores.</w:t>
       </w:r>
     </w:p>
     <w:p>
@@ -1263,21 +1442,15 @@
         <w:rPr>
           <w:rFonts w:ascii="Aptos" w:eastAsia="Aptos" w:hAnsi="Aptos" w:cs="Aptos"/>
         </w:rPr>
-        <w:t xml:space="preserve">Desenvolver um sistema automatizado de análise e recomendação de ações, que colete dados fundamentalistas de empresas listadas na B3, faça uma análise desses dados e forneça recomendações personalizadas com base no perfil do investidor. O </w:t>
-      </w:r>
+        <w:t>Desenvolver um sistema automatizado de análise e recomendação de ações, que colete dados fundamentalistas de empresas listadas na B3, faça uma análise desses dados e forneça recomendações personalizadas com base no perfil do investidor. O sistema também deve apresentar visualizações interativas dos indicadores coletados, facilitando a interpretação dos dados.</w:t>
+      </w:r>
+    </w:p>
+    <w:p>
       <w:r>
         <w:rPr>
           <w:rFonts w:ascii="Aptos" w:eastAsia="Aptos" w:hAnsi="Aptos" w:cs="Aptos"/>
         </w:rPr>
         <w:lastRenderedPageBreak/>
-        <w:t>sistema também deve apresentar visualizações interativas dos indicadores coletados, facilitando a interpretação dos dados.</w:t>
-      </w:r>
-    </w:p>
-    <w:p>
-      <w:r>
-        <w:rPr>
-          <w:rFonts w:ascii="Aptos" w:eastAsia="Aptos" w:hAnsi="Aptos" w:cs="Aptos"/>
-        </w:rPr>
         <w:t>Objetivos Específicos</w:t>
       </w:r>
     </w:p>
@@ -1286,7 +1459,21 @@
         <w:rPr>
           <w:rFonts w:ascii="Aptos" w:eastAsia="Aptos" w:hAnsi="Aptos" w:cs="Aptos"/>
         </w:rPr>
-        <w:t>Coletar Dados: Automatizar a coleta diária de dados fundamentalistas das ações da B3 por meio de web scraping.</w:t>
+        <w:t xml:space="preserve">Coletar Dados: Automatizar a coleta diária de dados fundamentalistas das ações da B3 por meio de web </w:t>
+      </w:r>
+      <w:proofErr w:type="spellStart"/>
+      <w:r>
+        <w:rPr>
+          <w:rFonts w:ascii="Aptos" w:eastAsia="Aptos" w:hAnsi="Aptos" w:cs="Aptos"/>
+        </w:rPr>
+        <w:t>scraping</w:t>
+      </w:r>
+      <w:proofErr w:type="spellEnd"/>
+      <w:r>
+        <w:rPr>
+          <w:rFonts w:ascii="Aptos" w:eastAsia="Aptos" w:hAnsi="Aptos" w:cs="Aptos"/>
+        </w:rPr>
+        <w:t>.</w:t>
       </w:r>
     </w:p>
     <w:p>
@@ -1310,7 +1497,35 @@
         <w:rPr>
           <w:rFonts w:ascii="Aptos" w:eastAsia="Aptos" w:hAnsi="Aptos" w:cs="Aptos"/>
         </w:rPr>
-        <w:t>Sistema de Recomendação: Desenvolver um sistema que forneça recomendações de ações com base em algoritmos de machine learning ou regras definidas.</w:t>
+        <w:t xml:space="preserve">Sistema de Recomendação: Desenvolver um sistema que forneça recomendações de ações com base em algoritmos de </w:t>
+      </w:r>
+      <w:proofErr w:type="spellStart"/>
+      <w:r>
+        <w:rPr>
+          <w:rFonts w:ascii="Aptos" w:eastAsia="Aptos" w:hAnsi="Aptos" w:cs="Aptos"/>
+        </w:rPr>
+        <w:t>machine</w:t>
+      </w:r>
+      <w:proofErr w:type="spellEnd"/>
+      <w:r>
+        <w:rPr>
+          <w:rFonts w:ascii="Aptos" w:eastAsia="Aptos" w:hAnsi="Aptos" w:cs="Aptos"/>
+        </w:rPr>
+        <w:t xml:space="preserve"> </w:t>
+      </w:r>
+      <w:proofErr w:type="spellStart"/>
+      <w:r>
+        <w:rPr>
+          <w:rFonts w:ascii="Aptos" w:eastAsia="Aptos" w:hAnsi="Aptos" w:cs="Aptos"/>
+        </w:rPr>
+        <w:t>learning</w:t>
+      </w:r>
+      <w:proofErr w:type="spellEnd"/>
+      <w:r>
+        <w:rPr>
+          <w:rFonts w:ascii="Aptos" w:eastAsia="Aptos" w:hAnsi="Aptos" w:cs="Aptos"/>
+        </w:rPr>
+        <w:t xml:space="preserve"> ou regras definidas.</w:t>
       </w:r>
     </w:p>
     <w:p>
@@ -1358,22 +1573,134 @@
         <w:rPr>
           <w:rFonts w:ascii="Aptos" w:eastAsia="Aptos" w:hAnsi="Aptos" w:cs="Aptos"/>
         </w:rPr>
-        <w:t>O projeto será desenvolvido utilizando a linguagem Python como ferramenta principal. Para o web scraping, utilizaremos as bibliotecas BeautifulSoup e requests, que serão responsáveis pela coleta diária de dados fundamentalistas diretamente do site Investidor10. Os dados serão armazenados em um banco de dados PostgreSQL, que fornecerá a estrutura necessária para a análise e armazenamento das informações. O Docker será utilizado para criar um ambiente isolado e reprodutível, garantindo que o projeto possa ser facilmente executado em diferentes máquinas.</w:t>
-      </w:r>
-    </w:p>
-    <w:p>
-      <w:r>
-        <w:rPr>
-          <w:rFonts w:ascii="Aptos" w:eastAsia="Aptos" w:hAnsi="Aptos" w:cs="Aptos"/>
-        </w:rPr>
-        <w:t xml:space="preserve">Para a análise dos dados, utilizaremos pandas e scikit-learn para implementar as funções de recomendação e análises exploratórias. As visualizações interativas serão </w:t>
+        <w:t xml:space="preserve">O projeto será desenvolvido utilizando a linguagem Python como ferramenta principal. Para </w:t>
+      </w:r>
+      <w:proofErr w:type="gramStart"/>
+      <w:r>
+        <w:rPr>
+          <w:rFonts w:ascii="Aptos" w:eastAsia="Aptos" w:hAnsi="Aptos" w:cs="Aptos"/>
+        </w:rPr>
+        <w:t>o web</w:t>
+      </w:r>
+      <w:proofErr w:type="gramEnd"/>
+      <w:r>
+        <w:rPr>
+          <w:rFonts w:ascii="Aptos" w:eastAsia="Aptos" w:hAnsi="Aptos" w:cs="Aptos"/>
+        </w:rPr>
+        <w:t xml:space="preserve"> </w:t>
+      </w:r>
+      <w:proofErr w:type="spellStart"/>
+      <w:r>
+        <w:rPr>
+          <w:rFonts w:ascii="Aptos" w:eastAsia="Aptos" w:hAnsi="Aptos" w:cs="Aptos"/>
+        </w:rPr>
+        <w:t>scraping</w:t>
+      </w:r>
+      <w:proofErr w:type="spellEnd"/>
+      <w:r>
+        <w:rPr>
+          <w:rFonts w:ascii="Aptos" w:eastAsia="Aptos" w:hAnsi="Aptos" w:cs="Aptos"/>
+        </w:rPr>
+        <w:t xml:space="preserve">, utilizaremos as bibliotecas </w:t>
+      </w:r>
+      <w:proofErr w:type="spellStart"/>
+      <w:r>
+        <w:rPr>
+          <w:rFonts w:ascii="Aptos" w:eastAsia="Aptos" w:hAnsi="Aptos" w:cs="Aptos"/>
+        </w:rPr>
+        <w:t>BeautifulSoup</w:t>
+      </w:r>
+      <w:proofErr w:type="spellEnd"/>
+      <w:r>
+        <w:rPr>
+          <w:rFonts w:ascii="Aptos" w:eastAsia="Aptos" w:hAnsi="Aptos" w:cs="Aptos"/>
+        </w:rPr>
+        <w:t xml:space="preserve"> e </w:t>
+      </w:r>
+      <w:proofErr w:type="spellStart"/>
+      <w:r>
+        <w:rPr>
+          <w:rFonts w:ascii="Aptos" w:eastAsia="Aptos" w:hAnsi="Aptos" w:cs="Aptos"/>
+        </w:rPr>
+        <w:t>requests</w:t>
+      </w:r>
+      <w:proofErr w:type="spellEnd"/>
+      <w:r>
+        <w:rPr>
+          <w:rFonts w:ascii="Aptos" w:eastAsia="Aptos" w:hAnsi="Aptos" w:cs="Aptos"/>
+        </w:rPr>
+        <w:t>, que serão responsáveis pela coleta diária de dados fundamentalistas diretamente do site Investidor10. Os dados serão armazenados em um banco de dados PostgreSQL, que fornecerá a estrutura necessária para a análise e armazenamento das informações. O Docker será utilizado para criar um ambiente isolado e reprodutível, garantindo que o projeto possa ser facilmente executado em diferentes máquinas.</w:t>
+      </w:r>
+    </w:p>
+    <w:p>
+      <w:r>
+        <w:rPr>
+          <w:rFonts w:ascii="Aptos" w:eastAsia="Aptos" w:hAnsi="Aptos" w:cs="Aptos"/>
+        </w:rPr>
+        <w:t xml:space="preserve">Para a análise dos dados, utilizaremos pandas e </w:t>
+      </w:r>
+      <w:proofErr w:type="spellStart"/>
+      <w:r>
+        <w:rPr>
+          <w:rFonts w:ascii="Aptos" w:eastAsia="Aptos" w:hAnsi="Aptos" w:cs="Aptos"/>
+        </w:rPr>
+        <w:t>scikit-learn</w:t>
+      </w:r>
+      <w:proofErr w:type="spellEnd"/>
+      <w:r>
+        <w:rPr>
+          <w:rFonts w:ascii="Aptos" w:eastAsia="Aptos" w:hAnsi="Aptos" w:cs="Aptos"/>
+        </w:rPr>
+        <w:t xml:space="preserve"> para implementar as funções de recomendação e análises exploratórias. As visualizações interativas serão geradas com ferramentas como Power BI ou Dash (se aplicável), proporcionando uma interface gráfica para exibição dos resultados. Por fim, os algoritmos de recomendação serão implementados </w:t>
       </w:r>
       <w:r>
         <w:rPr>
           <w:rFonts w:ascii="Aptos" w:eastAsia="Aptos" w:hAnsi="Aptos" w:cs="Aptos"/>
         </w:rPr>
         <w:lastRenderedPageBreak/>
-        <w:t>geradas com ferramentas como Power BI ou Dash (se aplicável), proporcionando uma interface gráfica para exibição dos resultados. Por fim, os algoritmos de recomendação serão implementados com base em regras simples ou modelos de machine learning, como regressão, árvores de decisão ou clustering.</w:t>
+        <w:t xml:space="preserve">com base em regras simples ou modelos de </w:t>
+      </w:r>
+      <w:proofErr w:type="spellStart"/>
+      <w:r>
+        <w:rPr>
+          <w:rFonts w:ascii="Aptos" w:eastAsia="Aptos" w:hAnsi="Aptos" w:cs="Aptos"/>
+        </w:rPr>
+        <w:t>machine</w:t>
+      </w:r>
+      <w:proofErr w:type="spellEnd"/>
+      <w:r>
+        <w:rPr>
+          <w:rFonts w:ascii="Aptos" w:eastAsia="Aptos" w:hAnsi="Aptos" w:cs="Aptos"/>
+        </w:rPr>
+        <w:t xml:space="preserve"> </w:t>
+      </w:r>
+      <w:proofErr w:type="spellStart"/>
+      <w:r>
+        <w:rPr>
+          <w:rFonts w:ascii="Aptos" w:eastAsia="Aptos" w:hAnsi="Aptos" w:cs="Aptos"/>
+        </w:rPr>
+        <w:t>learning</w:t>
+      </w:r>
+      <w:proofErr w:type="spellEnd"/>
+      <w:r>
+        <w:rPr>
+          <w:rFonts w:ascii="Aptos" w:eastAsia="Aptos" w:hAnsi="Aptos" w:cs="Aptos"/>
+        </w:rPr>
+        <w:t xml:space="preserve">, como regressão, árvores de decisão ou </w:t>
+      </w:r>
+      <w:proofErr w:type="spellStart"/>
+      <w:r>
+        <w:rPr>
+          <w:rFonts w:ascii="Aptos" w:eastAsia="Aptos" w:hAnsi="Aptos" w:cs="Aptos"/>
+        </w:rPr>
+        <w:t>clustering</w:t>
+      </w:r>
+      <w:proofErr w:type="spellEnd"/>
+      <w:r>
+        <w:rPr>
+          <w:rFonts w:ascii="Aptos" w:eastAsia="Aptos" w:hAnsi="Aptos" w:cs="Aptos"/>
+        </w:rPr>
+        <w:t>.</w:t>
       </w:r>
     </w:p>
     <w:p>
@@ -1470,7 +1797,35 @@
         <w:rPr>
           <w:rFonts w:ascii="Aptos" w:eastAsia="Aptos" w:hAnsi="Aptos" w:cs="Aptos"/>
         </w:rPr>
-        <w:t>Conceitos de P/L, ROE, Dividend Yield, etc.</w:t>
+        <w:t xml:space="preserve">Conceitos de P/L, ROE, </w:t>
+      </w:r>
+      <w:proofErr w:type="spellStart"/>
+      <w:r>
+        <w:rPr>
+          <w:rFonts w:ascii="Aptos" w:eastAsia="Aptos" w:hAnsi="Aptos" w:cs="Aptos"/>
+        </w:rPr>
+        <w:t>Dividend</w:t>
+      </w:r>
+      <w:proofErr w:type="spellEnd"/>
+      <w:r>
+        <w:rPr>
+          <w:rFonts w:ascii="Aptos" w:eastAsia="Aptos" w:hAnsi="Aptos" w:cs="Aptos"/>
+        </w:rPr>
+        <w:t xml:space="preserve"> </w:t>
+      </w:r>
+      <w:proofErr w:type="spellStart"/>
+      <w:r>
+        <w:rPr>
+          <w:rFonts w:ascii="Aptos" w:eastAsia="Aptos" w:hAnsi="Aptos" w:cs="Aptos"/>
+        </w:rPr>
+        <w:t>Yield</w:t>
+      </w:r>
+      <w:proofErr w:type="spellEnd"/>
+      <w:r>
+        <w:rPr>
+          <w:rFonts w:ascii="Aptos" w:eastAsia="Aptos" w:hAnsi="Aptos" w:cs="Aptos"/>
+        </w:rPr>
+        <w:t>, etc.</w:t>
       </w:r>
     </w:p>
     <w:p>
@@ -1486,15 +1841,135 @@
         <w:rPr>
           <w:rFonts w:ascii="Aptos" w:eastAsia="Aptos" w:hAnsi="Aptos" w:cs="Aptos"/>
         </w:rPr>
-        <w:t>ROE (Return on Equity ou Retorno sobre o Patrimônio Líquido): Mede a rentabilidade de uma empresa em relação ao seu patrimônio líquido. Um ROE alto indica que a empresa está utilizando bem o capital investido.</w:t>
-      </w:r>
-    </w:p>
-    <w:p>
-      <w:r>
-        <w:rPr>
-          <w:rFonts w:ascii="Aptos" w:eastAsia="Aptos" w:hAnsi="Aptos" w:cs="Aptos"/>
-        </w:rPr>
-        <w:t>Dividend Yield: Mede o retorno em dividendos em relação ao preço da ação. A fórmula é: Dividend Yield = Dividendos por ação / Preço da ação. Ações com um alto Dividend Yield são atrativas para investidores que buscam uma fonte constante de rendimento.</w:t>
+        <w:t>ROE (</w:t>
+      </w:r>
+      <w:proofErr w:type="spellStart"/>
+      <w:r>
+        <w:rPr>
+          <w:rFonts w:ascii="Aptos" w:eastAsia="Aptos" w:hAnsi="Aptos" w:cs="Aptos"/>
+        </w:rPr>
+        <w:t>Return</w:t>
+      </w:r>
+      <w:proofErr w:type="spellEnd"/>
+      <w:r>
+        <w:rPr>
+          <w:rFonts w:ascii="Aptos" w:eastAsia="Aptos" w:hAnsi="Aptos" w:cs="Aptos"/>
+        </w:rPr>
+        <w:t xml:space="preserve"> </w:t>
+      </w:r>
+      <w:proofErr w:type="spellStart"/>
+      <w:r>
+        <w:rPr>
+          <w:rFonts w:ascii="Aptos" w:eastAsia="Aptos" w:hAnsi="Aptos" w:cs="Aptos"/>
+        </w:rPr>
+        <w:t>on</w:t>
+      </w:r>
+      <w:proofErr w:type="spellEnd"/>
+      <w:r>
+        <w:rPr>
+          <w:rFonts w:ascii="Aptos" w:eastAsia="Aptos" w:hAnsi="Aptos" w:cs="Aptos"/>
+        </w:rPr>
+        <w:t xml:space="preserve"> </w:t>
+      </w:r>
+      <w:proofErr w:type="spellStart"/>
+      <w:r>
+        <w:rPr>
+          <w:rFonts w:ascii="Aptos" w:eastAsia="Aptos" w:hAnsi="Aptos" w:cs="Aptos"/>
+        </w:rPr>
+        <w:t>Equity</w:t>
+      </w:r>
+      <w:proofErr w:type="spellEnd"/>
+      <w:r>
+        <w:rPr>
+          <w:rFonts w:ascii="Aptos" w:eastAsia="Aptos" w:hAnsi="Aptos" w:cs="Aptos"/>
+        </w:rPr>
+        <w:t xml:space="preserve"> ou Retorno sobre o Patrimônio Líquido): Mede a rentabilidade de uma empresa em relação ao seu patrimônio líquido. Um ROE alto indica que a empresa está utilizando bem o capital investido.</w:t>
+      </w:r>
+    </w:p>
+    <w:p>
+      <w:proofErr w:type="spellStart"/>
+      <w:r>
+        <w:rPr>
+          <w:rFonts w:ascii="Aptos" w:eastAsia="Aptos" w:hAnsi="Aptos" w:cs="Aptos"/>
+        </w:rPr>
+        <w:t>Dividend</w:t>
+      </w:r>
+      <w:proofErr w:type="spellEnd"/>
+      <w:r>
+        <w:rPr>
+          <w:rFonts w:ascii="Aptos" w:eastAsia="Aptos" w:hAnsi="Aptos" w:cs="Aptos"/>
+        </w:rPr>
+        <w:t xml:space="preserve"> </w:t>
+      </w:r>
+      <w:proofErr w:type="spellStart"/>
+      <w:r>
+        <w:rPr>
+          <w:rFonts w:ascii="Aptos" w:eastAsia="Aptos" w:hAnsi="Aptos" w:cs="Aptos"/>
+        </w:rPr>
+        <w:t>Yield</w:t>
+      </w:r>
+      <w:proofErr w:type="spellEnd"/>
+      <w:r>
+        <w:rPr>
+          <w:rFonts w:ascii="Aptos" w:eastAsia="Aptos" w:hAnsi="Aptos" w:cs="Aptos"/>
+        </w:rPr>
+        <w:t xml:space="preserve">: Mede o retorno em dividendos em relação ao preço da ação. A fórmula é: </w:t>
+      </w:r>
+      <w:proofErr w:type="spellStart"/>
+      <w:r>
+        <w:rPr>
+          <w:rFonts w:ascii="Aptos" w:eastAsia="Aptos" w:hAnsi="Aptos" w:cs="Aptos"/>
+        </w:rPr>
+        <w:t>Dividend</w:t>
+      </w:r>
+      <w:proofErr w:type="spellEnd"/>
+      <w:r>
+        <w:rPr>
+          <w:rFonts w:ascii="Aptos" w:eastAsia="Aptos" w:hAnsi="Aptos" w:cs="Aptos"/>
+        </w:rPr>
+        <w:t xml:space="preserve"> </w:t>
+      </w:r>
+      <w:proofErr w:type="spellStart"/>
+      <w:r>
+        <w:rPr>
+          <w:rFonts w:ascii="Aptos" w:eastAsia="Aptos" w:hAnsi="Aptos" w:cs="Aptos"/>
+        </w:rPr>
+        <w:t>Yield</w:t>
+      </w:r>
+      <w:proofErr w:type="spellEnd"/>
+      <w:r>
+        <w:rPr>
+          <w:rFonts w:ascii="Aptos" w:eastAsia="Aptos" w:hAnsi="Aptos" w:cs="Aptos"/>
+        </w:rPr>
+        <w:t xml:space="preserve"> = Dividendos por ação / Preço da ação. Ações com um alto </w:t>
+      </w:r>
+      <w:proofErr w:type="spellStart"/>
+      <w:r>
+        <w:rPr>
+          <w:rFonts w:ascii="Aptos" w:eastAsia="Aptos" w:hAnsi="Aptos" w:cs="Aptos"/>
+        </w:rPr>
+        <w:t>Dividend</w:t>
+      </w:r>
+      <w:proofErr w:type="spellEnd"/>
+      <w:r>
+        <w:rPr>
+          <w:rFonts w:ascii="Aptos" w:eastAsia="Aptos" w:hAnsi="Aptos" w:cs="Aptos"/>
+        </w:rPr>
+        <w:t xml:space="preserve"> </w:t>
+      </w:r>
+      <w:proofErr w:type="spellStart"/>
+      <w:r>
+        <w:rPr>
+          <w:rFonts w:ascii="Aptos" w:eastAsia="Aptos" w:hAnsi="Aptos" w:cs="Aptos"/>
+        </w:rPr>
+        <w:t>Yield</w:t>
+      </w:r>
+      <w:proofErr w:type="spellEnd"/>
+      <w:r>
+        <w:rPr>
+          <w:rFonts w:ascii="Aptos" w:eastAsia="Aptos" w:hAnsi="Aptos" w:cs="Aptos"/>
+        </w:rPr>
+        <w:t xml:space="preserve"> são atrativas para investidores que buscam uma fonte constante de rendimento.</w:t>
       </w:r>
     </w:p>
     <w:p>
@@ -1519,15 +1994,85 @@
           <w:rFonts w:ascii="Aptos" w:eastAsia="Aptos" w:hAnsi="Aptos" w:cs="Aptos"/>
         </w:rPr>
         <w:lastRenderedPageBreak/>
-        <w:t>Esses indicadores são amplamente utilizados para avaliar se uma empresa está saudável financeiramente e se suas ações são atraentes para os investidores. O P/L ajuda a identificar se a ação está cara ou barata, o ROE avalia a rentabilidade, enquanto o Dividend Yield é crucial para quem busca rendimentos periódicos.</w:t>
-      </w:r>
-    </w:p>
-    <w:p>
-      <w:r>
-        <w:rPr>
-          <w:rFonts w:ascii="Aptos" w:eastAsia="Aptos" w:hAnsi="Aptos" w:cs="Aptos"/>
-        </w:rPr>
-        <w:t>Exemplo: Empresas como Petrobras e Vale apresentam alto Dividend Yield, o que atrai investidores interessados em proventos. Já empresas como XP Inc. e Magazine Luiza são mais voltadas para crescimento, com P/Ls mais altos, mas sem grandes distribuições de dividendos.</w:t>
+        <w:t xml:space="preserve">Esses indicadores são amplamente utilizados para avaliar se uma empresa está saudável financeiramente e se suas ações são atraentes para os investidores. O P/L ajuda a identificar se a ação está cara ou barata, o ROE avalia a rentabilidade, enquanto o </w:t>
+      </w:r>
+      <w:proofErr w:type="spellStart"/>
+      <w:r>
+        <w:rPr>
+          <w:rFonts w:ascii="Aptos" w:eastAsia="Aptos" w:hAnsi="Aptos" w:cs="Aptos"/>
+        </w:rPr>
+        <w:t>Dividend</w:t>
+      </w:r>
+      <w:proofErr w:type="spellEnd"/>
+      <w:r>
+        <w:rPr>
+          <w:rFonts w:ascii="Aptos" w:eastAsia="Aptos" w:hAnsi="Aptos" w:cs="Aptos"/>
+        </w:rPr>
+        <w:t xml:space="preserve"> </w:t>
+      </w:r>
+      <w:proofErr w:type="spellStart"/>
+      <w:r>
+        <w:rPr>
+          <w:rFonts w:ascii="Aptos" w:eastAsia="Aptos" w:hAnsi="Aptos" w:cs="Aptos"/>
+        </w:rPr>
+        <w:t>Yield</w:t>
+      </w:r>
+      <w:proofErr w:type="spellEnd"/>
+      <w:r>
+        <w:rPr>
+          <w:rFonts w:ascii="Aptos" w:eastAsia="Aptos" w:hAnsi="Aptos" w:cs="Aptos"/>
+        </w:rPr>
+        <w:t xml:space="preserve"> é crucial para quem busca rendimentos periódicos.</w:t>
+      </w:r>
+    </w:p>
+    <w:p>
+      <w:r>
+        <w:rPr>
+          <w:rFonts w:ascii="Aptos" w:eastAsia="Aptos" w:hAnsi="Aptos" w:cs="Aptos"/>
+        </w:rPr>
+        <w:t xml:space="preserve">Exemplo: Empresas como Petrobras e Vale apresentam alto </w:t>
+      </w:r>
+      <w:proofErr w:type="spellStart"/>
+      <w:r>
+        <w:rPr>
+          <w:rFonts w:ascii="Aptos" w:eastAsia="Aptos" w:hAnsi="Aptos" w:cs="Aptos"/>
+        </w:rPr>
+        <w:t>Dividend</w:t>
+      </w:r>
+      <w:proofErr w:type="spellEnd"/>
+      <w:r>
+        <w:rPr>
+          <w:rFonts w:ascii="Aptos" w:eastAsia="Aptos" w:hAnsi="Aptos" w:cs="Aptos"/>
+        </w:rPr>
+        <w:t xml:space="preserve"> </w:t>
+      </w:r>
+      <w:proofErr w:type="spellStart"/>
+      <w:r>
+        <w:rPr>
+          <w:rFonts w:ascii="Aptos" w:eastAsia="Aptos" w:hAnsi="Aptos" w:cs="Aptos"/>
+        </w:rPr>
+        <w:t>Yield</w:t>
+      </w:r>
+      <w:proofErr w:type="spellEnd"/>
+      <w:r>
+        <w:rPr>
+          <w:rFonts w:ascii="Aptos" w:eastAsia="Aptos" w:hAnsi="Aptos" w:cs="Aptos"/>
+        </w:rPr>
+        <w:t>, o que atrai investidores interessados em proventos. Já empresas como XP Inc. e Magazine Luiza são mais voltadas para crescimento, com P/</w:t>
+      </w:r>
+      <w:proofErr w:type="spellStart"/>
+      <w:r>
+        <w:rPr>
+          <w:rFonts w:ascii="Aptos" w:eastAsia="Aptos" w:hAnsi="Aptos" w:cs="Aptos"/>
+        </w:rPr>
+        <w:t>Ls</w:t>
+      </w:r>
+      <w:proofErr w:type="spellEnd"/>
+      <w:r>
+        <w:rPr>
+          <w:rFonts w:ascii="Aptos" w:eastAsia="Aptos" w:hAnsi="Aptos" w:cs="Aptos"/>
+        </w:rPr>
+        <w:t xml:space="preserve"> mais altos, mas sem grandes distribuições de dividendos.</w:t>
       </w:r>
     </w:p>
     <w:p>
@@ -1543,15 +2088,71 @@
         <w:rPr>
           <w:rFonts w:ascii="Aptos" w:eastAsia="Aptos" w:hAnsi="Aptos" w:cs="Aptos"/>
         </w:rPr>
-        <w:t>Petrobras: Uma empresa do setor de energia que é conhecida por seu alto Dividend Yield, sendo uma das ações preferidas de investidores que buscam rendimentos passivos.</w:t>
-      </w:r>
-    </w:p>
-    <w:p>
-      <w:r>
-        <w:rPr>
-          <w:rFonts w:ascii="Aptos" w:eastAsia="Aptos" w:hAnsi="Aptos" w:cs="Aptos"/>
-        </w:rPr>
-        <w:t>Vale S.A.: Uma das maiores mineradoras do mundo, com um P/L moderado e Dividend Yield alto, frequentemente atrai investidores que buscam valor e estabilidade.</w:t>
+        <w:t xml:space="preserve">Petrobras: Uma empresa do setor de energia que é conhecida por seu alto </w:t>
+      </w:r>
+      <w:proofErr w:type="spellStart"/>
+      <w:r>
+        <w:rPr>
+          <w:rFonts w:ascii="Aptos" w:eastAsia="Aptos" w:hAnsi="Aptos" w:cs="Aptos"/>
+        </w:rPr>
+        <w:t>Dividend</w:t>
+      </w:r>
+      <w:proofErr w:type="spellEnd"/>
+      <w:r>
+        <w:rPr>
+          <w:rFonts w:ascii="Aptos" w:eastAsia="Aptos" w:hAnsi="Aptos" w:cs="Aptos"/>
+        </w:rPr>
+        <w:t xml:space="preserve"> </w:t>
+      </w:r>
+      <w:proofErr w:type="spellStart"/>
+      <w:r>
+        <w:rPr>
+          <w:rFonts w:ascii="Aptos" w:eastAsia="Aptos" w:hAnsi="Aptos" w:cs="Aptos"/>
+        </w:rPr>
+        <w:t>Yield</w:t>
+      </w:r>
+      <w:proofErr w:type="spellEnd"/>
+      <w:r>
+        <w:rPr>
+          <w:rFonts w:ascii="Aptos" w:eastAsia="Aptos" w:hAnsi="Aptos" w:cs="Aptos"/>
+        </w:rPr>
+        <w:t>, sendo uma das ações preferidas de investidores que buscam rendimentos passivos.</w:t>
+      </w:r>
+    </w:p>
+    <w:p>
+      <w:r>
+        <w:rPr>
+          <w:rFonts w:ascii="Aptos" w:eastAsia="Aptos" w:hAnsi="Aptos" w:cs="Aptos"/>
+        </w:rPr>
+        <w:t xml:space="preserve">Vale S.A.: Uma das maiores mineradoras do mundo, com um P/L moderado e </w:t>
+      </w:r>
+      <w:proofErr w:type="spellStart"/>
+      <w:r>
+        <w:rPr>
+          <w:rFonts w:ascii="Aptos" w:eastAsia="Aptos" w:hAnsi="Aptos" w:cs="Aptos"/>
+        </w:rPr>
+        <w:t>Dividend</w:t>
+      </w:r>
+      <w:proofErr w:type="spellEnd"/>
+      <w:r>
+        <w:rPr>
+          <w:rFonts w:ascii="Aptos" w:eastAsia="Aptos" w:hAnsi="Aptos" w:cs="Aptos"/>
+        </w:rPr>
+        <w:t xml:space="preserve"> </w:t>
+      </w:r>
+      <w:proofErr w:type="spellStart"/>
+      <w:r>
+        <w:rPr>
+          <w:rFonts w:ascii="Aptos" w:eastAsia="Aptos" w:hAnsi="Aptos" w:cs="Aptos"/>
+        </w:rPr>
+        <w:t>Yield</w:t>
+      </w:r>
+      <w:proofErr w:type="spellEnd"/>
+      <w:r>
+        <w:rPr>
+          <w:rFonts w:ascii="Aptos" w:eastAsia="Aptos" w:hAnsi="Aptos" w:cs="Aptos"/>
+        </w:rPr>
+        <w:t xml:space="preserve"> alto, frequentemente atrai investidores que buscam valor e estabilidade.</w:t>
       </w:r>
     </w:p>
     <w:p>
@@ -1590,7 +2191,35 @@
         <w:rPr>
           <w:rFonts w:ascii="Aptos" w:eastAsia="Aptos" w:hAnsi="Aptos" w:cs="Aptos"/>
         </w:rPr>
-        <w:t>Baseado em Conteúdo: Este sistema recomenda itens (ações, por exemplo) com base em suas características. Por exemplo, se um investidor está interessado em ações com alto Dividend Yield, o sistema recomendará ações com características similares.</w:t>
+        <w:t xml:space="preserve">Baseado em Conteúdo: Este sistema recomenda itens (ações, por exemplo) com base em suas características. Por exemplo, se um investidor está interessado em ações com alto </w:t>
+      </w:r>
+      <w:proofErr w:type="spellStart"/>
+      <w:r>
+        <w:rPr>
+          <w:rFonts w:ascii="Aptos" w:eastAsia="Aptos" w:hAnsi="Aptos" w:cs="Aptos"/>
+        </w:rPr>
+        <w:t>Dividend</w:t>
+      </w:r>
+      <w:proofErr w:type="spellEnd"/>
+      <w:r>
+        <w:rPr>
+          <w:rFonts w:ascii="Aptos" w:eastAsia="Aptos" w:hAnsi="Aptos" w:cs="Aptos"/>
+        </w:rPr>
+        <w:t xml:space="preserve"> </w:t>
+      </w:r>
+      <w:proofErr w:type="spellStart"/>
+      <w:r>
+        <w:rPr>
+          <w:rFonts w:ascii="Aptos" w:eastAsia="Aptos" w:hAnsi="Aptos" w:cs="Aptos"/>
+        </w:rPr>
+        <w:t>Yield</w:t>
+      </w:r>
+      <w:proofErr w:type="spellEnd"/>
+      <w:r>
+        <w:rPr>
+          <w:rFonts w:ascii="Aptos" w:eastAsia="Aptos" w:hAnsi="Aptos" w:cs="Aptos"/>
+        </w:rPr>
+        <w:t>, o sistema recomendará ações com características similares.</w:t>
       </w:r>
     </w:p>
     <w:p>
@@ -1622,7 +2251,21 @@
         <w:rPr>
           <w:rFonts w:ascii="Aptos" w:eastAsia="Aptos" w:hAnsi="Aptos" w:cs="Aptos"/>
         </w:rPr>
-        <w:t>No mercado financeiro, sistemas de recomendação podem ser usados para sugerir ações com base em preferências de investidores, indicadores financeiros ou até mesmo o perfil de risco. Ferramentas como Robo-Advisors utilizam sistemas de recomendação para recomendar carteiras de ações baseadas no perfil de risco do investidor.</w:t>
+        <w:t xml:space="preserve">No mercado financeiro, sistemas de recomendação podem ser usados para sugerir ações com base em preferências de investidores, indicadores financeiros ou até mesmo o perfil de risco. Ferramentas como </w:t>
+      </w:r>
+      <w:proofErr w:type="spellStart"/>
+      <w:r>
+        <w:rPr>
+          <w:rFonts w:ascii="Aptos" w:eastAsia="Aptos" w:hAnsi="Aptos" w:cs="Aptos"/>
+        </w:rPr>
+        <w:t>Robo-Advisors</w:t>
+      </w:r>
+      <w:proofErr w:type="spellEnd"/>
+      <w:r>
+        <w:rPr>
+          <w:rFonts w:ascii="Aptos" w:eastAsia="Aptos" w:hAnsi="Aptos" w:cs="Aptos"/>
+        </w:rPr>
+        <w:t xml:space="preserve"> utilizam sistemas de recomendação para recomendar carteiras de ações baseadas no perfil de risco do investidor.</w:t>
       </w:r>
     </w:p>
     <w:p>
@@ -1646,15 +2289,37 @@
         <w:rPr>
           <w:rFonts w:ascii="Aptos" w:eastAsia="Aptos" w:hAnsi="Aptos" w:cs="Aptos"/>
         </w:rPr>
-        <w:t>Visual Analytics</w:t>
-      </w:r>
-    </w:p>
-    <w:p>
-      <w:r>
-        <w:rPr>
-          <w:rFonts w:ascii="Aptos" w:eastAsia="Aptos" w:hAnsi="Aptos" w:cs="Aptos"/>
-        </w:rPr>
-        <w:t>A Visual Analytics é o campo da ciência de dados que se foca em representações visuais interativas e intuitivas para análise de grandes volumes de dados. No contexto de finanças, a visualização de dados é crucial para que os investidores possam entender rapidamente os padrões e insights presentes nos indicadores financeiros das ações.</w:t>
+        <w:t xml:space="preserve">Visual </w:t>
+      </w:r>
+      <w:proofErr w:type="spellStart"/>
+      <w:r>
+        <w:rPr>
+          <w:rFonts w:ascii="Aptos" w:eastAsia="Aptos" w:hAnsi="Aptos" w:cs="Aptos"/>
+        </w:rPr>
+        <w:t>Analytics</w:t>
+      </w:r>
+      <w:proofErr w:type="spellEnd"/>
+    </w:p>
+    <w:p>
+      <w:r>
+        <w:rPr>
+          <w:rFonts w:ascii="Aptos" w:eastAsia="Aptos" w:hAnsi="Aptos" w:cs="Aptos"/>
+        </w:rPr>
+        <w:t xml:space="preserve">A Visual </w:t>
+      </w:r>
+      <w:proofErr w:type="spellStart"/>
+      <w:r>
+        <w:rPr>
+          <w:rFonts w:ascii="Aptos" w:eastAsia="Aptos" w:hAnsi="Aptos" w:cs="Aptos"/>
+        </w:rPr>
+        <w:t>Analytics</w:t>
+      </w:r>
+      <w:proofErr w:type="spellEnd"/>
+      <w:r>
+        <w:rPr>
+          <w:rFonts w:ascii="Aptos" w:eastAsia="Aptos" w:hAnsi="Aptos" w:cs="Aptos"/>
+        </w:rPr>
+        <w:t xml:space="preserve"> é o campo da ciência de dados que se foca em representações visuais interativas e intuitivas para análise de grandes volumes de dados. No contexto de finanças, a visualização de dados é crucial para que os investidores possam entender rapidamente os padrões e insights presentes nos indicadores financeiros das ações.</w:t>
       </w:r>
     </w:p>
     <w:p>
@@ -1670,15 +2335,43 @@
         <w:rPr>
           <w:rFonts w:ascii="Aptos" w:eastAsia="Aptos" w:hAnsi="Aptos" w:cs="Aptos"/>
         </w:rPr>
-        <w:t>As visualizações interativas permitem que o investidor explore os dados de forma dinâmica, alterando filtros, vendo gráficos temporais e comparando múltiplas variáveis. Ferramentas de Visual Analytics como Power BI, Tableau e Dash permitem que dados financeiros sejam apresentados de maneira clara, ajudando na tomada de decisão.</w:t>
-      </w:r>
-    </w:p>
-    <w:p>
-      <w:r>
-        <w:rPr>
-          <w:rFonts w:ascii="Aptos" w:eastAsia="Aptos" w:hAnsi="Aptos" w:cs="Aptos"/>
-        </w:rPr>
-        <w:t>Ferramentas e métodos de visualização: Power BI, Dash, Plotly, etc.</w:t>
+        <w:t xml:space="preserve">As visualizações interativas permitem que o investidor explore os dados de forma dinâmica, alterando filtros, vendo gráficos temporais e comparando múltiplas variáveis. Ferramentas de Visual </w:t>
+      </w:r>
+      <w:proofErr w:type="spellStart"/>
+      <w:r>
+        <w:rPr>
+          <w:rFonts w:ascii="Aptos" w:eastAsia="Aptos" w:hAnsi="Aptos" w:cs="Aptos"/>
+        </w:rPr>
+        <w:t>Analytics</w:t>
+      </w:r>
+      <w:proofErr w:type="spellEnd"/>
+      <w:r>
+        <w:rPr>
+          <w:rFonts w:ascii="Aptos" w:eastAsia="Aptos" w:hAnsi="Aptos" w:cs="Aptos"/>
+        </w:rPr>
+        <w:t xml:space="preserve"> como Power BI, Tableau e Dash permitem que dados financeiros sejam apresentados de maneira clara, ajudando na tomada de decisão.</w:t>
+      </w:r>
+    </w:p>
+    <w:p>
+      <w:r>
+        <w:rPr>
+          <w:rFonts w:ascii="Aptos" w:eastAsia="Aptos" w:hAnsi="Aptos" w:cs="Aptos"/>
+        </w:rPr>
+        <w:t xml:space="preserve">Ferramentas e métodos de visualização: Power BI, Dash, </w:t>
+      </w:r>
+      <w:proofErr w:type="spellStart"/>
+      <w:r>
+        <w:rPr>
+          <w:rFonts w:ascii="Aptos" w:eastAsia="Aptos" w:hAnsi="Aptos" w:cs="Aptos"/>
+        </w:rPr>
+        <w:t>Plotly</w:t>
+      </w:r>
+      <w:proofErr w:type="spellEnd"/>
+      <w:r>
+        <w:rPr>
+          <w:rFonts w:ascii="Aptos" w:eastAsia="Aptos" w:hAnsi="Aptos" w:cs="Aptos"/>
+        </w:rPr>
+        <w:t>, etc.</w:t>
       </w:r>
     </w:p>
     <w:p>
@@ -1698,11 +2391,19 @@
       </w:r>
     </w:p>
     <w:p>
-      <w:r>
-        <w:rPr>
-          <w:rFonts w:ascii="Aptos" w:eastAsia="Aptos" w:hAnsi="Aptos" w:cs="Aptos"/>
-        </w:rPr>
-        <w:t>Plotly: Biblioteca de gráficos interativos que pode ser usada para visualizações de ações e indicadores financeiros.</w:t>
+      <w:proofErr w:type="spellStart"/>
+      <w:r>
+        <w:rPr>
+          <w:rFonts w:ascii="Aptos" w:eastAsia="Aptos" w:hAnsi="Aptos" w:cs="Aptos"/>
+        </w:rPr>
+        <w:t>Plotly</w:t>
+      </w:r>
+      <w:proofErr w:type="spellEnd"/>
+      <w:r>
+        <w:rPr>
+          <w:rFonts w:ascii="Aptos" w:eastAsia="Aptos" w:hAnsi="Aptos" w:cs="Aptos"/>
+        </w:rPr>
+        <w:t>: Biblioteca de gráficos interativos que pode ser usada para visualizações de ações e indicadores financeiros.</w:t>
       </w:r>
     </w:p>
     <w:p>
@@ -1718,30 +2419,80 @@
         <w:rPr>
           <w:rFonts w:ascii="Aptos" w:eastAsia="Aptos" w:hAnsi="Aptos" w:cs="Aptos"/>
         </w:rPr>
-        <w:t>Exemplo de Power BI: Visualizar o P/L e o Dividend Yield de diferentes ações em um gráfico de barras, com a capacidade de filtrar por setor, ou comparar o desempenho de duas ações ao longo do tempo.</w:t>
-      </w:r>
-    </w:p>
-    <w:p>
-      <w:pPr>
-        <w:rPr>
-          <w:rFonts w:ascii="Aptos" w:eastAsia="Aptos" w:hAnsi="Aptos" w:cs="Aptos"/>
-        </w:rPr>
-      </w:pPr>
-    </w:p>
-    <w:p>
-      <w:r>
-        <w:rPr>
-          <w:rFonts w:ascii="Aptos" w:eastAsia="Aptos" w:hAnsi="Aptos" w:cs="Aptos"/>
-        </w:rPr>
-        <w:t>Machine Learning em Finanças</w:t>
-      </w:r>
-    </w:p>
-    <w:p>
-      <w:r>
-        <w:rPr>
-          <w:rFonts w:ascii="Aptos" w:eastAsia="Aptos" w:hAnsi="Aptos" w:cs="Aptos"/>
-        </w:rPr>
-        <w:t>O uso de Machine Learning (ML) em finanças tem se expandido significativamente, com diversos modelos sendo aplicados para prever o comportamento das ações, classificar empresas ou até mesmo otimizar carteiras de investimentos.</w:t>
+        <w:t xml:space="preserve">Exemplo de Power BI: Visualizar o P/L e o </w:t>
+      </w:r>
+      <w:proofErr w:type="spellStart"/>
+      <w:r>
+        <w:rPr>
+          <w:rFonts w:ascii="Aptos" w:eastAsia="Aptos" w:hAnsi="Aptos" w:cs="Aptos"/>
+        </w:rPr>
+        <w:t>Dividend</w:t>
+      </w:r>
+      <w:proofErr w:type="spellEnd"/>
+      <w:r>
+        <w:rPr>
+          <w:rFonts w:ascii="Aptos" w:eastAsia="Aptos" w:hAnsi="Aptos" w:cs="Aptos"/>
+        </w:rPr>
+        <w:t xml:space="preserve"> </w:t>
+      </w:r>
+      <w:proofErr w:type="spellStart"/>
+      <w:r>
+        <w:rPr>
+          <w:rFonts w:ascii="Aptos" w:eastAsia="Aptos" w:hAnsi="Aptos" w:cs="Aptos"/>
+        </w:rPr>
+        <w:t>Yield</w:t>
+      </w:r>
+      <w:proofErr w:type="spellEnd"/>
+      <w:r>
+        <w:rPr>
+          <w:rFonts w:ascii="Aptos" w:eastAsia="Aptos" w:hAnsi="Aptos" w:cs="Aptos"/>
+        </w:rPr>
+        <w:t xml:space="preserve"> de diferentes ações em um gráfico de barras, com a capacidade de filtrar por setor, ou comparar o desempenho de duas ações ao longo do tempo.</w:t>
+      </w:r>
+    </w:p>
+    <w:p>
+      <w:pPr>
+        <w:rPr>
+          <w:rFonts w:ascii="Aptos" w:eastAsia="Aptos" w:hAnsi="Aptos" w:cs="Aptos"/>
+        </w:rPr>
+      </w:pPr>
+    </w:p>
+    <w:p>
+      <w:proofErr w:type="spellStart"/>
+      <w:r>
+        <w:rPr>
+          <w:rFonts w:ascii="Aptos" w:eastAsia="Aptos" w:hAnsi="Aptos" w:cs="Aptos"/>
+        </w:rPr>
+        <w:t>Machine</w:t>
+      </w:r>
+      <w:proofErr w:type="spellEnd"/>
+      <w:r>
+        <w:rPr>
+          <w:rFonts w:ascii="Aptos" w:eastAsia="Aptos" w:hAnsi="Aptos" w:cs="Aptos"/>
+        </w:rPr>
+        <w:t xml:space="preserve"> Learning em Finanças</w:t>
+      </w:r>
+    </w:p>
+    <w:p>
+      <w:r>
+        <w:rPr>
+          <w:rFonts w:ascii="Aptos" w:eastAsia="Aptos" w:hAnsi="Aptos" w:cs="Aptos"/>
+        </w:rPr>
+        <w:t xml:space="preserve">O uso de </w:t>
+      </w:r>
+      <w:proofErr w:type="spellStart"/>
+      <w:r>
+        <w:rPr>
+          <w:rFonts w:ascii="Aptos" w:eastAsia="Aptos" w:hAnsi="Aptos" w:cs="Aptos"/>
+        </w:rPr>
+        <w:t>Machine</w:t>
+      </w:r>
+      <w:proofErr w:type="spellEnd"/>
+      <w:r>
+        <w:rPr>
+          <w:rFonts w:ascii="Aptos" w:eastAsia="Aptos" w:hAnsi="Aptos" w:cs="Aptos"/>
+        </w:rPr>
+        <w:t xml:space="preserve"> Learning (ML) em finanças tem se expandido significativamente, com diversos modelos sendo aplicados para prever o comportamento das ações, classificar empresas ou até mesmo otimizar carteiras de investimentos.</w:t>
       </w:r>
     </w:p>
     <w:p>
@@ -1758,15 +2509,71 @@
           <w:rFonts w:ascii="Aptos" w:eastAsia="Aptos" w:hAnsi="Aptos" w:cs="Aptos"/>
         </w:rPr>
         <w:lastRenderedPageBreak/>
-        <w:t>Alguns algoritmos de ML, como Árvores de Decisão, Random Forest, e SVM (Support Vector Machines), são usados para classificar ações com base em indicadores financeiros como P/L, ROE, EV/EBITDA, entre outros. Além disso, modelos de regressão podem ser usados para prever o preço das ações em um determinado período, com base nos dados históricos dos indicadores.</w:t>
-      </w:r>
-    </w:p>
-    <w:p>
-      <w:r>
-        <w:rPr>
-          <w:rFonts w:ascii="Aptos" w:eastAsia="Aptos" w:hAnsi="Aptos" w:cs="Aptos"/>
-        </w:rPr>
-        <w:t>Exemplo: Usar o Random Forest para prever o retorno de uma ação com base em seus indicadores financeiros nos últimos 5 anos.</w:t>
+        <w:t xml:space="preserve">Alguns algoritmos de ML, como Árvores de Decisão, </w:t>
+      </w:r>
+      <w:proofErr w:type="spellStart"/>
+      <w:r>
+        <w:rPr>
+          <w:rFonts w:ascii="Aptos" w:eastAsia="Aptos" w:hAnsi="Aptos" w:cs="Aptos"/>
+        </w:rPr>
+        <w:t>Random</w:t>
+      </w:r>
+      <w:proofErr w:type="spellEnd"/>
+      <w:r>
+        <w:rPr>
+          <w:rFonts w:ascii="Aptos" w:eastAsia="Aptos" w:hAnsi="Aptos" w:cs="Aptos"/>
+        </w:rPr>
+        <w:t xml:space="preserve"> Forest, e SVM (</w:t>
+      </w:r>
+      <w:proofErr w:type="spellStart"/>
+      <w:r>
+        <w:rPr>
+          <w:rFonts w:ascii="Aptos" w:eastAsia="Aptos" w:hAnsi="Aptos" w:cs="Aptos"/>
+        </w:rPr>
+        <w:t>Support</w:t>
+      </w:r>
+      <w:proofErr w:type="spellEnd"/>
+      <w:r>
+        <w:rPr>
+          <w:rFonts w:ascii="Aptos" w:eastAsia="Aptos" w:hAnsi="Aptos" w:cs="Aptos"/>
+        </w:rPr>
+        <w:t xml:space="preserve"> Vector </w:t>
+      </w:r>
+      <w:proofErr w:type="spellStart"/>
+      <w:r>
+        <w:rPr>
+          <w:rFonts w:ascii="Aptos" w:eastAsia="Aptos" w:hAnsi="Aptos" w:cs="Aptos"/>
+        </w:rPr>
+        <w:t>Machines</w:t>
+      </w:r>
+      <w:proofErr w:type="spellEnd"/>
+      <w:r>
+        <w:rPr>
+          <w:rFonts w:ascii="Aptos" w:eastAsia="Aptos" w:hAnsi="Aptos" w:cs="Aptos"/>
+        </w:rPr>
+        <w:t>), são usados para classificar ações com base em indicadores financeiros como P/L, ROE, EV/EBITDA, entre outros. Além disso, modelos de regressão podem ser usados para prever o preço das ações em um determinado período, com base nos dados históricos dos indicadores.</w:t>
+      </w:r>
+    </w:p>
+    <w:p>
+      <w:r>
+        <w:rPr>
+          <w:rFonts w:ascii="Aptos" w:eastAsia="Aptos" w:hAnsi="Aptos" w:cs="Aptos"/>
+        </w:rPr>
+        <w:t xml:space="preserve">Exemplo: Usar o </w:t>
+      </w:r>
+      <w:proofErr w:type="spellStart"/>
+      <w:r>
+        <w:rPr>
+          <w:rFonts w:ascii="Aptos" w:eastAsia="Aptos" w:hAnsi="Aptos" w:cs="Aptos"/>
+        </w:rPr>
+        <w:t>Random</w:t>
+      </w:r>
+      <w:proofErr w:type="spellEnd"/>
+      <w:r>
+        <w:rPr>
+          <w:rFonts w:ascii="Aptos" w:eastAsia="Aptos" w:hAnsi="Aptos" w:cs="Aptos"/>
+        </w:rPr>
+        <w:t xml:space="preserve"> Forest para prever o retorno de uma ação com base em seus indicadores financeiros nos últimos 5 anos.</w:t>
       </w:r>
     </w:p>
     <w:p>
@@ -1789,7 +2596,35 @@
         <w:rPr>
           <w:rFonts w:ascii="Aptos" w:eastAsia="Aptos" w:hAnsi="Aptos" w:cs="Aptos"/>
         </w:rPr>
-        <w:t>A revisão bibliográfica apresentou os conceitos essenciais da análise fundamentalista, abordou os sistemas de recomendação aplicados ao mercado financeiro, a importância da visualização interativa de dados financeiros e a aplicação de machine learning para previsão e recomendação de ações. Com base nessa fundamentação, o trabalho a seguir buscará implementar um sistema automatizado para coleta, análise e recomendação de ações, utilizando essas técnicas.</w:t>
+        <w:t xml:space="preserve">A revisão bibliográfica apresentou os conceitos essenciais da análise fundamentalista, abordou os sistemas de recomendação aplicados ao mercado financeiro, a importância da visualização interativa de dados financeiros e a aplicação de </w:t>
+      </w:r>
+      <w:proofErr w:type="spellStart"/>
+      <w:r>
+        <w:rPr>
+          <w:rFonts w:ascii="Aptos" w:eastAsia="Aptos" w:hAnsi="Aptos" w:cs="Aptos"/>
+        </w:rPr>
+        <w:t>machine</w:t>
+      </w:r>
+      <w:proofErr w:type="spellEnd"/>
+      <w:r>
+        <w:rPr>
+          <w:rFonts w:ascii="Aptos" w:eastAsia="Aptos" w:hAnsi="Aptos" w:cs="Aptos"/>
+        </w:rPr>
+        <w:t xml:space="preserve"> </w:t>
+      </w:r>
+      <w:proofErr w:type="spellStart"/>
+      <w:r>
+        <w:rPr>
+          <w:rFonts w:ascii="Aptos" w:eastAsia="Aptos" w:hAnsi="Aptos" w:cs="Aptos"/>
+        </w:rPr>
+        <w:t>learning</w:t>
+      </w:r>
+      <w:proofErr w:type="spellEnd"/>
+      <w:r>
+        <w:rPr>
+          <w:rFonts w:ascii="Aptos" w:eastAsia="Aptos" w:hAnsi="Aptos" w:cs="Aptos"/>
+        </w:rPr>
+        <w:t xml:space="preserve"> para previsão e recomendação de ações. Com base nessa fundamentação, o trabalho a seguir buscará implementar um sistema automatizado para coleta, análise e recomendação de ações, utilizando essas técnicas.</w:t>
       </w:r>
     </w:p>
     <w:p>
@@ -1945,7 +2780,49 @@
         <w:rPr>
           <w:rFonts w:ascii="Aptos" w:eastAsia="Aptos" w:hAnsi="Aptos" w:cs="Aptos"/>
         </w:rPr>
-        <w:t>A coleta de dados será realizada utilizando a técnica de web scraping, visando extrair indicadores financeiros de ações da B3 diretamente do site Investidor10. O web scraping é uma técnica que permite a extração automatizada de dados de páginas web, garantindo que informações de diferentes ações sejam coletadas de maneira sistemática e contínua.</w:t>
+        <w:t xml:space="preserve">A coleta de dados será realizada utilizando a técnica de web </w:t>
+      </w:r>
+      <w:proofErr w:type="spellStart"/>
+      <w:r>
+        <w:rPr>
+          <w:rFonts w:ascii="Aptos" w:eastAsia="Aptos" w:hAnsi="Aptos" w:cs="Aptos"/>
+        </w:rPr>
+        <w:t>scraping</w:t>
+      </w:r>
+      <w:proofErr w:type="spellEnd"/>
+      <w:r>
+        <w:rPr>
+          <w:rFonts w:ascii="Aptos" w:eastAsia="Aptos" w:hAnsi="Aptos" w:cs="Aptos"/>
+        </w:rPr>
+        <w:t xml:space="preserve">, visando extrair indicadores financeiros de ações da B3 diretamente do site Investidor10. </w:t>
+      </w:r>
+      <w:proofErr w:type="gramStart"/>
+      <w:r>
+        <w:rPr>
+          <w:rFonts w:ascii="Aptos" w:eastAsia="Aptos" w:hAnsi="Aptos" w:cs="Aptos"/>
+        </w:rPr>
+        <w:t>O web</w:t>
+      </w:r>
+      <w:proofErr w:type="gramEnd"/>
+      <w:r>
+        <w:rPr>
+          <w:rFonts w:ascii="Aptos" w:eastAsia="Aptos" w:hAnsi="Aptos" w:cs="Aptos"/>
+        </w:rPr>
+        <w:t xml:space="preserve"> </w:t>
+      </w:r>
+      <w:proofErr w:type="spellStart"/>
+      <w:r>
+        <w:rPr>
+          <w:rFonts w:ascii="Aptos" w:eastAsia="Aptos" w:hAnsi="Aptos" w:cs="Aptos"/>
+        </w:rPr>
+        <w:t>scraping</w:t>
+      </w:r>
+      <w:proofErr w:type="spellEnd"/>
+      <w:r>
+        <w:rPr>
+          <w:rFonts w:ascii="Aptos" w:eastAsia="Aptos" w:hAnsi="Aptos" w:cs="Aptos"/>
+        </w:rPr>
+        <w:t xml:space="preserve"> é uma técnica que permite a extração automatizada de dados de páginas web, garantindo que informações de diferentes ações sejam coletadas de maneira sistemática e contínua.</w:t>
       </w:r>
     </w:p>
     <w:p>
@@ -1981,31 +2858,89 @@
           <w:rFonts w:ascii="Aptos" w:eastAsia="Aptos" w:hAnsi="Aptos" w:cs="Aptos"/>
         </w:rPr>
       </w:pPr>
-      <w:r>
-        <w:rPr>
-          <w:rFonts w:ascii="Aptos" w:eastAsia="Aptos" w:hAnsi="Aptos" w:cs="Aptos"/>
-        </w:rPr>
-        <w:t>BeautifulSoup: Utilizado para fazer a análise e extração dos dados HTML das páginas das ações. Ele permite a navegação pela árvore de elementos HTML e a busca por tags específicas, como &lt;span&gt; e &lt;div&gt;.</w:t>
-      </w:r>
-    </w:p>
-    <w:p>
-      <w:pPr>
-        <w:rPr>
-          <w:rFonts w:ascii="Aptos" w:eastAsia="Aptos" w:hAnsi="Aptos" w:cs="Aptos"/>
-        </w:rPr>
-      </w:pPr>
-    </w:p>
-    <w:p>
-      <w:pPr>
-        <w:rPr>
-          <w:rFonts w:ascii="Aptos" w:eastAsia="Aptos" w:hAnsi="Aptos" w:cs="Aptos"/>
-        </w:rPr>
-      </w:pPr>
-      <w:r>
-        <w:rPr>
-          <w:rFonts w:ascii="Aptos" w:eastAsia="Aptos" w:hAnsi="Aptos" w:cs="Aptos"/>
-        </w:rPr>
-        <w:t>requests: Biblioteca usada para fazer requisições HTTP ao site e obter o conteúdo das páginas das ações.</w:t>
+      <w:proofErr w:type="spellStart"/>
+      <w:r>
+        <w:rPr>
+          <w:rFonts w:ascii="Aptos" w:eastAsia="Aptos" w:hAnsi="Aptos" w:cs="Aptos"/>
+        </w:rPr>
+        <w:t>BeautifulSoup</w:t>
+      </w:r>
+      <w:proofErr w:type="spellEnd"/>
+      <w:r>
+        <w:rPr>
+          <w:rFonts w:ascii="Aptos" w:eastAsia="Aptos" w:hAnsi="Aptos" w:cs="Aptos"/>
+        </w:rPr>
+        <w:t xml:space="preserve">: Utilizado para fazer a análise e extração dos dados HTML das páginas das ações. Ele permite a navegação pela árvore de elementos HTML e a busca por </w:t>
+      </w:r>
+      <w:proofErr w:type="spellStart"/>
+      <w:r>
+        <w:rPr>
+          <w:rFonts w:ascii="Aptos" w:eastAsia="Aptos" w:hAnsi="Aptos" w:cs="Aptos"/>
+        </w:rPr>
+        <w:t>tags</w:t>
+      </w:r>
+      <w:proofErr w:type="spellEnd"/>
+      <w:r>
+        <w:rPr>
+          <w:rFonts w:ascii="Aptos" w:eastAsia="Aptos" w:hAnsi="Aptos" w:cs="Aptos"/>
+        </w:rPr>
+        <w:t xml:space="preserve"> específicas, como &lt;</w:t>
+      </w:r>
+      <w:proofErr w:type="spellStart"/>
+      <w:r>
+        <w:rPr>
+          <w:rFonts w:ascii="Aptos" w:eastAsia="Aptos" w:hAnsi="Aptos" w:cs="Aptos"/>
+        </w:rPr>
+        <w:t>span</w:t>
+      </w:r>
+      <w:proofErr w:type="spellEnd"/>
+      <w:r>
+        <w:rPr>
+          <w:rFonts w:ascii="Aptos" w:eastAsia="Aptos" w:hAnsi="Aptos" w:cs="Aptos"/>
+        </w:rPr>
+        <w:t>&gt; e &lt;</w:t>
+      </w:r>
+      <w:proofErr w:type="spellStart"/>
+      <w:r>
+        <w:rPr>
+          <w:rFonts w:ascii="Aptos" w:eastAsia="Aptos" w:hAnsi="Aptos" w:cs="Aptos"/>
+        </w:rPr>
+        <w:t>div</w:t>
+      </w:r>
+      <w:proofErr w:type="spellEnd"/>
+      <w:r>
+        <w:rPr>
+          <w:rFonts w:ascii="Aptos" w:eastAsia="Aptos" w:hAnsi="Aptos" w:cs="Aptos"/>
+        </w:rPr>
+        <w:t>&gt;.</w:t>
+      </w:r>
+    </w:p>
+    <w:p>
+      <w:pPr>
+        <w:rPr>
+          <w:rFonts w:ascii="Aptos" w:eastAsia="Aptos" w:hAnsi="Aptos" w:cs="Aptos"/>
+        </w:rPr>
+      </w:pPr>
+    </w:p>
+    <w:p>
+      <w:pPr>
+        <w:rPr>
+          <w:rFonts w:ascii="Aptos" w:eastAsia="Aptos" w:hAnsi="Aptos" w:cs="Aptos"/>
+        </w:rPr>
+      </w:pPr>
+      <w:proofErr w:type="spellStart"/>
+      <w:r>
+        <w:rPr>
+          <w:rFonts w:ascii="Aptos" w:eastAsia="Aptos" w:hAnsi="Aptos" w:cs="Aptos"/>
+        </w:rPr>
+        <w:t>requests</w:t>
+      </w:r>
+      <w:proofErr w:type="spellEnd"/>
+      <w:r>
+        <w:rPr>
+          <w:rFonts w:ascii="Aptos" w:eastAsia="Aptos" w:hAnsi="Aptos" w:cs="Aptos"/>
+        </w:rPr>
+        <w:t>: Biblioteca usada para fazer requisições HTTP ao site e obter o conteúdo das páginas das ações.</w:t>
       </w:r>
     </w:p>
     <w:p>
@@ -2045,7 +2980,35 @@
         <w:rPr>
           <w:rFonts w:ascii="Aptos" w:eastAsia="Aptos" w:hAnsi="Aptos" w:cs="Aptos"/>
         </w:rPr>
-        <w:t>Indicadores Fundamentalistas: P/L, ROE, Dividend Yield, P/VP, entre outros.</w:t>
+        <w:t xml:space="preserve">Indicadores Fundamentalistas: P/L, ROE, </w:t>
+      </w:r>
+      <w:proofErr w:type="spellStart"/>
+      <w:r>
+        <w:rPr>
+          <w:rFonts w:ascii="Aptos" w:eastAsia="Aptos" w:hAnsi="Aptos" w:cs="Aptos"/>
+        </w:rPr>
+        <w:t>Dividend</w:t>
+      </w:r>
+      <w:proofErr w:type="spellEnd"/>
+      <w:r>
+        <w:rPr>
+          <w:rFonts w:ascii="Aptos" w:eastAsia="Aptos" w:hAnsi="Aptos" w:cs="Aptos"/>
+        </w:rPr>
+        <w:t xml:space="preserve"> </w:t>
+      </w:r>
+      <w:proofErr w:type="spellStart"/>
+      <w:r>
+        <w:rPr>
+          <w:rFonts w:ascii="Aptos" w:eastAsia="Aptos" w:hAnsi="Aptos" w:cs="Aptos"/>
+        </w:rPr>
+        <w:t>Yield</w:t>
+      </w:r>
+      <w:proofErr w:type="spellEnd"/>
+      <w:r>
+        <w:rPr>
+          <w:rFonts w:ascii="Aptos" w:eastAsia="Aptos" w:hAnsi="Aptos" w:cs="Aptos"/>
+        </w:rPr>
+        <w:t>, P/VP, entre outros.</w:t>
       </w:r>
     </w:p>
     <w:p>
@@ -2178,28 +3141,44 @@
         <w:rPr>
           <w:rFonts w:ascii="Aptos" w:eastAsia="Aptos" w:hAnsi="Aptos" w:cs="Aptos"/>
         </w:rPr>
-        <w:t>A tabela principal no banco de dados será chamada indicadores_fundamentalistas. Ela terá a seguinte estrutura:</w:t>
-      </w:r>
-    </w:p>
-    <w:p>
-      <w:pPr>
-        <w:rPr>
-          <w:rFonts w:ascii="Aptos" w:eastAsia="Aptos" w:hAnsi="Aptos" w:cs="Aptos"/>
-        </w:rPr>
-      </w:pPr>
-    </w:p>
-    <w:p>
-      <w:pPr>
-        <w:rPr>
-          <w:rFonts w:ascii="Aptos" w:eastAsia="Aptos" w:hAnsi="Aptos" w:cs="Aptos"/>
-        </w:rPr>
-      </w:pPr>
+        <w:t xml:space="preserve">A tabela principal no banco de dados será chamada </w:t>
+      </w:r>
+      <w:proofErr w:type="spellStart"/>
+      <w:r>
+        <w:rPr>
+          <w:rFonts w:ascii="Aptos" w:eastAsia="Aptos" w:hAnsi="Aptos" w:cs="Aptos"/>
+        </w:rPr>
+        <w:t>indicadores_fundamentalistas</w:t>
+      </w:r>
+      <w:proofErr w:type="spellEnd"/>
+      <w:r>
+        <w:rPr>
+          <w:rFonts w:ascii="Aptos" w:eastAsia="Aptos" w:hAnsi="Aptos" w:cs="Aptos"/>
+        </w:rPr>
+        <w:t>. Ela terá a seguinte estrutura:</w:t>
+      </w:r>
+    </w:p>
+    <w:p>
+      <w:pPr>
+        <w:rPr>
+          <w:rFonts w:ascii="Aptos" w:eastAsia="Aptos" w:hAnsi="Aptos" w:cs="Aptos"/>
+        </w:rPr>
+      </w:pPr>
+    </w:p>
+    <w:p>
+      <w:pPr>
+        <w:rPr>
+          <w:rFonts w:ascii="Aptos" w:eastAsia="Aptos" w:hAnsi="Aptos" w:cs="Aptos"/>
+        </w:rPr>
+      </w:pPr>
+      <w:proofErr w:type="spellStart"/>
       <w:r>
         <w:rPr>
           <w:rFonts w:ascii="Aptos" w:eastAsia="Aptos" w:hAnsi="Aptos" w:cs="Aptos"/>
         </w:rPr>
         <w:t>sql</w:t>
       </w:r>
+      <w:proofErr w:type="spellEnd"/>
     </w:p>
     <w:p>
       <w:pPr>
@@ -2224,7 +3203,29 @@
         <w:rPr>
           <w:rFonts w:ascii="Aptos" w:eastAsia="Aptos" w:hAnsi="Aptos" w:cs="Aptos"/>
         </w:rPr>
-        <w:t>CREATE TABLE public.indicadores_fundamentalistas (</w:t>
+        <w:t xml:space="preserve">CREATE TABLE </w:t>
+      </w:r>
+      <w:proofErr w:type="spellStart"/>
+      <w:proofErr w:type="gramStart"/>
+      <w:r>
+        <w:rPr>
+          <w:rFonts w:ascii="Aptos" w:eastAsia="Aptos" w:hAnsi="Aptos" w:cs="Aptos"/>
+        </w:rPr>
+        <w:t>public.indicadores</w:t>
+      </w:r>
+      <w:proofErr w:type="gramEnd"/>
+      <w:r>
+        <w:rPr>
+          <w:rFonts w:ascii="Aptos" w:eastAsia="Aptos" w:hAnsi="Aptos" w:cs="Aptos"/>
+        </w:rPr>
+        <w:t>_fundamentalistas</w:t>
+      </w:r>
+      <w:proofErr w:type="spellEnd"/>
+      <w:r>
+        <w:rPr>
+          <w:rFonts w:ascii="Aptos" w:eastAsia="Aptos" w:hAnsi="Aptos" w:cs="Aptos"/>
+        </w:rPr>
+        <w:t xml:space="preserve"> (</w:t>
       </w:r>
     </w:p>
     <w:p>
@@ -2240,108 +3241,44 @@
         </w:rPr>
         <w:t xml:space="preserve">    </w:t>
       </w:r>
-      <w:r>
-        <w:rPr>
-          <w:rFonts w:ascii="Aptos" w:eastAsia="Aptos" w:hAnsi="Aptos" w:cs="Aptos"/>
-          <w:lang w:val="en-US"/>
-        </w:rPr>
-        <w:t>acao VARCHAR(10) NOT NULL,</w:t>
-      </w:r>
-    </w:p>
-    <w:p>
-      <w:pPr>
-        <w:rPr>
-          <w:rFonts w:ascii="Aptos" w:eastAsia="Aptos" w:hAnsi="Aptos" w:cs="Aptos"/>
-          <w:lang w:val="en-US"/>
-        </w:rPr>
-      </w:pPr>
-      <w:r>
-        <w:rPr>
-          <w:rFonts w:ascii="Aptos" w:eastAsia="Aptos" w:hAnsi="Aptos" w:cs="Aptos"/>
-          <w:lang w:val="en-US"/>
-        </w:rPr>
-        <w:t xml:space="preserve">    data_coleta DATE DEFAULT CURRENT_DATE NOT NULL,</w:t>
-      </w:r>
-    </w:p>
-    <w:p>
-      <w:pPr>
-        <w:rPr>
-          <w:rFonts w:ascii="Aptos" w:eastAsia="Aptos" w:hAnsi="Aptos" w:cs="Aptos"/>
-          <w:lang w:val="en-US"/>
-        </w:rPr>
-      </w:pPr>
-      <w:r>
-        <w:rPr>
-          <w:rFonts w:ascii="Aptos" w:eastAsia="Aptos" w:hAnsi="Aptos" w:cs="Aptos"/>
-          <w:lang w:val="en-US"/>
-        </w:rPr>
-        <w:t xml:space="preserve">    pl NUMERIC(10, 2),</w:t>
-      </w:r>
-    </w:p>
-    <w:p>
-      <w:pPr>
-        <w:rPr>
-          <w:rFonts w:ascii="Aptos" w:eastAsia="Aptos" w:hAnsi="Aptos" w:cs="Aptos"/>
-          <w:lang w:val="en-US"/>
-        </w:rPr>
-      </w:pPr>
-      <w:r>
-        <w:rPr>
-          <w:rFonts w:ascii="Aptos" w:eastAsia="Aptos" w:hAnsi="Aptos" w:cs="Aptos"/>
-          <w:lang w:val="en-US"/>
-        </w:rPr>
-        <w:t xml:space="preserve">    psr NUMERIC(10, 2),</w:t>
-      </w:r>
-    </w:p>
-    <w:p>
-      <w:pPr>
-        <w:rPr>
-          <w:rFonts w:ascii="Aptos" w:eastAsia="Aptos" w:hAnsi="Aptos" w:cs="Aptos"/>
-          <w:lang w:val="en-US"/>
-        </w:rPr>
-      </w:pPr>
-      <w:r>
-        <w:rPr>
-          <w:rFonts w:ascii="Aptos" w:eastAsia="Aptos" w:hAnsi="Aptos" w:cs="Aptos"/>
-          <w:lang w:val="en-US"/>
-        </w:rPr>
-        <w:t xml:space="preserve">    pvp NUMERIC(10, 2),</w:t>
-      </w:r>
-    </w:p>
-    <w:p>
-      <w:pPr>
-        <w:rPr>
-          <w:rFonts w:ascii="Aptos" w:eastAsia="Aptos" w:hAnsi="Aptos" w:cs="Aptos"/>
-          <w:lang w:val="en-US"/>
-        </w:rPr>
-      </w:pPr>
-      <w:r>
-        <w:rPr>
-          <w:rFonts w:ascii="Aptos" w:eastAsia="Aptos" w:hAnsi="Aptos" w:cs="Aptos"/>
-          <w:lang w:val="en-US"/>
-        </w:rPr>
-        <w:t xml:space="preserve">    dividend_yield NUMERIC(10, 2),</w:t>
-      </w:r>
-    </w:p>
-    <w:p>
-      <w:pPr>
-        <w:rPr>
-          <w:rFonts w:ascii="Aptos" w:eastAsia="Aptos" w:hAnsi="Aptos" w:cs="Aptos"/>
-          <w:lang w:val="en-US"/>
-        </w:rPr>
-      </w:pPr>
-      <w:r>
-        <w:rPr>
-          <w:rFonts w:ascii="Aptos" w:eastAsia="Aptos" w:hAnsi="Aptos" w:cs="Aptos"/>
-          <w:lang w:val="en-US"/>
-        </w:rPr>
-        <w:t xml:space="preserve">    payout NUMERIC(10, 2),</w:t>
-      </w:r>
-    </w:p>
-    <w:p>
-      <w:pPr>
-        <w:rPr>
-          <w:rFonts w:ascii="Aptos" w:eastAsia="Aptos" w:hAnsi="Aptos" w:cs="Aptos"/>
+      <w:proofErr w:type="spellStart"/>
+      <w:r>
+        <w:rPr>
+          <w:rFonts w:ascii="Aptos" w:eastAsia="Aptos" w:hAnsi="Aptos" w:cs="Aptos"/>
+          <w:lang w:val="en-US"/>
+        </w:rPr>
+        <w:t>acao</w:t>
+      </w:r>
+      <w:proofErr w:type="spellEnd"/>
+      <w:r>
+        <w:rPr>
+          <w:rFonts w:ascii="Aptos" w:eastAsia="Aptos" w:hAnsi="Aptos" w:cs="Aptos"/>
+          <w:lang w:val="en-US"/>
+        </w:rPr>
+        <w:t xml:space="preserve"> </w:t>
+      </w:r>
+      <w:proofErr w:type="gramStart"/>
+      <w:r>
+        <w:rPr>
+          <w:rFonts w:ascii="Aptos" w:eastAsia="Aptos" w:hAnsi="Aptos" w:cs="Aptos"/>
+          <w:lang w:val="en-US"/>
+        </w:rPr>
+        <w:t>VARCHAR(</w:t>
+      </w:r>
+      <w:proofErr w:type="gramEnd"/>
+      <w:r>
+        <w:rPr>
+          <w:rFonts w:ascii="Aptos" w:eastAsia="Aptos" w:hAnsi="Aptos" w:cs="Aptos"/>
+          <w:lang w:val="en-US"/>
+        </w:rPr>
+        <w:t>10) NOT NULL,</w:t>
+      </w:r>
+    </w:p>
+    <w:p>
+      <w:pPr>
+        <w:rPr>
+          <w:rFonts w:ascii="Aptos" w:eastAsia="Aptos" w:hAnsi="Aptos" w:cs="Aptos"/>
+          <w:lang w:val="en-US"/>
         </w:rPr>
       </w:pPr>
       <w:r>
@@ -2351,126 +3288,106 @@
         </w:rPr>
         <w:t xml:space="preserve">    </w:t>
       </w:r>
-      <w:r>
-        <w:rPr>
-          <w:rFonts w:ascii="Aptos" w:eastAsia="Aptos" w:hAnsi="Aptos" w:cs="Aptos"/>
-        </w:rPr>
-        <w:t>margem_liquida NUMERIC(10, 2),</w:t>
-      </w:r>
-    </w:p>
-    <w:p>
-      <w:pPr>
-        <w:rPr>
-          <w:rFonts w:ascii="Aptos" w:eastAsia="Aptos" w:hAnsi="Aptos" w:cs="Aptos"/>
-        </w:rPr>
-      </w:pPr>
-      <w:r>
-        <w:rPr>
-          <w:rFonts w:ascii="Aptos" w:eastAsia="Aptos" w:hAnsi="Aptos" w:cs="Aptos"/>
-        </w:rPr>
-        <w:t xml:space="preserve">    margem_bruta NUMERIC(10, 2),</w:t>
-      </w:r>
-    </w:p>
-    <w:p>
-      <w:pPr>
-        <w:rPr>
-          <w:rFonts w:ascii="Aptos" w:eastAsia="Aptos" w:hAnsi="Aptos" w:cs="Aptos"/>
-          <w:lang w:val="en-US"/>
-        </w:rPr>
-      </w:pPr>
-      <w:r>
-        <w:rPr>
-          <w:rFonts w:ascii="Aptos" w:eastAsia="Aptos" w:hAnsi="Aptos" w:cs="Aptos"/>
+      <w:proofErr w:type="spellStart"/>
+      <w:r>
+        <w:rPr>
+          <w:rFonts w:ascii="Aptos" w:eastAsia="Aptos" w:hAnsi="Aptos" w:cs="Aptos"/>
+          <w:lang w:val="en-US"/>
+        </w:rPr>
+        <w:t>data_coleta</w:t>
+      </w:r>
+      <w:proofErr w:type="spellEnd"/>
+      <w:r>
+        <w:rPr>
+          <w:rFonts w:ascii="Aptos" w:eastAsia="Aptos" w:hAnsi="Aptos" w:cs="Aptos"/>
+          <w:lang w:val="en-US"/>
+        </w:rPr>
+        <w:t xml:space="preserve"> DATE DEFAULT CURRENT_DATE NOT NULL,</w:t>
+      </w:r>
+    </w:p>
+    <w:p>
+      <w:pPr>
+        <w:rPr>
+          <w:rFonts w:ascii="Aptos" w:eastAsia="Aptos" w:hAnsi="Aptos" w:cs="Aptos"/>
+          <w:lang w:val="en-US"/>
+        </w:rPr>
+      </w:pPr>
+      <w:r>
+        <w:rPr>
+          <w:rFonts w:ascii="Aptos" w:eastAsia="Aptos" w:hAnsi="Aptos" w:cs="Aptos"/>
+          <w:lang w:val="en-US"/>
+        </w:rPr>
+        <w:t xml:space="preserve">    pl </w:t>
+      </w:r>
+      <w:proofErr w:type="gramStart"/>
+      <w:r>
+        <w:rPr>
+          <w:rFonts w:ascii="Aptos" w:eastAsia="Aptos" w:hAnsi="Aptos" w:cs="Aptos"/>
+          <w:lang w:val="en-US"/>
+        </w:rPr>
+        <w:t>NUMERIC(</w:t>
+      </w:r>
+      <w:proofErr w:type="gramEnd"/>
+      <w:r>
+        <w:rPr>
+          <w:rFonts w:ascii="Aptos" w:eastAsia="Aptos" w:hAnsi="Aptos" w:cs="Aptos"/>
+          <w:lang w:val="en-US"/>
+        </w:rPr>
+        <w:t>10, 2),</w:t>
+      </w:r>
+    </w:p>
+    <w:p>
+      <w:pPr>
+        <w:rPr>
+          <w:rFonts w:ascii="Aptos" w:eastAsia="Aptos" w:hAnsi="Aptos" w:cs="Aptos"/>
+          <w:lang w:val="en-US"/>
+        </w:rPr>
+      </w:pPr>
+      <w:r>
+        <w:rPr>
+          <w:rFonts w:ascii="Aptos" w:eastAsia="Aptos" w:hAnsi="Aptos" w:cs="Aptos"/>
+          <w:lang w:val="en-US"/>
         </w:rPr>
         <w:t xml:space="preserve">    </w:t>
       </w:r>
-      <w:r>
-        <w:rPr>
-          <w:rFonts w:ascii="Aptos" w:eastAsia="Aptos" w:hAnsi="Aptos" w:cs="Aptos"/>
-          <w:lang w:val="en-US"/>
-        </w:rPr>
-        <w:t>margem_ebit NUMERIC(10, 2),</w:t>
-      </w:r>
-    </w:p>
-    <w:p>
-      <w:pPr>
-        <w:rPr>
-          <w:rFonts w:ascii="Aptos" w:eastAsia="Aptos" w:hAnsi="Aptos" w:cs="Aptos"/>
-          <w:lang w:val="en-US"/>
-        </w:rPr>
-      </w:pPr>
-      <w:r>
-        <w:rPr>
-          <w:rFonts w:ascii="Aptos" w:eastAsia="Aptos" w:hAnsi="Aptos" w:cs="Aptos"/>
-          <w:lang w:val="en-US"/>
-        </w:rPr>
-        <w:t xml:space="preserve">    margem_ebitda NUMERIC(10, 2),</w:t>
-      </w:r>
-    </w:p>
-    <w:p>
-      <w:pPr>
-        <w:rPr>
-          <w:rFonts w:ascii="Aptos" w:eastAsia="Aptos" w:hAnsi="Aptos" w:cs="Aptos"/>
-          <w:lang w:val="en-US"/>
-        </w:rPr>
-      </w:pPr>
-      <w:r>
-        <w:rPr>
-          <w:rFonts w:ascii="Aptos" w:eastAsia="Aptos" w:hAnsi="Aptos" w:cs="Aptos"/>
-          <w:lang w:val="en-US"/>
-        </w:rPr>
-        <w:t xml:space="preserve">    ev_ebitda NUMERIC(10, 2),</w:t>
-      </w:r>
-    </w:p>
-    <w:p>
-      <w:pPr>
-        <w:rPr>
-          <w:rFonts w:ascii="Aptos" w:eastAsia="Aptos" w:hAnsi="Aptos" w:cs="Aptos"/>
-          <w:lang w:val="en-US"/>
-        </w:rPr>
-      </w:pPr>
-      <w:r>
-        <w:rPr>
-          <w:rFonts w:ascii="Aptos" w:eastAsia="Aptos" w:hAnsi="Aptos" w:cs="Aptos"/>
-          <w:lang w:val="en-US"/>
-        </w:rPr>
-        <w:t xml:space="preserve">    ev_ebit NUMERIC(10, 2),</w:t>
-      </w:r>
-    </w:p>
-    <w:p>
-      <w:pPr>
-        <w:rPr>
-          <w:rFonts w:ascii="Aptos" w:eastAsia="Aptos" w:hAnsi="Aptos" w:cs="Aptos"/>
-          <w:lang w:val="en-US"/>
-        </w:rPr>
-      </w:pPr>
-      <w:r>
-        <w:rPr>
-          <w:rFonts w:ascii="Aptos" w:eastAsia="Aptos" w:hAnsi="Aptos" w:cs="Aptos"/>
-          <w:lang w:val="en-US"/>
-        </w:rPr>
-        <w:t xml:space="preserve">    p_ebitda NUMERIC(10, 2),</w:t>
-      </w:r>
-    </w:p>
-    <w:p>
-      <w:pPr>
-        <w:rPr>
-          <w:rFonts w:ascii="Aptos" w:eastAsia="Aptos" w:hAnsi="Aptos" w:cs="Aptos"/>
-          <w:lang w:val="en-US"/>
-        </w:rPr>
-      </w:pPr>
-      <w:r>
-        <w:rPr>
-          <w:rFonts w:ascii="Aptos" w:eastAsia="Aptos" w:hAnsi="Aptos" w:cs="Aptos"/>
-          <w:lang w:val="en-US"/>
-        </w:rPr>
-        <w:t xml:space="preserve">    p_ebit NUMERIC(10, 2),</w:t>
-      </w:r>
-    </w:p>
-    <w:p>
-      <w:pPr>
-        <w:rPr>
-          <w:rFonts w:ascii="Aptos" w:eastAsia="Aptos" w:hAnsi="Aptos" w:cs="Aptos"/>
+      <w:proofErr w:type="spellStart"/>
+      <w:r>
+        <w:rPr>
+          <w:rFonts w:ascii="Aptos" w:eastAsia="Aptos" w:hAnsi="Aptos" w:cs="Aptos"/>
+          <w:lang w:val="en-US"/>
+        </w:rPr>
+        <w:t>psr</w:t>
+      </w:r>
+      <w:proofErr w:type="spellEnd"/>
+      <w:r>
+        <w:rPr>
+          <w:rFonts w:ascii="Aptos" w:eastAsia="Aptos" w:hAnsi="Aptos" w:cs="Aptos"/>
+          <w:lang w:val="en-US"/>
+        </w:rPr>
+        <w:t xml:space="preserve"> </w:t>
+      </w:r>
+      <w:proofErr w:type="gramStart"/>
+      <w:r>
+        <w:rPr>
+          <w:rFonts w:ascii="Aptos" w:eastAsia="Aptos" w:hAnsi="Aptos" w:cs="Aptos"/>
+          <w:lang w:val="en-US"/>
+        </w:rPr>
+        <w:t>NUMERIC(</w:t>
+      </w:r>
+      <w:proofErr w:type="gramEnd"/>
+      <w:r>
+        <w:rPr>
+          <w:rFonts w:ascii="Aptos" w:eastAsia="Aptos" w:hAnsi="Aptos" w:cs="Aptos"/>
+          <w:lang w:val="en-US"/>
+        </w:rPr>
+        <w:t>10, 2),</w:t>
+      </w:r>
+    </w:p>
+    <w:p>
+      <w:pPr>
+        <w:rPr>
+          <w:rFonts w:ascii="Aptos" w:eastAsia="Aptos" w:hAnsi="Aptos" w:cs="Aptos"/>
+          <w:lang w:val="en-US"/>
         </w:rPr>
       </w:pPr>
       <w:r>
@@ -2480,37 +3397,603 @@
         </w:rPr>
         <w:t xml:space="preserve">    </w:t>
       </w:r>
-      <w:r>
-        <w:rPr>
-          <w:rFonts w:ascii="Aptos" w:eastAsia="Aptos" w:hAnsi="Aptos" w:cs="Aptos"/>
-        </w:rPr>
-        <w:t>p_ativo NUMERIC(10, 2),</w:t>
-      </w:r>
-    </w:p>
-    <w:p>
-      <w:pPr>
-        <w:rPr>
-          <w:rFonts w:ascii="Aptos" w:eastAsia="Aptos" w:hAnsi="Aptos" w:cs="Aptos"/>
-        </w:rPr>
-      </w:pPr>
-      <w:r>
-        <w:rPr>
-          <w:rFonts w:ascii="Aptos" w:eastAsia="Aptos" w:hAnsi="Aptos" w:cs="Aptos"/>
-        </w:rPr>
-        <w:t xml:space="preserve">    p_cap_giro NUMERIC(10, 2),</w:t>
-      </w:r>
-    </w:p>
-    <w:p>
-      <w:pPr>
-        <w:rPr>
-          <w:rFonts w:ascii="Aptos" w:eastAsia="Aptos" w:hAnsi="Aptos" w:cs="Aptos"/>
-        </w:rPr>
-      </w:pPr>
-      <w:r>
-        <w:rPr>
-          <w:rFonts w:ascii="Aptos" w:eastAsia="Aptos" w:hAnsi="Aptos" w:cs="Aptos"/>
-        </w:rPr>
-        <w:t xml:space="preserve">    p_ativo_circ_liq NUMERIC(10, 2),</w:t>
+      <w:proofErr w:type="spellStart"/>
+      <w:r>
+        <w:rPr>
+          <w:rFonts w:ascii="Aptos" w:eastAsia="Aptos" w:hAnsi="Aptos" w:cs="Aptos"/>
+          <w:lang w:val="en-US"/>
+        </w:rPr>
+        <w:t>pvp</w:t>
+      </w:r>
+      <w:proofErr w:type="spellEnd"/>
+      <w:r>
+        <w:rPr>
+          <w:rFonts w:ascii="Aptos" w:eastAsia="Aptos" w:hAnsi="Aptos" w:cs="Aptos"/>
+          <w:lang w:val="en-US"/>
+        </w:rPr>
+        <w:t xml:space="preserve"> </w:t>
+      </w:r>
+      <w:proofErr w:type="gramStart"/>
+      <w:r>
+        <w:rPr>
+          <w:rFonts w:ascii="Aptos" w:eastAsia="Aptos" w:hAnsi="Aptos" w:cs="Aptos"/>
+          <w:lang w:val="en-US"/>
+        </w:rPr>
+        <w:t>NUMERIC(</w:t>
+      </w:r>
+      <w:proofErr w:type="gramEnd"/>
+      <w:r>
+        <w:rPr>
+          <w:rFonts w:ascii="Aptos" w:eastAsia="Aptos" w:hAnsi="Aptos" w:cs="Aptos"/>
+          <w:lang w:val="en-US"/>
+        </w:rPr>
+        <w:t>10, 2),</w:t>
+      </w:r>
+    </w:p>
+    <w:p>
+      <w:pPr>
+        <w:rPr>
+          <w:rFonts w:ascii="Aptos" w:eastAsia="Aptos" w:hAnsi="Aptos" w:cs="Aptos"/>
+          <w:lang w:val="en-US"/>
+        </w:rPr>
+      </w:pPr>
+      <w:r>
+        <w:rPr>
+          <w:rFonts w:ascii="Aptos" w:eastAsia="Aptos" w:hAnsi="Aptos" w:cs="Aptos"/>
+          <w:lang w:val="en-US"/>
+        </w:rPr>
+        <w:t xml:space="preserve">    </w:t>
+      </w:r>
+      <w:proofErr w:type="spellStart"/>
+      <w:r>
+        <w:rPr>
+          <w:rFonts w:ascii="Aptos" w:eastAsia="Aptos" w:hAnsi="Aptos" w:cs="Aptos"/>
+          <w:lang w:val="en-US"/>
+        </w:rPr>
+        <w:t>dividend_yield</w:t>
+      </w:r>
+      <w:proofErr w:type="spellEnd"/>
+      <w:r>
+        <w:rPr>
+          <w:rFonts w:ascii="Aptos" w:eastAsia="Aptos" w:hAnsi="Aptos" w:cs="Aptos"/>
+          <w:lang w:val="en-US"/>
+        </w:rPr>
+        <w:t xml:space="preserve"> </w:t>
+      </w:r>
+      <w:proofErr w:type="gramStart"/>
+      <w:r>
+        <w:rPr>
+          <w:rFonts w:ascii="Aptos" w:eastAsia="Aptos" w:hAnsi="Aptos" w:cs="Aptos"/>
+          <w:lang w:val="en-US"/>
+        </w:rPr>
+        <w:t>NUMERIC(</w:t>
+      </w:r>
+      <w:proofErr w:type="gramEnd"/>
+      <w:r>
+        <w:rPr>
+          <w:rFonts w:ascii="Aptos" w:eastAsia="Aptos" w:hAnsi="Aptos" w:cs="Aptos"/>
+          <w:lang w:val="en-US"/>
+        </w:rPr>
+        <w:t>10, 2),</w:t>
+      </w:r>
+    </w:p>
+    <w:p>
+      <w:pPr>
+        <w:rPr>
+          <w:rFonts w:ascii="Aptos" w:eastAsia="Aptos" w:hAnsi="Aptos" w:cs="Aptos"/>
+          <w:lang w:val="en-US"/>
+        </w:rPr>
+      </w:pPr>
+      <w:r>
+        <w:rPr>
+          <w:rFonts w:ascii="Aptos" w:eastAsia="Aptos" w:hAnsi="Aptos" w:cs="Aptos"/>
+          <w:lang w:val="en-US"/>
+        </w:rPr>
+        <w:t xml:space="preserve">    payout </w:t>
+      </w:r>
+      <w:proofErr w:type="gramStart"/>
+      <w:r>
+        <w:rPr>
+          <w:rFonts w:ascii="Aptos" w:eastAsia="Aptos" w:hAnsi="Aptos" w:cs="Aptos"/>
+          <w:lang w:val="en-US"/>
+        </w:rPr>
+        <w:t>NUMERIC(</w:t>
+      </w:r>
+      <w:proofErr w:type="gramEnd"/>
+      <w:r>
+        <w:rPr>
+          <w:rFonts w:ascii="Aptos" w:eastAsia="Aptos" w:hAnsi="Aptos" w:cs="Aptos"/>
+          <w:lang w:val="en-US"/>
+        </w:rPr>
+        <w:t>10, 2),</w:t>
+      </w:r>
+    </w:p>
+    <w:p>
+      <w:pPr>
+        <w:rPr>
+          <w:rFonts w:ascii="Aptos" w:eastAsia="Aptos" w:hAnsi="Aptos" w:cs="Aptos"/>
+        </w:rPr>
+      </w:pPr>
+      <w:r>
+        <w:rPr>
+          <w:rFonts w:ascii="Aptos" w:eastAsia="Aptos" w:hAnsi="Aptos" w:cs="Aptos"/>
+          <w:lang w:val="en-US"/>
+        </w:rPr>
+        <w:t xml:space="preserve">    </w:t>
+      </w:r>
+      <w:proofErr w:type="spellStart"/>
+      <w:r>
+        <w:rPr>
+          <w:rFonts w:ascii="Aptos" w:eastAsia="Aptos" w:hAnsi="Aptos" w:cs="Aptos"/>
+        </w:rPr>
+        <w:t>margem_liquida</w:t>
+      </w:r>
+      <w:proofErr w:type="spellEnd"/>
+      <w:r>
+        <w:rPr>
+          <w:rFonts w:ascii="Aptos" w:eastAsia="Aptos" w:hAnsi="Aptos" w:cs="Aptos"/>
+        </w:rPr>
+        <w:t xml:space="preserve"> </w:t>
+      </w:r>
+      <w:proofErr w:type="gramStart"/>
+      <w:r>
+        <w:rPr>
+          <w:rFonts w:ascii="Aptos" w:eastAsia="Aptos" w:hAnsi="Aptos" w:cs="Aptos"/>
+        </w:rPr>
+        <w:t>NUMERIC(</w:t>
+      </w:r>
+      <w:proofErr w:type="gramEnd"/>
+      <w:r>
+        <w:rPr>
+          <w:rFonts w:ascii="Aptos" w:eastAsia="Aptos" w:hAnsi="Aptos" w:cs="Aptos"/>
+        </w:rPr>
+        <w:t>10, 2),</w:t>
+      </w:r>
+    </w:p>
+    <w:p>
+      <w:pPr>
+        <w:rPr>
+          <w:rFonts w:ascii="Aptos" w:eastAsia="Aptos" w:hAnsi="Aptos" w:cs="Aptos"/>
+        </w:rPr>
+      </w:pPr>
+      <w:r>
+        <w:rPr>
+          <w:rFonts w:ascii="Aptos" w:eastAsia="Aptos" w:hAnsi="Aptos" w:cs="Aptos"/>
+        </w:rPr>
+        <w:t xml:space="preserve">    </w:t>
+      </w:r>
+      <w:proofErr w:type="spellStart"/>
+      <w:r>
+        <w:rPr>
+          <w:rFonts w:ascii="Aptos" w:eastAsia="Aptos" w:hAnsi="Aptos" w:cs="Aptos"/>
+        </w:rPr>
+        <w:t>margem_bruta</w:t>
+      </w:r>
+      <w:proofErr w:type="spellEnd"/>
+      <w:r>
+        <w:rPr>
+          <w:rFonts w:ascii="Aptos" w:eastAsia="Aptos" w:hAnsi="Aptos" w:cs="Aptos"/>
+        </w:rPr>
+        <w:t xml:space="preserve"> </w:t>
+      </w:r>
+      <w:proofErr w:type="gramStart"/>
+      <w:r>
+        <w:rPr>
+          <w:rFonts w:ascii="Aptos" w:eastAsia="Aptos" w:hAnsi="Aptos" w:cs="Aptos"/>
+        </w:rPr>
+        <w:t>NUMERIC(</w:t>
+      </w:r>
+      <w:proofErr w:type="gramEnd"/>
+      <w:r>
+        <w:rPr>
+          <w:rFonts w:ascii="Aptos" w:eastAsia="Aptos" w:hAnsi="Aptos" w:cs="Aptos"/>
+        </w:rPr>
+        <w:t>10, 2),</w:t>
+      </w:r>
+    </w:p>
+    <w:p>
+      <w:pPr>
+        <w:rPr>
+          <w:rFonts w:ascii="Aptos" w:eastAsia="Aptos" w:hAnsi="Aptos" w:cs="Aptos"/>
+          <w:lang w:val="en-US"/>
+        </w:rPr>
+      </w:pPr>
+      <w:r>
+        <w:rPr>
+          <w:rFonts w:ascii="Aptos" w:eastAsia="Aptos" w:hAnsi="Aptos" w:cs="Aptos"/>
+        </w:rPr>
+        <w:t xml:space="preserve">    </w:t>
+      </w:r>
+      <w:proofErr w:type="spellStart"/>
+      <w:r>
+        <w:rPr>
+          <w:rFonts w:ascii="Aptos" w:eastAsia="Aptos" w:hAnsi="Aptos" w:cs="Aptos"/>
+          <w:lang w:val="en-US"/>
+        </w:rPr>
+        <w:t>margem_ebit</w:t>
+      </w:r>
+      <w:proofErr w:type="spellEnd"/>
+      <w:r>
+        <w:rPr>
+          <w:rFonts w:ascii="Aptos" w:eastAsia="Aptos" w:hAnsi="Aptos" w:cs="Aptos"/>
+          <w:lang w:val="en-US"/>
+        </w:rPr>
+        <w:t xml:space="preserve"> </w:t>
+      </w:r>
+      <w:proofErr w:type="gramStart"/>
+      <w:r>
+        <w:rPr>
+          <w:rFonts w:ascii="Aptos" w:eastAsia="Aptos" w:hAnsi="Aptos" w:cs="Aptos"/>
+          <w:lang w:val="en-US"/>
+        </w:rPr>
+        <w:t>NUMERIC(</w:t>
+      </w:r>
+      <w:proofErr w:type="gramEnd"/>
+      <w:r>
+        <w:rPr>
+          <w:rFonts w:ascii="Aptos" w:eastAsia="Aptos" w:hAnsi="Aptos" w:cs="Aptos"/>
+          <w:lang w:val="en-US"/>
+        </w:rPr>
+        <w:t>10, 2),</w:t>
+      </w:r>
+    </w:p>
+    <w:p>
+      <w:pPr>
+        <w:rPr>
+          <w:rFonts w:ascii="Aptos" w:eastAsia="Aptos" w:hAnsi="Aptos" w:cs="Aptos"/>
+          <w:lang w:val="en-US"/>
+        </w:rPr>
+      </w:pPr>
+      <w:r>
+        <w:rPr>
+          <w:rFonts w:ascii="Aptos" w:eastAsia="Aptos" w:hAnsi="Aptos" w:cs="Aptos"/>
+          <w:lang w:val="en-US"/>
+        </w:rPr>
+        <w:t xml:space="preserve">    </w:t>
+      </w:r>
+      <w:proofErr w:type="spellStart"/>
+      <w:r>
+        <w:rPr>
+          <w:rFonts w:ascii="Aptos" w:eastAsia="Aptos" w:hAnsi="Aptos" w:cs="Aptos"/>
+          <w:lang w:val="en-US"/>
+        </w:rPr>
+        <w:t>margem_ebitda</w:t>
+      </w:r>
+      <w:proofErr w:type="spellEnd"/>
+      <w:r>
+        <w:rPr>
+          <w:rFonts w:ascii="Aptos" w:eastAsia="Aptos" w:hAnsi="Aptos" w:cs="Aptos"/>
+          <w:lang w:val="en-US"/>
+        </w:rPr>
+        <w:t xml:space="preserve"> </w:t>
+      </w:r>
+      <w:proofErr w:type="gramStart"/>
+      <w:r>
+        <w:rPr>
+          <w:rFonts w:ascii="Aptos" w:eastAsia="Aptos" w:hAnsi="Aptos" w:cs="Aptos"/>
+          <w:lang w:val="en-US"/>
+        </w:rPr>
+        <w:t>NUMERIC(</w:t>
+      </w:r>
+      <w:proofErr w:type="gramEnd"/>
+      <w:r>
+        <w:rPr>
+          <w:rFonts w:ascii="Aptos" w:eastAsia="Aptos" w:hAnsi="Aptos" w:cs="Aptos"/>
+          <w:lang w:val="en-US"/>
+        </w:rPr>
+        <w:t>10, 2),</w:t>
+      </w:r>
+    </w:p>
+    <w:p>
+      <w:pPr>
+        <w:rPr>
+          <w:rFonts w:ascii="Aptos" w:eastAsia="Aptos" w:hAnsi="Aptos" w:cs="Aptos"/>
+          <w:lang w:val="en-US"/>
+        </w:rPr>
+      </w:pPr>
+      <w:r>
+        <w:rPr>
+          <w:rFonts w:ascii="Aptos" w:eastAsia="Aptos" w:hAnsi="Aptos" w:cs="Aptos"/>
+          <w:lang w:val="en-US"/>
+        </w:rPr>
+        <w:t xml:space="preserve">    </w:t>
+      </w:r>
+      <w:proofErr w:type="spellStart"/>
+      <w:r>
+        <w:rPr>
+          <w:rFonts w:ascii="Aptos" w:eastAsia="Aptos" w:hAnsi="Aptos" w:cs="Aptos"/>
+          <w:lang w:val="en-US"/>
+        </w:rPr>
+        <w:t>ev_ebitda</w:t>
+      </w:r>
+      <w:proofErr w:type="spellEnd"/>
+      <w:r>
+        <w:rPr>
+          <w:rFonts w:ascii="Aptos" w:eastAsia="Aptos" w:hAnsi="Aptos" w:cs="Aptos"/>
+          <w:lang w:val="en-US"/>
+        </w:rPr>
+        <w:t xml:space="preserve"> </w:t>
+      </w:r>
+      <w:proofErr w:type="gramStart"/>
+      <w:r>
+        <w:rPr>
+          <w:rFonts w:ascii="Aptos" w:eastAsia="Aptos" w:hAnsi="Aptos" w:cs="Aptos"/>
+          <w:lang w:val="en-US"/>
+        </w:rPr>
+        <w:t>NUMERIC(</w:t>
+      </w:r>
+      <w:proofErr w:type="gramEnd"/>
+      <w:r>
+        <w:rPr>
+          <w:rFonts w:ascii="Aptos" w:eastAsia="Aptos" w:hAnsi="Aptos" w:cs="Aptos"/>
+          <w:lang w:val="en-US"/>
+        </w:rPr>
+        <w:t>10, 2),</w:t>
+      </w:r>
+    </w:p>
+    <w:p>
+      <w:pPr>
+        <w:rPr>
+          <w:rFonts w:ascii="Aptos" w:eastAsia="Aptos" w:hAnsi="Aptos" w:cs="Aptos"/>
+          <w:lang w:val="en-US"/>
+        </w:rPr>
+      </w:pPr>
+      <w:r>
+        <w:rPr>
+          <w:rFonts w:ascii="Aptos" w:eastAsia="Aptos" w:hAnsi="Aptos" w:cs="Aptos"/>
+          <w:lang w:val="en-US"/>
+        </w:rPr>
+        <w:t xml:space="preserve">    </w:t>
+      </w:r>
+      <w:proofErr w:type="spellStart"/>
+      <w:r>
+        <w:rPr>
+          <w:rFonts w:ascii="Aptos" w:eastAsia="Aptos" w:hAnsi="Aptos" w:cs="Aptos"/>
+          <w:lang w:val="en-US"/>
+        </w:rPr>
+        <w:t>ev_ebit</w:t>
+      </w:r>
+      <w:proofErr w:type="spellEnd"/>
+      <w:r>
+        <w:rPr>
+          <w:rFonts w:ascii="Aptos" w:eastAsia="Aptos" w:hAnsi="Aptos" w:cs="Aptos"/>
+          <w:lang w:val="en-US"/>
+        </w:rPr>
+        <w:t xml:space="preserve"> </w:t>
+      </w:r>
+      <w:proofErr w:type="gramStart"/>
+      <w:r>
+        <w:rPr>
+          <w:rFonts w:ascii="Aptos" w:eastAsia="Aptos" w:hAnsi="Aptos" w:cs="Aptos"/>
+          <w:lang w:val="en-US"/>
+        </w:rPr>
+        <w:t>NUMERIC(</w:t>
+      </w:r>
+      <w:proofErr w:type="gramEnd"/>
+      <w:r>
+        <w:rPr>
+          <w:rFonts w:ascii="Aptos" w:eastAsia="Aptos" w:hAnsi="Aptos" w:cs="Aptos"/>
+          <w:lang w:val="en-US"/>
+        </w:rPr>
+        <w:t>10, 2),</w:t>
+      </w:r>
+    </w:p>
+    <w:p>
+      <w:pPr>
+        <w:rPr>
+          <w:rFonts w:ascii="Aptos" w:eastAsia="Aptos" w:hAnsi="Aptos" w:cs="Aptos"/>
+          <w:lang w:val="en-US"/>
+        </w:rPr>
+      </w:pPr>
+      <w:r>
+        <w:rPr>
+          <w:rFonts w:ascii="Aptos" w:eastAsia="Aptos" w:hAnsi="Aptos" w:cs="Aptos"/>
+          <w:lang w:val="en-US"/>
+        </w:rPr>
+        <w:t xml:space="preserve">    </w:t>
+      </w:r>
+      <w:proofErr w:type="spellStart"/>
+      <w:r>
+        <w:rPr>
+          <w:rFonts w:ascii="Aptos" w:eastAsia="Aptos" w:hAnsi="Aptos" w:cs="Aptos"/>
+          <w:lang w:val="en-US"/>
+        </w:rPr>
+        <w:t>p_ebitda</w:t>
+      </w:r>
+      <w:proofErr w:type="spellEnd"/>
+      <w:r>
+        <w:rPr>
+          <w:rFonts w:ascii="Aptos" w:eastAsia="Aptos" w:hAnsi="Aptos" w:cs="Aptos"/>
+          <w:lang w:val="en-US"/>
+        </w:rPr>
+        <w:t xml:space="preserve"> </w:t>
+      </w:r>
+      <w:proofErr w:type="gramStart"/>
+      <w:r>
+        <w:rPr>
+          <w:rFonts w:ascii="Aptos" w:eastAsia="Aptos" w:hAnsi="Aptos" w:cs="Aptos"/>
+          <w:lang w:val="en-US"/>
+        </w:rPr>
+        <w:t>NUMERIC(</w:t>
+      </w:r>
+      <w:proofErr w:type="gramEnd"/>
+      <w:r>
+        <w:rPr>
+          <w:rFonts w:ascii="Aptos" w:eastAsia="Aptos" w:hAnsi="Aptos" w:cs="Aptos"/>
+          <w:lang w:val="en-US"/>
+        </w:rPr>
+        <w:t>10, 2),</w:t>
+      </w:r>
+    </w:p>
+    <w:p>
+      <w:pPr>
+        <w:rPr>
+          <w:rFonts w:ascii="Aptos" w:eastAsia="Aptos" w:hAnsi="Aptos" w:cs="Aptos"/>
+          <w:lang w:val="en-US"/>
+        </w:rPr>
+      </w:pPr>
+      <w:r>
+        <w:rPr>
+          <w:rFonts w:ascii="Aptos" w:eastAsia="Aptos" w:hAnsi="Aptos" w:cs="Aptos"/>
+          <w:lang w:val="en-US"/>
+        </w:rPr>
+        <w:t xml:space="preserve">    </w:t>
+      </w:r>
+      <w:proofErr w:type="spellStart"/>
+      <w:r>
+        <w:rPr>
+          <w:rFonts w:ascii="Aptos" w:eastAsia="Aptos" w:hAnsi="Aptos" w:cs="Aptos"/>
+          <w:lang w:val="en-US"/>
+        </w:rPr>
+        <w:t>p_ebit</w:t>
+      </w:r>
+      <w:proofErr w:type="spellEnd"/>
+      <w:r>
+        <w:rPr>
+          <w:rFonts w:ascii="Aptos" w:eastAsia="Aptos" w:hAnsi="Aptos" w:cs="Aptos"/>
+          <w:lang w:val="en-US"/>
+        </w:rPr>
+        <w:t xml:space="preserve"> </w:t>
+      </w:r>
+      <w:proofErr w:type="gramStart"/>
+      <w:r>
+        <w:rPr>
+          <w:rFonts w:ascii="Aptos" w:eastAsia="Aptos" w:hAnsi="Aptos" w:cs="Aptos"/>
+          <w:lang w:val="en-US"/>
+        </w:rPr>
+        <w:t>NUMERIC(</w:t>
+      </w:r>
+      <w:proofErr w:type="gramEnd"/>
+      <w:r>
+        <w:rPr>
+          <w:rFonts w:ascii="Aptos" w:eastAsia="Aptos" w:hAnsi="Aptos" w:cs="Aptos"/>
+          <w:lang w:val="en-US"/>
+        </w:rPr>
+        <w:t>10, 2),</w:t>
+      </w:r>
+    </w:p>
+    <w:p>
+      <w:pPr>
+        <w:rPr>
+          <w:rFonts w:ascii="Aptos" w:eastAsia="Aptos" w:hAnsi="Aptos" w:cs="Aptos"/>
+        </w:rPr>
+      </w:pPr>
+      <w:r>
+        <w:rPr>
+          <w:rFonts w:ascii="Aptos" w:eastAsia="Aptos" w:hAnsi="Aptos" w:cs="Aptos"/>
+          <w:lang w:val="en-US"/>
+        </w:rPr>
+        <w:t xml:space="preserve">    </w:t>
+      </w:r>
+      <w:proofErr w:type="spellStart"/>
+      <w:r>
+        <w:rPr>
+          <w:rFonts w:ascii="Aptos" w:eastAsia="Aptos" w:hAnsi="Aptos" w:cs="Aptos"/>
+        </w:rPr>
+        <w:t>p_ativo</w:t>
+      </w:r>
+      <w:proofErr w:type="spellEnd"/>
+      <w:r>
+        <w:rPr>
+          <w:rFonts w:ascii="Aptos" w:eastAsia="Aptos" w:hAnsi="Aptos" w:cs="Aptos"/>
+        </w:rPr>
+        <w:t xml:space="preserve"> </w:t>
+      </w:r>
+      <w:proofErr w:type="gramStart"/>
+      <w:r>
+        <w:rPr>
+          <w:rFonts w:ascii="Aptos" w:eastAsia="Aptos" w:hAnsi="Aptos" w:cs="Aptos"/>
+        </w:rPr>
+        <w:t>NUMERIC(</w:t>
+      </w:r>
+      <w:proofErr w:type="gramEnd"/>
+      <w:r>
+        <w:rPr>
+          <w:rFonts w:ascii="Aptos" w:eastAsia="Aptos" w:hAnsi="Aptos" w:cs="Aptos"/>
+        </w:rPr>
+        <w:t>10, 2),</w:t>
+      </w:r>
+    </w:p>
+    <w:p>
+      <w:pPr>
+        <w:rPr>
+          <w:rFonts w:ascii="Aptos" w:eastAsia="Aptos" w:hAnsi="Aptos" w:cs="Aptos"/>
+        </w:rPr>
+      </w:pPr>
+      <w:r>
+        <w:rPr>
+          <w:rFonts w:ascii="Aptos" w:eastAsia="Aptos" w:hAnsi="Aptos" w:cs="Aptos"/>
+        </w:rPr>
+        <w:t xml:space="preserve">    </w:t>
+      </w:r>
+      <w:proofErr w:type="spellStart"/>
+      <w:r>
+        <w:rPr>
+          <w:rFonts w:ascii="Aptos" w:eastAsia="Aptos" w:hAnsi="Aptos" w:cs="Aptos"/>
+        </w:rPr>
+        <w:t>p_cap_giro</w:t>
+      </w:r>
+      <w:proofErr w:type="spellEnd"/>
+      <w:r>
+        <w:rPr>
+          <w:rFonts w:ascii="Aptos" w:eastAsia="Aptos" w:hAnsi="Aptos" w:cs="Aptos"/>
+        </w:rPr>
+        <w:t xml:space="preserve"> </w:t>
+      </w:r>
+      <w:proofErr w:type="gramStart"/>
+      <w:r>
+        <w:rPr>
+          <w:rFonts w:ascii="Aptos" w:eastAsia="Aptos" w:hAnsi="Aptos" w:cs="Aptos"/>
+        </w:rPr>
+        <w:t>NUMERIC(</w:t>
+      </w:r>
+      <w:proofErr w:type="gramEnd"/>
+      <w:r>
+        <w:rPr>
+          <w:rFonts w:ascii="Aptos" w:eastAsia="Aptos" w:hAnsi="Aptos" w:cs="Aptos"/>
+        </w:rPr>
+        <w:t>10, 2),</w:t>
+      </w:r>
+    </w:p>
+    <w:p>
+      <w:pPr>
+        <w:rPr>
+          <w:rFonts w:ascii="Aptos" w:eastAsia="Aptos" w:hAnsi="Aptos" w:cs="Aptos"/>
+        </w:rPr>
+      </w:pPr>
+      <w:r>
+        <w:rPr>
+          <w:rFonts w:ascii="Aptos" w:eastAsia="Aptos" w:hAnsi="Aptos" w:cs="Aptos"/>
+        </w:rPr>
+        <w:t xml:space="preserve">    </w:t>
+      </w:r>
+      <w:proofErr w:type="spellStart"/>
+      <w:r>
+        <w:rPr>
+          <w:rFonts w:ascii="Aptos" w:eastAsia="Aptos" w:hAnsi="Aptos" w:cs="Aptos"/>
+        </w:rPr>
+        <w:t>p_ativo_circ_liq</w:t>
+      </w:r>
+      <w:proofErr w:type="spellEnd"/>
+      <w:r>
+        <w:rPr>
+          <w:rFonts w:ascii="Aptos" w:eastAsia="Aptos" w:hAnsi="Aptos" w:cs="Aptos"/>
+        </w:rPr>
+        <w:t xml:space="preserve"> </w:t>
+      </w:r>
+      <w:proofErr w:type="gramStart"/>
+      <w:r>
+        <w:rPr>
+          <w:rFonts w:ascii="Aptos" w:eastAsia="Aptos" w:hAnsi="Aptos" w:cs="Aptos"/>
+        </w:rPr>
+        <w:t>NUMERIC(</w:t>
+      </w:r>
+      <w:proofErr w:type="gramEnd"/>
+      <w:r>
+        <w:rPr>
+          <w:rFonts w:ascii="Aptos" w:eastAsia="Aptos" w:hAnsi="Aptos" w:cs="Aptos"/>
+        </w:rPr>
+        <w:t>10, 2),</w:t>
       </w:r>
     </w:p>
     <w:p>
@@ -2524,221 +4007,645 @@
           <w:rFonts w:ascii="Aptos" w:eastAsia="Aptos" w:hAnsi="Aptos" w:cs="Aptos"/>
         </w:rPr>
         <w:lastRenderedPageBreak/>
-        <w:t xml:space="preserve">    vpa NUMERIC(10, 2),</w:t>
-      </w:r>
-    </w:p>
-    <w:p>
-      <w:pPr>
-        <w:rPr>
-          <w:rFonts w:ascii="Aptos" w:eastAsia="Aptos" w:hAnsi="Aptos" w:cs="Aptos"/>
-        </w:rPr>
-      </w:pPr>
-      <w:r>
-        <w:rPr>
-          <w:rFonts w:ascii="Aptos" w:eastAsia="Aptos" w:hAnsi="Aptos" w:cs="Aptos"/>
-        </w:rPr>
-        <w:t xml:space="preserve">    lpa NUMERIC(10, 2),</w:t>
-      </w:r>
-    </w:p>
-    <w:p>
-      <w:pPr>
-        <w:rPr>
-          <w:rFonts w:ascii="Aptos" w:eastAsia="Aptos" w:hAnsi="Aptos" w:cs="Aptos"/>
-        </w:rPr>
-      </w:pPr>
-      <w:r>
-        <w:rPr>
-          <w:rFonts w:ascii="Aptos" w:eastAsia="Aptos" w:hAnsi="Aptos" w:cs="Aptos"/>
-        </w:rPr>
-        <w:t xml:space="preserve">    giro_ativos NUMERIC(10, 2),</w:t>
-      </w:r>
-    </w:p>
-    <w:p>
-      <w:pPr>
-        <w:rPr>
-          <w:rFonts w:ascii="Aptos" w:eastAsia="Aptos" w:hAnsi="Aptos" w:cs="Aptos"/>
-          <w:lang w:val="en-US"/>
-        </w:rPr>
-      </w:pPr>
-      <w:r>
-        <w:rPr>
-          <w:rFonts w:ascii="Aptos" w:eastAsia="Aptos" w:hAnsi="Aptos" w:cs="Aptos"/>
-        </w:rPr>
         <w:t xml:space="preserve">    </w:t>
       </w:r>
-      <w:r>
-        <w:rPr>
-          <w:rFonts w:ascii="Aptos" w:eastAsia="Aptos" w:hAnsi="Aptos" w:cs="Aptos"/>
-          <w:lang w:val="en-US"/>
-        </w:rPr>
-        <w:t>roe NUMERIC(10, 2),</w:t>
-      </w:r>
-    </w:p>
-    <w:p>
-      <w:pPr>
-        <w:rPr>
-          <w:rFonts w:ascii="Aptos" w:eastAsia="Aptos" w:hAnsi="Aptos" w:cs="Aptos"/>
-          <w:lang w:val="en-US"/>
-        </w:rPr>
-      </w:pPr>
-      <w:r>
-        <w:rPr>
-          <w:rFonts w:ascii="Aptos" w:eastAsia="Aptos" w:hAnsi="Aptos" w:cs="Aptos"/>
-          <w:lang w:val="en-US"/>
-        </w:rPr>
-        <w:t xml:space="preserve">    roic NUMERIC(10, 2),</w:t>
-      </w:r>
-    </w:p>
-    <w:p>
-      <w:pPr>
-        <w:rPr>
-          <w:rFonts w:ascii="Aptos" w:eastAsia="Aptos" w:hAnsi="Aptos" w:cs="Aptos"/>
-          <w:lang w:val="en-US"/>
-        </w:rPr>
-      </w:pPr>
-      <w:r>
-        <w:rPr>
-          <w:rFonts w:ascii="Aptos" w:eastAsia="Aptos" w:hAnsi="Aptos" w:cs="Aptos"/>
-          <w:lang w:val="en-US"/>
-        </w:rPr>
-        <w:t xml:space="preserve">    roa NUMERIC(10, 2),</w:t>
-      </w:r>
-    </w:p>
-    <w:p>
-      <w:pPr>
-        <w:rPr>
-          <w:rFonts w:ascii="Aptos" w:eastAsia="Aptos" w:hAnsi="Aptos" w:cs="Aptos"/>
-        </w:rPr>
-      </w:pPr>
-      <w:r>
-        <w:rPr>
-          <w:rFonts w:ascii="Aptos" w:eastAsia="Aptos" w:hAnsi="Aptos" w:cs="Aptos"/>
-          <w:lang w:val="en-US"/>
+      <w:proofErr w:type="spellStart"/>
+      <w:r>
+        <w:rPr>
+          <w:rFonts w:ascii="Aptos" w:eastAsia="Aptos" w:hAnsi="Aptos" w:cs="Aptos"/>
+        </w:rPr>
+        <w:t>vpa</w:t>
+      </w:r>
+      <w:proofErr w:type="spellEnd"/>
+      <w:r>
+        <w:rPr>
+          <w:rFonts w:ascii="Aptos" w:eastAsia="Aptos" w:hAnsi="Aptos" w:cs="Aptos"/>
+        </w:rPr>
+        <w:t xml:space="preserve"> </w:t>
+      </w:r>
+      <w:proofErr w:type="gramStart"/>
+      <w:r>
+        <w:rPr>
+          <w:rFonts w:ascii="Aptos" w:eastAsia="Aptos" w:hAnsi="Aptos" w:cs="Aptos"/>
+        </w:rPr>
+        <w:t>NUMERIC(</w:t>
+      </w:r>
+      <w:proofErr w:type="gramEnd"/>
+      <w:r>
+        <w:rPr>
+          <w:rFonts w:ascii="Aptos" w:eastAsia="Aptos" w:hAnsi="Aptos" w:cs="Aptos"/>
+        </w:rPr>
+        <w:t>10, 2),</w:t>
+      </w:r>
+    </w:p>
+    <w:p>
+      <w:pPr>
+        <w:rPr>
+          <w:rFonts w:ascii="Aptos" w:eastAsia="Aptos" w:hAnsi="Aptos" w:cs="Aptos"/>
+        </w:rPr>
+      </w:pPr>
+      <w:r>
+        <w:rPr>
+          <w:rFonts w:ascii="Aptos" w:eastAsia="Aptos" w:hAnsi="Aptos" w:cs="Aptos"/>
         </w:rPr>
         <w:t xml:space="preserve">    </w:t>
       </w:r>
-      <w:r>
-        <w:rPr>
-          <w:rFonts w:ascii="Aptos" w:eastAsia="Aptos" w:hAnsi="Aptos" w:cs="Aptos"/>
-        </w:rPr>
-        <w:t>div_liq_patrimonio NUMERIC(10, 2),</w:t>
-      </w:r>
-    </w:p>
-    <w:p>
-      <w:pPr>
-        <w:rPr>
-          <w:rFonts w:ascii="Aptos" w:eastAsia="Aptos" w:hAnsi="Aptos" w:cs="Aptos"/>
-        </w:rPr>
-      </w:pPr>
-      <w:r>
-        <w:rPr>
-          <w:rFonts w:ascii="Aptos" w:eastAsia="Aptos" w:hAnsi="Aptos" w:cs="Aptos"/>
-        </w:rPr>
-        <w:t xml:space="preserve">    div_liq_ebitda NUMERIC(10, 2),</w:t>
-      </w:r>
-    </w:p>
-    <w:p>
-      <w:pPr>
-        <w:rPr>
-          <w:rFonts w:ascii="Aptos" w:eastAsia="Aptos" w:hAnsi="Aptos" w:cs="Aptos"/>
-        </w:rPr>
-      </w:pPr>
-      <w:r>
-        <w:rPr>
-          <w:rFonts w:ascii="Aptos" w:eastAsia="Aptos" w:hAnsi="Aptos" w:cs="Aptos"/>
-        </w:rPr>
-        <w:t xml:space="preserve">    div_liq_ebit NUMERIC(10, 2),</w:t>
-      </w:r>
-    </w:p>
-    <w:p>
-      <w:pPr>
-        <w:rPr>
-          <w:rFonts w:ascii="Aptos" w:eastAsia="Aptos" w:hAnsi="Aptos" w:cs="Aptos"/>
-        </w:rPr>
-      </w:pPr>
-      <w:r>
-        <w:rPr>
-          <w:rFonts w:ascii="Aptos" w:eastAsia="Aptos" w:hAnsi="Aptos" w:cs="Aptos"/>
-        </w:rPr>
-        <w:t xml:space="preserve">    div_bruta_patrimonio NUMERIC(10, 2),</w:t>
-      </w:r>
-    </w:p>
-    <w:p>
-      <w:pPr>
-        <w:rPr>
-          <w:rFonts w:ascii="Aptos" w:eastAsia="Aptos" w:hAnsi="Aptos" w:cs="Aptos"/>
-        </w:rPr>
-      </w:pPr>
-      <w:r>
-        <w:rPr>
-          <w:rFonts w:ascii="Aptos" w:eastAsia="Aptos" w:hAnsi="Aptos" w:cs="Aptos"/>
-        </w:rPr>
-        <w:t xml:space="preserve">    patrimonio_ativos NUMERIC(10, 2),</w:t>
-      </w:r>
-    </w:p>
-    <w:p>
-      <w:pPr>
-        <w:rPr>
-          <w:rFonts w:ascii="Aptos" w:eastAsia="Aptos" w:hAnsi="Aptos" w:cs="Aptos"/>
-        </w:rPr>
-      </w:pPr>
-      <w:r>
-        <w:rPr>
-          <w:rFonts w:ascii="Aptos" w:eastAsia="Aptos" w:hAnsi="Aptos" w:cs="Aptos"/>
-        </w:rPr>
-        <w:t xml:space="preserve">    passivos_ativos NUMERIC(10, 2),</w:t>
-      </w:r>
-    </w:p>
-    <w:p>
-      <w:pPr>
-        <w:rPr>
-          <w:rFonts w:ascii="Aptos" w:eastAsia="Aptos" w:hAnsi="Aptos" w:cs="Aptos"/>
-        </w:rPr>
-      </w:pPr>
-      <w:r>
-        <w:rPr>
-          <w:rFonts w:ascii="Aptos" w:eastAsia="Aptos" w:hAnsi="Aptos" w:cs="Aptos"/>
-        </w:rPr>
-        <w:t xml:space="preserve">    liquidez_corrente NUMERIC(10, 2),</w:t>
-      </w:r>
-    </w:p>
-    <w:p>
-      <w:pPr>
-        <w:rPr>
-          <w:rFonts w:ascii="Aptos" w:eastAsia="Aptos" w:hAnsi="Aptos" w:cs="Aptos"/>
-        </w:rPr>
-      </w:pPr>
-      <w:r>
-        <w:rPr>
-          <w:rFonts w:ascii="Aptos" w:eastAsia="Aptos" w:hAnsi="Aptos" w:cs="Aptos"/>
-        </w:rPr>
-        <w:t xml:space="preserve">    cotacao NUMERIC(10, 2),</w:t>
-      </w:r>
-    </w:p>
-    <w:p>
-      <w:pPr>
-        <w:rPr>
-          <w:rFonts w:ascii="Aptos" w:eastAsia="Aptos" w:hAnsi="Aptos" w:cs="Aptos"/>
-        </w:rPr>
-      </w:pPr>
-      <w:r>
-        <w:rPr>
-          <w:rFonts w:ascii="Aptos" w:eastAsia="Aptos" w:hAnsi="Aptos" w:cs="Aptos"/>
-        </w:rPr>
-        <w:t xml:space="preserve">    variacao_12m NUMERIC(10, 2),</w:t>
-      </w:r>
-    </w:p>
-    <w:p>
-      <w:pPr>
-        <w:rPr>
-          <w:rFonts w:ascii="Aptos" w:eastAsia="Aptos" w:hAnsi="Aptos" w:cs="Aptos"/>
-        </w:rPr>
-      </w:pPr>
-      <w:r>
-        <w:rPr>
-          <w:rFonts w:ascii="Aptos" w:eastAsia="Aptos" w:hAnsi="Aptos" w:cs="Aptos"/>
-        </w:rPr>
-        <w:t xml:space="preserve">    PRIMARY KEY (acao, data_coleta)</w:t>
+      <w:proofErr w:type="spellStart"/>
+      <w:r>
+        <w:rPr>
+          <w:rFonts w:ascii="Aptos" w:eastAsia="Aptos" w:hAnsi="Aptos" w:cs="Aptos"/>
+        </w:rPr>
+        <w:t>lpa</w:t>
+      </w:r>
+      <w:proofErr w:type="spellEnd"/>
+      <w:r>
+        <w:rPr>
+          <w:rFonts w:ascii="Aptos" w:eastAsia="Aptos" w:hAnsi="Aptos" w:cs="Aptos"/>
+        </w:rPr>
+        <w:t xml:space="preserve"> </w:t>
+      </w:r>
+      <w:proofErr w:type="gramStart"/>
+      <w:r>
+        <w:rPr>
+          <w:rFonts w:ascii="Aptos" w:eastAsia="Aptos" w:hAnsi="Aptos" w:cs="Aptos"/>
+        </w:rPr>
+        <w:t>NUMERIC(</w:t>
+      </w:r>
+      <w:proofErr w:type="gramEnd"/>
+      <w:r>
+        <w:rPr>
+          <w:rFonts w:ascii="Aptos" w:eastAsia="Aptos" w:hAnsi="Aptos" w:cs="Aptos"/>
+        </w:rPr>
+        <w:t>10, 2),</w:t>
+      </w:r>
+    </w:p>
+    <w:p>
+      <w:pPr>
+        <w:rPr>
+          <w:rFonts w:ascii="Aptos" w:eastAsia="Aptos" w:hAnsi="Aptos" w:cs="Aptos"/>
+        </w:rPr>
+      </w:pPr>
+      <w:r>
+        <w:rPr>
+          <w:rFonts w:ascii="Aptos" w:eastAsia="Aptos" w:hAnsi="Aptos" w:cs="Aptos"/>
+        </w:rPr>
+        <w:t xml:space="preserve">    </w:t>
+      </w:r>
+      <w:proofErr w:type="spellStart"/>
+      <w:r>
+        <w:rPr>
+          <w:rFonts w:ascii="Aptos" w:eastAsia="Aptos" w:hAnsi="Aptos" w:cs="Aptos"/>
+        </w:rPr>
+        <w:t>giro_ativos</w:t>
+      </w:r>
+      <w:proofErr w:type="spellEnd"/>
+      <w:r>
+        <w:rPr>
+          <w:rFonts w:ascii="Aptos" w:eastAsia="Aptos" w:hAnsi="Aptos" w:cs="Aptos"/>
+        </w:rPr>
+        <w:t xml:space="preserve"> </w:t>
+      </w:r>
+      <w:proofErr w:type="gramStart"/>
+      <w:r>
+        <w:rPr>
+          <w:rFonts w:ascii="Aptos" w:eastAsia="Aptos" w:hAnsi="Aptos" w:cs="Aptos"/>
+        </w:rPr>
+        <w:t>NUMERIC(</w:t>
+      </w:r>
+      <w:proofErr w:type="gramEnd"/>
+      <w:r>
+        <w:rPr>
+          <w:rFonts w:ascii="Aptos" w:eastAsia="Aptos" w:hAnsi="Aptos" w:cs="Aptos"/>
+        </w:rPr>
+        <w:t>10, 2),</w:t>
+      </w:r>
+    </w:p>
+    <w:p>
+      <w:pPr>
+        <w:rPr>
+          <w:rFonts w:ascii="Aptos" w:eastAsia="Aptos" w:hAnsi="Aptos" w:cs="Aptos"/>
+          <w:lang w:val="en-US"/>
+        </w:rPr>
+      </w:pPr>
+      <w:r>
+        <w:rPr>
+          <w:rFonts w:ascii="Aptos" w:eastAsia="Aptos" w:hAnsi="Aptos" w:cs="Aptos"/>
+        </w:rPr>
+        <w:t xml:space="preserve">    </w:t>
+      </w:r>
+      <w:r>
+        <w:rPr>
+          <w:rFonts w:ascii="Aptos" w:eastAsia="Aptos" w:hAnsi="Aptos" w:cs="Aptos"/>
+          <w:lang w:val="en-US"/>
+        </w:rPr>
+        <w:t xml:space="preserve">roe </w:t>
+      </w:r>
+      <w:proofErr w:type="gramStart"/>
+      <w:r>
+        <w:rPr>
+          <w:rFonts w:ascii="Aptos" w:eastAsia="Aptos" w:hAnsi="Aptos" w:cs="Aptos"/>
+          <w:lang w:val="en-US"/>
+        </w:rPr>
+        <w:t>NUMERIC(</w:t>
+      </w:r>
+      <w:proofErr w:type="gramEnd"/>
+      <w:r>
+        <w:rPr>
+          <w:rFonts w:ascii="Aptos" w:eastAsia="Aptos" w:hAnsi="Aptos" w:cs="Aptos"/>
+          <w:lang w:val="en-US"/>
+        </w:rPr>
+        <w:t>10, 2),</w:t>
+      </w:r>
+    </w:p>
+    <w:p>
+      <w:pPr>
+        <w:rPr>
+          <w:rFonts w:ascii="Aptos" w:eastAsia="Aptos" w:hAnsi="Aptos" w:cs="Aptos"/>
+          <w:lang w:val="en-US"/>
+        </w:rPr>
+      </w:pPr>
+      <w:r>
+        <w:rPr>
+          <w:rFonts w:ascii="Aptos" w:eastAsia="Aptos" w:hAnsi="Aptos" w:cs="Aptos"/>
+          <w:lang w:val="en-US"/>
+        </w:rPr>
+        <w:t xml:space="preserve">    </w:t>
+      </w:r>
+      <w:proofErr w:type="spellStart"/>
+      <w:r>
+        <w:rPr>
+          <w:rFonts w:ascii="Aptos" w:eastAsia="Aptos" w:hAnsi="Aptos" w:cs="Aptos"/>
+          <w:lang w:val="en-US"/>
+        </w:rPr>
+        <w:t>roic</w:t>
+      </w:r>
+      <w:proofErr w:type="spellEnd"/>
+      <w:r>
+        <w:rPr>
+          <w:rFonts w:ascii="Aptos" w:eastAsia="Aptos" w:hAnsi="Aptos" w:cs="Aptos"/>
+          <w:lang w:val="en-US"/>
+        </w:rPr>
+        <w:t xml:space="preserve"> </w:t>
+      </w:r>
+      <w:proofErr w:type="gramStart"/>
+      <w:r>
+        <w:rPr>
+          <w:rFonts w:ascii="Aptos" w:eastAsia="Aptos" w:hAnsi="Aptos" w:cs="Aptos"/>
+          <w:lang w:val="en-US"/>
+        </w:rPr>
+        <w:t>NUMERIC(</w:t>
+      </w:r>
+      <w:proofErr w:type="gramEnd"/>
+      <w:r>
+        <w:rPr>
+          <w:rFonts w:ascii="Aptos" w:eastAsia="Aptos" w:hAnsi="Aptos" w:cs="Aptos"/>
+          <w:lang w:val="en-US"/>
+        </w:rPr>
+        <w:t>10, 2),</w:t>
+      </w:r>
+    </w:p>
+    <w:p>
+      <w:pPr>
+        <w:rPr>
+          <w:rFonts w:ascii="Aptos" w:eastAsia="Aptos" w:hAnsi="Aptos" w:cs="Aptos"/>
+          <w:lang w:val="en-US"/>
+        </w:rPr>
+      </w:pPr>
+      <w:r>
+        <w:rPr>
+          <w:rFonts w:ascii="Aptos" w:eastAsia="Aptos" w:hAnsi="Aptos" w:cs="Aptos"/>
+          <w:lang w:val="en-US"/>
+        </w:rPr>
+        <w:t xml:space="preserve">    </w:t>
+      </w:r>
+      <w:proofErr w:type="spellStart"/>
+      <w:r>
+        <w:rPr>
+          <w:rFonts w:ascii="Aptos" w:eastAsia="Aptos" w:hAnsi="Aptos" w:cs="Aptos"/>
+          <w:lang w:val="en-US"/>
+        </w:rPr>
+        <w:t>roa</w:t>
+      </w:r>
+      <w:proofErr w:type="spellEnd"/>
+      <w:r>
+        <w:rPr>
+          <w:rFonts w:ascii="Aptos" w:eastAsia="Aptos" w:hAnsi="Aptos" w:cs="Aptos"/>
+          <w:lang w:val="en-US"/>
+        </w:rPr>
+        <w:t xml:space="preserve"> </w:t>
+      </w:r>
+      <w:proofErr w:type="gramStart"/>
+      <w:r>
+        <w:rPr>
+          <w:rFonts w:ascii="Aptos" w:eastAsia="Aptos" w:hAnsi="Aptos" w:cs="Aptos"/>
+          <w:lang w:val="en-US"/>
+        </w:rPr>
+        <w:t>NUMERIC(</w:t>
+      </w:r>
+      <w:proofErr w:type="gramEnd"/>
+      <w:r>
+        <w:rPr>
+          <w:rFonts w:ascii="Aptos" w:eastAsia="Aptos" w:hAnsi="Aptos" w:cs="Aptos"/>
+          <w:lang w:val="en-US"/>
+        </w:rPr>
+        <w:t>10, 2),</w:t>
+      </w:r>
+    </w:p>
+    <w:p>
+      <w:pPr>
+        <w:rPr>
+          <w:rFonts w:ascii="Aptos" w:eastAsia="Aptos" w:hAnsi="Aptos" w:cs="Aptos"/>
+        </w:rPr>
+      </w:pPr>
+      <w:r>
+        <w:rPr>
+          <w:rFonts w:ascii="Aptos" w:eastAsia="Aptos" w:hAnsi="Aptos" w:cs="Aptos"/>
+          <w:lang w:val="en-US"/>
+        </w:rPr>
+        <w:t xml:space="preserve">    </w:t>
+      </w:r>
+      <w:proofErr w:type="spellStart"/>
+      <w:r>
+        <w:rPr>
+          <w:rFonts w:ascii="Aptos" w:eastAsia="Aptos" w:hAnsi="Aptos" w:cs="Aptos"/>
+        </w:rPr>
+        <w:t>div_liq_patrimonio</w:t>
+      </w:r>
+      <w:proofErr w:type="spellEnd"/>
+      <w:r>
+        <w:rPr>
+          <w:rFonts w:ascii="Aptos" w:eastAsia="Aptos" w:hAnsi="Aptos" w:cs="Aptos"/>
+        </w:rPr>
+        <w:t xml:space="preserve"> </w:t>
+      </w:r>
+      <w:proofErr w:type="gramStart"/>
+      <w:r>
+        <w:rPr>
+          <w:rFonts w:ascii="Aptos" w:eastAsia="Aptos" w:hAnsi="Aptos" w:cs="Aptos"/>
+        </w:rPr>
+        <w:t>NUMERIC(</w:t>
+      </w:r>
+      <w:proofErr w:type="gramEnd"/>
+      <w:r>
+        <w:rPr>
+          <w:rFonts w:ascii="Aptos" w:eastAsia="Aptos" w:hAnsi="Aptos" w:cs="Aptos"/>
+        </w:rPr>
+        <w:t>10, 2),</w:t>
+      </w:r>
+    </w:p>
+    <w:p>
+      <w:pPr>
+        <w:rPr>
+          <w:rFonts w:ascii="Aptos" w:eastAsia="Aptos" w:hAnsi="Aptos" w:cs="Aptos"/>
+        </w:rPr>
+      </w:pPr>
+      <w:r>
+        <w:rPr>
+          <w:rFonts w:ascii="Aptos" w:eastAsia="Aptos" w:hAnsi="Aptos" w:cs="Aptos"/>
+        </w:rPr>
+        <w:t xml:space="preserve">    </w:t>
+      </w:r>
+      <w:proofErr w:type="spellStart"/>
+      <w:r>
+        <w:rPr>
+          <w:rFonts w:ascii="Aptos" w:eastAsia="Aptos" w:hAnsi="Aptos" w:cs="Aptos"/>
+        </w:rPr>
+        <w:t>div_liq_ebitda</w:t>
+      </w:r>
+      <w:proofErr w:type="spellEnd"/>
+      <w:r>
+        <w:rPr>
+          <w:rFonts w:ascii="Aptos" w:eastAsia="Aptos" w:hAnsi="Aptos" w:cs="Aptos"/>
+        </w:rPr>
+        <w:t xml:space="preserve"> </w:t>
+      </w:r>
+      <w:proofErr w:type="gramStart"/>
+      <w:r>
+        <w:rPr>
+          <w:rFonts w:ascii="Aptos" w:eastAsia="Aptos" w:hAnsi="Aptos" w:cs="Aptos"/>
+        </w:rPr>
+        <w:t>NUMERIC(</w:t>
+      </w:r>
+      <w:proofErr w:type="gramEnd"/>
+      <w:r>
+        <w:rPr>
+          <w:rFonts w:ascii="Aptos" w:eastAsia="Aptos" w:hAnsi="Aptos" w:cs="Aptos"/>
+        </w:rPr>
+        <w:t>10, 2),</w:t>
+      </w:r>
+    </w:p>
+    <w:p>
+      <w:pPr>
+        <w:rPr>
+          <w:rFonts w:ascii="Aptos" w:eastAsia="Aptos" w:hAnsi="Aptos" w:cs="Aptos"/>
+        </w:rPr>
+      </w:pPr>
+      <w:r>
+        <w:rPr>
+          <w:rFonts w:ascii="Aptos" w:eastAsia="Aptos" w:hAnsi="Aptos" w:cs="Aptos"/>
+        </w:rPr>
+        <w:t xml:space="preserve">    </w:t>
+      </w:r>
+      <w:proofErr w:type="spellStart"/>
+      <w:r>
+        <w:rPr>
+          <w:rFonts w:ascii="Aptos" w:eastAsia="Aptos" w:hAnsi="Aptos" w:cs="Aptos"/>
+        </w:rPr>
+        <w:t>div_liq_ebit</w:t>
+      </w:r>
+      <w:proofErr w:type="spellEnd"/>
+      <w:r>
+        <w:rPr>
+          <w:rFonts w:ascii="Aptos" w:eastAsia="Aptos" w:hAnsi="Aptos" w:cs="Aptos"/>
+        </w:rPr>
+        <w:t xml:space="preserve"> </w:t>
+      </w:r>
+      <w:proofErr w:type="gramStart"/>
+      <w:r>
+        <w:rPr>
+          <w:rFonts w:ascii="Aptos" w:eastAsia="Aptos" w:hAnsi="Aptos" w:cs="Aptos"/>
+        </w:rPr>
+        <w:t>NUMERIC(</w:t>
+      </w:r>
+      <w:proofErr w:type="gramEnd"/>
+      <w:r>
+        <w:rPr>
+          <w:rFonts w:ascii="Aptos" w:eastAsia="Aptos" w:hAnsi="Aptos" w:cs="Aptos"/>
+        </w:rPr>
+        <w:t>10, 2),</w:t>
+      </w:r>
+    </w:p>
+    <w:p>
+      <w:pPr>
+        <w:rPr>
+          <w:rFonts w:ascii="Aptos" w:eastAsia="Aptos" w:hAnsi="Aptos" w:cs="Aptos"/>
+        </w:rPr>
+      </w:pPr>
+      <w:r>
+        <w:rPr>
+          <w:rFonts w:ascii="Aptos" w:eastAsia="Aptos" w:hAnsi="Aptos" w:cs="Aptos"/>
+        </w:rPr>
+        <w:t xml:space="preserve">    </w:t>
+      </w:r>
+      <w:proofErr w:type="spellStart"/>
+      <w:r>
+        <w:rPr>
+          <w:rFonts w:ascii="Aptos" w:eastAsia="Aptos" w:hAnsi="Aptos" w:cs="Aptos"/>
+        </w:rPr>
+        <w:t>div_bruta_patrimonio</w:t>
+      </w:r>
+      <w:proofErr w:type="spellEnd"/>
+      <w:r>
+        <w:rPr>
+          <w:rFonts w:ascii="Aptos" w:eastAsia="Aptos" w:hAnsi="Aptos" w:cs="Aptos"/>
+        </w:rPr>
+        <w:t xml:space="preserve"> </w:t>
+      </w:r>
+      <w:proofErr w:type="gramStart"/>
+      <w:r>
+        <w:rPr>
+          <w:rFonts w:ascii="Aptos" w:eastAsia="Aptos" w:hAnsi="Aptos" w:cs="Aptos"/>
+        </w:rPr>
+        <w:t>NUMERIC(</w:t>
+      </w:r>
+      <w:proofErr w:type="gramEnd"/>
+      <w:r>
+        <w:rPr>
+          <w:rFonts w:ascii="Aptos" w:eastAsia="Aptos" w:hAnsi="Aptos" w:cs="Aptos"/>
+        </w:rPr>
+        <w:t>10, 2),</w:t>
+      </w:r>
+    </w:p>
+    <w:p>
+      <w:pPr>
+        <w:rPr>
+          <w:rFonts w:ascii="Aptos" w:eastAsia="Aptos" w:hAnsi="Aptos" w:cs="Aptos"/>
+        </w:rPr>
+      </w:pPr>
+      <w:r>
+        <w:rPr>
+          <w:rFonts w:ascii="Aptos" w:eastAsia="Aptos" w:hAnsi="Aptos" w:cs="Aptos"/>
+        </w:rPr>
+        <w:t xml:space="preserve">    </w:t>
+      </w:r>
+      <w:proofErr w:type="spellStart"/>
+      <w:r>
+        <w:rPr>
+          <w:rFonts w:ascii="Aptos" w:eastAsia="Aptos" w:hAnsi="Aptos" w:cs="Aptos"/>
+        </w:rPr>
+        <w:t>patrimonio_ativos</w:t>
+      </w:r>
+      <w:proofErr w:type="spellEnd"/>
+      <w:r>
+        <w:rPr>
+          <w:rFonts w:ascii="Aptos" w:eastAsia="Aptos" w:hAnsi="Aptos" w:cs="Aptos"/>
+        </w:rPr>
+        <w:t xml:space="preserve"> </w:t>
+      </w:r>
+      <w:proofErr w:type="gramStart"/>
+      <w:r>
+        <w:rPr>
+          <w:rFonts w:ascii="Aptos" w:eastAsia="Aptos" w:hAnsi="Aptos" w:cs="Aptos"/>
+        </w:rPr>
+        <w:t>NUMERIC(</w:t>
+      </w:r>
+      <w:proofErr w:type="gramEnd"/>
+      <w:r>
+        <w:rPr>
+          <w:rFonts w:ascii="Aptos" w:eastAsia="Aptos" w:hAnsi="Aptos" w:cs="Aptos"/>
+        </w:rPr>
+        <w:t>10, 2),</w:t>
+      </w:r>
+    </w:p>
+    <w:p>
+      <w:pPr>
+        <w:rPr>
+          <w:rFonts w:ascii="Aptos" w:eastAsia="Aptos" w:hAnsi="Aptos" w:cs="Aptos"/>
+        </w:rPr>
+      </w:pPr>
+      <w:r>
+        <w:rPr>
+          <w:rFonts w:ascii="Aptos" w:eastAsia="Aptos" w:hAnsi="Aptos" w:cs="Aptos"/>
+        </w:rPr>
+        <w:t xml:space="preserve">    </w:t>
+      </w:r>
+      <w:proofErr w:type="spellStart"/>
+      <w:r>
+        <w:rPr>
+          <w:rFonts w:ascii="Aptos" w:eastAsia="Aptos" w:hAnsi="Aptos" w:cs="Aptos"/>
+        </w:rPr>
+        <w:t>passivos_ativos</w:t>
+      </w:r>
+      <w:proofErr w:type="spellEnd"/>
+      <w:r>
+        <w:rPr>
+          <w:rFonts w:ascii="Aptos" w:eastAsia="Aptos" w:hAnsi="Aptos" w:cs="Aptos"/>
+        </w:rPr>
+        <w:t xml:space="preserve"> </w:t>
+      </w:r>
+      <w:proofErr w:type="gramStart"/>
+      <w:r>
+        <w:rPr>
+          <w:rFonts w:ascii="Aptos" w:eastAsia="Aptos" w:hAnsi="Aptos" w:cs="Aptos"/>
+        </w:rPr>
+        <w:t>NUMERIC(</w:t>
+      </w:r>
+      <w:proofErr w:type="gramEnd"/>
+      <w:r>
+        <w:rPr>
+          <w:rFonts w:ascii="Aptos" w:eastAsia="Aptos" w:hAnsi="Aptos" w:cs="Aptos"/>
+        </w:rPr>
+        <w:t>10, 2),</w:t>
+      </w:r>
+    </w:p>
+    <w:p>
+      <w:pPr>
+        <w:rPr>
+          <w:rFonts w:ascii="Aptos" w:eastAsia="Aptos" w:hAnsi="Aptos" w:cs="Aptos"/>
+        </w:rPr>
+      </w:pPr>
+      <w:r>
+        <w:rPr>
+          <w:rFonts w:ascii="Aptos" w:eastAsia="Aptos" w:hAnsi="Aptos" w:cs="Aptos"/>
+        </w:rPr>
+        <w:t xml:space="preserve">    </w:t>
+      </w:r>
+      <w:proofErr w:type="spellStart"/>
+      <w:r>
+        <w:rPr>
+          <w:rFonts w:ascii="Aptos" w:eastAsia="Aptos" w:hAnsi="Aptos" w:cs="Aptos"/>
+        </w:rPr>
+        <w:t>liquidez_corrente</w:t>
+      </w:r>
+      <w:proofErr w:type="spellEnd"/>
+      <w:r>
+        <w:rPr>
+          <w:rFonts w:ascii="Aptos" w:eastAsia="Aptos" w:hAnsi="Aptos" w:cs="Aptos"/>
+        </w:rPr>
+        <w:t xml:space="preserve"> </w:t>
+      </w:r>
+      <w:proofErr w:type="gramStart"/>
+      <w:r>
+        <w:rPr>
+          <w:rFonts w:ascii="Aptos" w:eastAsia="Aptos" w:hAnsi="Aptos" w:cs="Aptos"/>
+        </w:rPr>
+        <w:t>NUMERIC(</w:t>
+      </w:r>
+      <w:proofErr w:type="gramEnd"/>
+      <w:r>
+        <w:rPr>
+          <w:rFonts w:ascii="Aptos" w:eastAsia="Aptos" w:hAnsi="Aptos" w:cs="Aptos"/>
+        </w:rPr>
+        <w:t>10, 2),</w:t>
+      </w:r>
+    </w:p>
+    <w:p>
+      <w:pPr>
+        <w:rPr>
+          <w:rFonts w:ascii="Aptos" w:eastAsia="Aptos" w:hAnsi="Aptos" w:cs="Aptos"/>
+        </w:rPr>
+      </w:pPr>
+      <w:r>
+        <w:rPr>
+          <w:rFonts w:ascii="Aptos" w:eastAsia="Aptos" w:hAnsi="Aptos" w:cs="Aptos"/>
+        </w:rPr>
+        <w:t xml:space="preserve">    </w:t>
+      </w:r>
+      <w:proofErr w:type="spellStart"/>
+      <w:r>
+        <w:rPr>
+          <w:rFonts w:ascii="Aptos" w:eastAsia="Aptos" w:hAnsi="Aptos" w:cs="Aptos"/>
+        </w:rPr>
+        <w:t>cotacao</w:t>
+      </w:r>
+      <w:proofErr w:type="spellEnd"/>
+      <w:r>
+        <w:rPr>
+          <w:rFonts w:ascii="Aptos" w:eastAsia="Aptos" w:hAnsi="Aptos" w:cs="Aptos"/>
+        </w:rPr>
+        <w:t xml:space="preserve"> </w:t>
+      </w:r>
+      <w:proofErr w:type="gramStart"/>
+      <w:r>
+        <w:rPr>
+          <w:rFonts w:ascii="Aptos" w:eastAsia="Aptos" w:hAnsi="Aptos" w:cs="Aptos"/>
+        </w:rPr>
+        <w:t>NUMERIC(</w:t>
+      </w:r>
+      <w:proofErr w:type="gramEnd"/>
+      <w:r>
+        <w:rPr>
+          <w:rFonts w:ascii="Aptos" w:eastAsia="Aptos" w:hAnsi="Aptos" w:cs="Aptos"/>
+        </w:rPr>
+        <w:t>10, 2),</w:t>
+      </w:r>
+    </w:p>
+    <w:p>
+      <w:pPr>
+        <w:rPr>
+          <w:rFonts w:ascii="Aptos" w:eastAsia="Aptos" w:hAnsi="Aptos" w:cs="Aptos"/>
+        </w:rPr>
+      </w:pPr>
+      <w:r>
+        <w:rPr>
+          <w:rFonts w:ascii="Aptos" w:eastAsia="Aptos" w:hAnsi="Aptos" w:cs="Aptos"/>
+        </w:rPr>
+        <w:t xml:space="preserve">    variacao_12m </w:t>
+      </w:r>
+      <w:proofErr w:type="gramStart"/>
+      <w:r>
+        <w:rPr>
+          <w:rFonts w:ascii="Aptos" w:eastAsia="Aptos" w:hAnsi="Aptos" w:cs="Aptos"/>
+        </w:rPr>
+        <w:t>NUMERIC(</w:t>
+      </w:r>
+      <w:proofErr w:type="gramEnd"/>
+      <w:r>
+        <w:rPr>
+          <w:rFonts w:ascii="Aptos" w:eastAsia="Aptos" w:hAnsi="Aptos" w:cs="Aptos"/>
+        </w:rPr>
+        <w:t>10, 2),</w:t>
+      </w:r>
+    </w:p>
+    <w:p>
+      <w:pPr>
+        <w:rPr>
+          <w:rFonts w:ascii="Aptos" w:eastAsia="Aptos" w:hAnsi="Aptos" w:cs="Aptos"/>
+        </w:rPr>
+      </w:pPr>
+      <w:r>
+        <w:rPr>
+          <w:rFonts w:ascii="Aptos" w:eastAsia="Aptos" w:hAnsi="Aptos" w:cs="Aptos"/>
+        </w:rPr>
+        <w:t xml:space="preserve">    PRIMARY KEY (</w:t>
+      </w:r>
+      <w:proofErr w:type="spellStart"/>
+      <w:r>
+        <w:rPr>
+          <w:rFonts w:ascii="Aptos" w:eastAsia="Aptos" w:hAnsi="Aptos" w:cs="Aptos"/>
+        </w:rPr>
+        <w:t>acao</w:t>
+      </w:r>
+      <w:proofErr w:type="spellEnd"/>
+      <w:r>
+        <w:rPr>
+          <w:rFonts w:ascii="Aptos" w:eastAsia="Aptos" w:hAnsi="Aptos" w:cs="Aptos"/>
+        </w:rPr>
+        <w:t xml:space="preserve">, </w:t>
+      </w:r>
+      <w:proofErr w:type="spellStart"/>
+      <w:r>
+        <w:rPr>
+          <w:rFonts w:ascii="Aptos" w:eastAsia="Aptos" w:hAnsi="Aptos" w:cs="Aptos"/>
+        </w:rPr>
+        <w:t>data_coleta</w:t>
+      </w:r>
+      <w:proofErr w:type="spellEnd"/>
+      <w:r>
+        <w:rPr>
+          <w:rFonts w:ascii="Aptos" w:eastAsia="Aptos" w:hAnsi="Aptos" w:cs="Aptos"/>
+        </w:rPr>
+        <w:t>)</w:t>
       </w:r>
     </w:p>
     <w:p>
@@ -2797,7 +4704,35 @@
         <w:rPr>
           <w:rFonts w:ascii="Aptos" w:eastAsia="Aptos" w:hAnsi="Aptos" w:cs="Aptos"/>
         </w:rPr>
-        <w:t>A análise dos dados será realizada utilizando a linguagem Python e bibliotecas específicas para manipulação e análise de dados. A biblioteca pandas será usada para a limpeza, transformação e análise exploratória dos dados, enquanto numpy será utilizado para operações matemáticas e análise estatística.</w:t>
+        <w:t xml:space="preserve">A análise dos dados será realizada utilizando a linguagem Python e bibliotecas específicas para manipulação e análise de dados. A </w:t>
+      </w:r>
+      <w:proofErr w:type="gramStart"/>
+      <w:r>
+        <w:rPr>
+          <w:rFonts w:ascii="Aptos" w:eastAsia="Aptos" w:hAnsi="Aptos" w:cs="Aptos"/>
+        </w:rPr>
+        <w:t>biblioteca pandas</w:t>
+      </w:r>
+      <w:proofErr w:type="gramEnd"/>
+      <w:r>
+        <w:rPr>
+          <w:rFonts w:ascii="Aptos" w:eastAsia="Aptos" w:hAnsi="Aptos" w:cs="Aptos"/>
+        </w:rPr>
+        <w:t xml:space="preserve"> será usada para a limpeza, transformação e análise exploratória dos dados, enquanto </w:t>
+      </w:r>
+      <w:proofErr w:type="spellStart"/>
+      <w:r>
+        <w:rPr>
+          <w:rFonts w:ascii="Aptos" w:eastAsia="Aptos" w:hAnsi="Aptos" w:cs="Aptos"/>
+        </w:rPr>
+        <w:t>numpy</w:t>
+      </w:r>
+      <w:proofErr w:type="spellEnd"/>
+      <w:r>
+        <w:rPr>
+          <w:rFonts w:ascii="Aptos" w:eastAsia="Aptos" w:hAnsi="Aptos" w:cs="Aptos"/>
+        </w:rPr>
+        <w:t xml:space="preserve"> será utilizado para operações matemáticas e análise estatística.</w:t>
       </w:r>
     </w:p>
     <w:p>
@@ -2833,12 +4768,34 @@
           <w:rFonts w:ascii="Aptos" w:eastAsia="Aptos" w:hAnsi="Aptos" w:cs="Aptos"/>
         </w:rPr>
       </w:pPr>
+      <w:proofErr w:type="spellStart"/>
       <w:r>
         <w:rPr>
           <w:rFonts w:ascii="Aptos" w:eastAsia="Aptos" w:hAnsi="Aptos" w:cs="Aptos"/>
         </w:rPr>
         <w:lastRenderedPageBreak/>
-        <w:t>numpy: Usado para manipulação de arrays numéricos e operações matemáticas mais avançadas, como cálculos de médias, desvios padrão e correlação entre indicadores.</w:t>
+        <w:t>numpy</w:t>
+      </w:r>
+      <w:proofErr w:type="spellEnd"/>
+      <w:r>
+        <w:rPr>
+          <w:rFonts w:ascii="Aptos" w:eastAsia="Aptos" w:hAnsi="Aptos" w:cs="Aptos"/>
+        </w:rPr>
+        <w:t xml:space="preserve">: Usado para manipulação de </w:t>
+      </w:r>
+      <w:proofErr w:type="spellStart"/>
+      <w:r>
+        <w:rPr>
+          <w:rFonts w:ascii="Aptos" w:eastAsia="Aptos" w:hAnsi="Aptos" w:cs="Aptos"/>
+        </w:rPr>
+        <w:t>arrays</w:t>
+      </w:r>
+      <w:proofErr w:type="spellEnd"/>
+      <w:r>
+        <w:rPr>
+          <w:rFonts w:ascii="Aptos" w:eastAsia="Aptos" w:hAnsi="Aptos" w:cs="Aptos"/>
+        </w:rPr>
+        <w:t xml:space="preserve"> numéricos e operações matemáticas mais avançadas, como cálculos de médias, desvios padrão e correlação entre indicadores.</w:t>
       </w:r>
     </w:p>
     <w:p>
@@ -2891,7 +4848,35 @@
         <w:rPr>
           <w:rFonts w:ascii="Aptos" w:eastAsia="Aptos" w:hAnsi="Aptos" w:cs="Aptos"/>
         </w:rPr>
-        <w:t>A implementação do sistema de recomendação será feita utilizando algoritmos baseados em regras ou machine learning, dependendo do nível de complexidade desejado.</w:t>
+        <w:t xml:space="preserve">A implementação do sistema de recomendação será feita utilizando algoritmos baseados em regras ou </w:t>
+      </w:r>
+      <w:proofErr w:type="spellStart"/>
+      <w:r>
+        <w:rPr>
+          <w:rFonts w:ascii="Aptos" w:eastAsia="Aptos" w:hAnsi="Aptos" w:cs="Aptos"/>
+        </w:rPr>
+        <w:t>machine</w:t>
+      </w:r>
+      <w:proofErr w:type="spellEnd"/>
+      <w:r>
+        <w:rPr>
+          <w:rFonts w:ascii="Aptos" w:eastAsia="Aptos" w:hAnsi="Aptos" w:cs="Aptos"/>
+        </w:rPr>
+        <w:t xml:space="preserve"> </w:t>
+      </w:r>
+      <w:proofErr w:type="spellStart"/>
+      <w:r>
+        <w:rPr>
+          <w:rFonts w:ascii="Aptos" w:eastAsia="Aptos" w:hAnsi="Aptos" w:cs="Aptos"/>
+        </w:rPr>
+        <w:t>learning</w:t>
+      </w:r>
+      <w:proofErr w:type="spellEnd"/>
+      <w:r>
+        <w:rPr>
+          <w:rFonts w:ascii="Aptos" w:eastAsia="Aptos" w:hAnsi="Aptos" w:cs="Aptos"/>
+        </w:rPr>
+        <w:t>, dependendo do nível de complexidade desejado.</w:t>
       </w:r>
     </w:p>
     <w:p>
@@ -2944,7 +4929,35 @@
         <w:rPr>
           <w:rFonts w:ascii="Aptos" w:eastAsia="Aptos" w:hAnsi="Aptos" w:cs="Aptos"/>
         </w:rPr>
-        <w:t>“Recomendar ações com P/L &lt; 10 e Dividend Yield &gt; 5%.”</w:t>
+        <w:t xml:space="preserve">“Recomendar ações com P/L &lt; 10 e </w:t>
+      </w:r>
+      <w:proofErr w:type="spellStart"/>
+      <w:r>
+        <w:rPr>
+          <w:rFonts w:ascii="Aptos" w:eastAsia="Aptos" w:hAnsi="Aptos" w:cs="Aptos"/>
+        </w:rPr>
+        <w:t>Dividend</w:t>
+      </w:r>
+      <w:proofErr w:type="spellEnd"/>
+      <w:r>
+        <w:rPr>
+          <w:rFonts w:ascii="Aptos" w:eastAsia="Aptos" w:hAnsi="Aptos" w:cs="Aptos"/>
+        </w:rPr>
+        <w:t xml:space="preserve"> </w:t>
+      </w:r>
+      <w:proofErr w:type="spellStart"/>
+      <w:r>
+        <w:rPr>
+          <w:rFonts w:ascii="Aptos" w:eastAsia="Aptos" w:hAnsi="Aptos" w:cs="Aptos"/>
+        </w:rPr>
+        <w:t>Yield</w:t>
+      </w:r>
+      <w:proofErr w:type="spellEnd"/>
+      <w:r>
+        <w:rPr>
+          <w:rFonts w:ascii="Aptos" w:eastAsia="Aptos" w:hAnsi="Aptos" w:cs="Aptos"/>
+        </w:rPr>
+        <w:t xml:space="preserve"> &gt; 5%.”</w:t>
       </w:r>
     </w:p>
     <w:p>
@@ -2980,31 +4993,53 @@
           <w:rFonts w:ascii="Aptos" w:eastAsia="Aptos" w:hAnsi="Aptos" w:cs="Aptos"/>
         </w:rPr>
       </w:pPr>
-      <w:r>
-        <w:rPr>
-          <w:rFonts w:ascii="Aptos" w:eastAsia="Aptos" w:hAnsi="Aptos" w:cs="Aptos"/>
-        </w:rPr>
-        <w:t>Machine Learning: Em uma abordagem mais avançada, podemos usar algoritmos supervisionados, como:</w:t>
-      </w:r>
-    </w:p>
-    <w:p>
-      <w:pPr>
-        <w:rPr>
-          <w:rFonts w:ascii="Aptos" w:eastAsia="Aptos" w:hAnsi="Aptos" w:cs="Aptos"/>
-        </w:rPr>
-      </w:pPr>
-    </w:p>
-    <w:p>
-      <w:pPr>
-        <w:rPr>
-          <w:rFonts w:ascii="Aptos" w:eastAsia="Aptos" w:hAnsi="Aptos" w:cs="Aptos"/>
-        </w:rPr>
-      </w:pPr>
-      <w:r>
-        <w:rPr>
-          <w:rFonts w:ascii="Aptos" w:eastAsia="Aptos" w:hAnsi="Aptos" w:cs="Aptos"/>
-        </w:rPr>
-        <w:t>Árvores de Decisão ou Random Forest para classificar ações como "recomendadas" ou "não recomendadas".</w:t>
+      <w:proofErr w:type="spellStart"/>
+      <w:r>
+        <w:rPr>
+          <w:rFonts w:ascii="Aptos" w:eastAsia="Aptos" w:hAnsi="Aptos" w:cs="Aptos"/>
+        </w:rPr>
+        <w:t>Machine</w:t>
+      </w:r>
+      <w:proofErr w:type="spellEnd"/>
+      <w:r>
+        <w:rPr>
+          <w:rFonts w:ascii="Aptos" w:eastAsia="Aptos" w:hAnsi="Aptos" w:cs="Aptos"/>
+        </w:rPr>
+        <w:t xml:space="preserve"> Learning: Em uma abordagem mais avançada, podemos usar algoritmos supervisionados, como:</w:t>
+      </w:r>
+    </w:p>
+    <w:p>
+      <w:pPr>
+        <w:rPr>
+          <w:rFonts w:ascii="Aptos" w:eastAsia="Aptos" w:hAnsi="Aptos" w:cs="Aptos"/>
+        </w:rPr>
+      </w:pPr>
+    </w:p>
+    <w:p>
+      <w:pPr>
+        <w:rPr>
+          <w:rFonts w:ascii="Aptos" w:eastAsia="Aptos" w:hAnsi="Aptos" w:cs="Aptos"/>
+        </w:rPr>
+      </w:pPr>
+      <w:r>
+        <w:rPr>
+          <w:rFonts w:ascii="Aptos" w:eastAsia="Aptos" w:hAnsi="Aptos" w:cs="Aptos"/>
+        </w:rPr>
+        <w:t xml:space="preserve">Árvores de Decisão ou </w:t>
+      </w:r>
+      <w:proofErr w:type="spellStart"/>
+      <w:r>
+        <w:rPr>
+          <w:rFonts w:ascii="Aptos" w:eastAsia="Aptos" w:hAnsi="Aptos" w:cs="Aptos"/>
+        </w:rPr>
+        <w:t>Random</w:t>
+      </w:r>
+      <w:proofErr w:type="spellEnd"/>
+      <w:r>
+        <w:rPr>
+          <w:rFonts w:ascii="Aptos" w:eastAsia="Aptos" w:hAnsi="Aptos" w:cs="Aptos"/>
+        </w:rPr>
+        <w:t xml:space="preserve"> Forest para classificar ações como "recomendadas" ou "não recomendadas".</w:t>
       </w:r>
     </w:p>
     <w:p>
@@ -3077,7 +5112,49 @@
         <w:rPr>
           <w:rFonts w:ascii="Aptos" w:eastAsia="Aptos" w:hAnsi="Aptos" w:cs="Aptos"/>
         </w:rPr>
-        <w:t>As ações que atendem a múltiplos critérios (ex: P/L baixo, Dividend Yield alto, etc.) receberão uma maior pontuação e serão recomendadas para o investidor.</w:t>
+        <w:t>As ações que atendem a múltiplos critérios (</w:t>
+      </w:r>
+      <w:proofErr w:type="spellStart"/>
+      <w:r>
+        <w:rPr>
+          <w:rFonts w:ascii="Aptos" w:eastAsia="Aptos" w:hAnsi="Aptos" w:cs="Aptos"/>
+        </w:rPr>
+        <w:t>ex</w:t>
+      </w:r>
+      <w:proofErr w:type="spellEnd"/>
+      <w:r>
+        <w:rPr>
+          <w:rFonts w:ascii="Aptos" w:eastAsia="Aptos" w:hAnsi="Aptos" w:cs="Aptos"/>
+        </w:rPr>
+        <w:t xml:space="preserve">: P/L baixo, </w:t>
+      </w:r>
+      <w:proofErr w:type="spellStart"/>
+      <w:r>
+        <w:rPr>
+          <w:rFonts w:ascii="Aptos" w:eastAsia="Aptos" w:hAnsi="Aptos" w:cs="Aptos"/>
+        </w:rPr>
+        <w:t>Dividend</w:t>
+      </w:r>
+      <w:proofErr w:type="spellEnd"/>
+      <w:r>
+        <w:rPr>
+          <w:rFonts w:ascii="Aptos" w:eastAsia="Aptos" w:hAnsi="Aptos" w:cs="Aptos"/>
+        </w:rPr>
+        <w:t xml:space="preserve"> </w:t>
+      </w:r>
+      <w:proofErr w:type="spellStart"/>
+      <w:r>
+        <w:rPr>
+          <w:rFonts w:ascii="Aptos" w:eastAsia="Aptos" w:hAnsi="Aptos" w:cs="Aptos"/>
+        </w:rPr>
+        <w:t>Yield</w:t>
+      </w:r>
+      <w:proofErr w:type="spellEnd"/>
+      <w:r>
+        <w:rPr>
+          <w:rFonts w:ascii="Aptos" w:eastAsia="Aptos" w:hAnsi="Aptos" w:cs="Aptos"/>
+        </w:rPr>
+        <w:t xml:space="preserve"> alto, etc.) receberão uma maior pontuação e serão recomendadas para o investidor.</w:t>
       </w:r>
     </w:p>
     <w:p>
@@ -3117,8 +5194,16 @@
         <w:rPr>
           <w:rFonts w:ascii="Aptos" w:eastAsia="Aptos" w:hAnsi="Aptos" w:cs="Aptos"/>
         </w:rPr>
-        <w:t>Visual Analytics</w:t>
-      </w:r>
+        <w:t xml:space="preserve">Visual </w:t>
+      </w:r>
+      <w:proofErr w:type="spellStart"/>
+      <w:r>
+        <w:rPr>
+          <w:rFonts w:ascii="Aptos" w:eastAsia="Aptos" w:hAnsi="Aptos" w:cs="Aptos"/>
+        </w:rPr>
+        <w:t>Analytics</w:t>
+      </w:r>
+      <w:proofErr w:type="spellEnd"/>
     </w:p>
     <w:p>
       <w:pPr>
@@ -3170,27 +5255,63 @@
         <w:rPr>
           <w:rFonts w:ascii="Aptos" w:eastAsia="Aptos" w:hAnsi="Aptos" w:cs="Aptos"/>
         </w:rPr>
-        <w:t>Dash: Framework Python para criar visualizações interativas, como gráficos de barras, linhas e scatter plots, com base nos dados de ações.</w:t>
-      </w:r>
-    </w:p>
-    <w:p>
-      <w:pPr>
-        <w:rPr>
-          <w:rFonts w:ascii="Aptos" w:eastAsia="Aptos" w:hAnsi="Aptos" w:cs="Aptos"/>
-        </w:rPr>
-      </w:pPr>
-    </w:p>
-    <w:p>
-      <w:pPr>
-        <w:rPr>
-          <w:rFonts w:ascii="Aptos" w:eastAsia="Aptos" w:hAnsi="Aptos" w:cs="Aptos"/>
-        </w:rPr>
-      </w:pPr>
-      <w:r>
-        <w:rPr>
-          <w:rFonts w:ascii="Aptos" w:eastAsia="Aptos" w:hAnsi="Aptos" w:cs="Aptos"/>
-        </w:rPr>
-        <w:t>Plotly: Será utilizado para gerar gráficos dinâmicos que podem ser incorporados em dashboards interativos.</w:t>
+        <w:t xml:space="preserve">Dash: Framework Python para criar visualizações interativas, como gráficos de barras, linhas e </w:t>
+      </w:r>
+      <w:proofErr w:type="spellStart"/>
+      <w:r>
+        <w:rPr>
+          <w:rFonts w:ascii="Aptos" w:eastAsia="Aptos" w:hAnsi="Aptos" w:cs="Aptos"/>
+        </w:rPr>
+        <w:t>scatter</w:t>
+      </w:r>
+      <w:proofErr w:type="spellEnd"/>
+      <w:r>
+        <w:rPr>
+          <w:rFonts w:ascii="Aptos" w:eastAsia="Aptos" w:hAnsi="Aptos" w:cs="Aptos"/>
+        </w:rPr>
+        <w:t xml:space="preserve"> </w:t>
+      </w:r>
+      <w:proofErr w:type="spellStart"/>
+      <w:r>
+        <w:rPr>
+          <w:rFonts w:ascii="Aptos" w:eastAsia="Aptos" w:hAnsi="Aptos" w:cs="Aptos"/>
+        </w:rPr>
+        <w:t>plots</w:t>
+      </w:r>
+      <w:proofErr w:type="spellEnd"/>
+      <w:r>
+        <w:rPr>
+          <w:rFonts w:ascii="Aptos" w:eastAsia="Aptos" w:hAnsi="Aptos" w:cs="Aptos"/>
+        </w:rPr>
+        <w:t>, com base nos dados de ações.</w:t>
+      </w:r>
+    </w:p>
+    <w:p>
+      <w:pPr>
+        <w:rPr>
+          <w:rFonts w:ascii="Aptos" w:eastAsia="Aptos" w:hAnsi="Aptos" w:cs="Aptos"/>
+        </w:rPr>
+      </w:pPr>
+    </w:p>
+    <w:p>
+      <w:pPr>
+        <w:rPr>
+          <w:rFonts w:ascii="Aptos" w:eastAsia="Aptos" w:hAnsi="Aptos" w:cs="Aptos"/>
+        </w:rPr>
+      </w:pPr>
+      <w:proofErr w:type="spellStart"/>
+      <w:r>
+        <w:rPr>
+          <w:rFonts w:ascii="Aptos" w:eastAsia="Aptos" w:hAnsi="Aptos" w:cs="Aptos"/>
+        </w:rPr>
+        <w:t>Plotly</w:t>
+      </w:r>
+      <w:proofErr w:type="spellEnd"/>
+      <w:r>
+        <w:rPr>
+          <w:rFonts w:ascii="Aptos" w:eastAsia="Aptos" w:hAnsi="Aptos" w:cs="Aptos"/>
+        </w:rPr>
+        <w:t>: Será utilizado para gerar gráficos dinâmicos que podem ser incorporados em dashboards interativos.</w:t>
       </w:r>
     </w:p>
     <w:p>
@@ -3230,7 +5351,35 @@
         <w:rPr>
           <w:rFonts w:ascii="Aptos" w:eastAsia="Aptos" w:hAnsi="Aptos" w:cs="Aptos"/>
         </w:rPr>
-        <w:t>Comparação de ações por indicadores (P/L, ROE, Dividend Yield, etc.).</w:t>
+        <w:t xml:space="preserve">Comparação de ações por indicadores (P/L, ROE, </w:t>
+      </w:r>
+      <w:proofErr w:type="spellStart"/>
+      <w:r>
+        <w:rPr>
+          <w:rFonts w:ascii="Aptos" w:eastAsia="Aptos" w:hAnsi="Aptos" w:cs="Aptos"/>
+        </w:rPr>
+        <w:t>Dividend</w:t>
+      </w:r>
+      <w:proofErr w:type="spellEnd"/>
+      <w:r>
+        <w:rPr>
+          <w:rFonts w:ascii="Aptos" w:eastAsia="Aptos" w:hAnsi="Aptos" w:cs="Aptos"/>
+        </w:rPr>
+        <w:t xml:space="preserve"> </w:t>
+      </w:r>
+      <w:proofErr w:type="spellStart"/>
+      <w:r>
+        <w:rPr>
+          <w:rFonts w:ascii="Aptos" w:eastAsia="Aptos" w:hAnsi="Aptos" w:cs="Aptos"/>
+        </w:rPr>
+        <w:t>Yield</w:t>
+      </w:r>
+      <w:proofErr w:type="spellEnd"/>
+      <w:r>
+        <w:rPr>
+          <w:rFonts w:ascii="Aptos" w:eastAsia="Aptos" w:hAnsi="Aptos" w:cs="Aptos"/>
+        </w:rPr>
+        <w:t>, etc.).</w:t>
       </w:r>
     </w:p>
     <w:p>
@@ -3284,7 +5433,7 @@
 </file>
 
 <file path=word/numbering.xml><?xml version="1.0" encoding="utf-8"?>
-<w:numbering xmlns:wpc="http://schemas.microsoft.com/office/word/2010/wordprocessingCanvas" xmlns:cx="http://schemas.microsoft.com/office/drawing/2014/chartex" xmlns:cx1="http://schemas.microsoft.com/office/drawing/2015/9/8/chartex" xmlns:cx2="http://schemas.microsoft.com/office/drawing/2015/10/21/chartex" xmlns:cx3="http://schemas.microsoft.com/office/drawing/2016/5/9/chartex" xmlns:cx4="http://schemas.microsoft.com/office/drawing/2016/5/10/chartex" xmlns:cx5="http://schemas.microsoft.com/office/drawing/2016/5/11/chartex" xmlns:cx6="http://schemas.microsoft.com/office/drawing/2016/5/12/chartex" xmlns:cx7="http://schemas.microsoft.com/office/drawing/2016/5/13/chartex" xmlns:cx8="http://schemas.microsoft.com/office/drawing/2016/5/14/chartex" xmlns:mc="http://schemas.openxmlformats.org/markup-compatibility/2006" xmlns:aink="http://schemas.microsoft.com/office/drawing/2016/ink" xmlns:am3d="http://schemas.microsoft.com/office/drawing/2017/model3d" xmlns:o="urn:schemas-microsoft-com:office:office" xmlns:oel="http://schemas.microsoft.com/office/2019/extlst" xmlns:r="http://schemas.openxmlformats.org/officeDocument/2006/relationships" xmlns:m="http://schemas.openxmlformats.org/officeDocument/2006/math" xmlns:v="urn:schemas-microsoft-com:vml" xmlns:wp14="http://schemas.microsoft.com/office/word/2010/wordprocessingDrawing" xmlns:wp="http://schemas.openxmlformats.org/drawingml/2006/wordprocessingDrawing" xmlns:w10="urn:schemas-microsoft-com:office:word" xmlns:w="http://schemas.openxmlformats.org/wordprocessingml/2006/main" xmlns:w14="http://schemas.microsoft.com/office/word/2010/wordml" xmlns:w15="http://schemas.microsoft.com/office/word/2012/wordml" xmlns:w16cex="http://schemas.microsoft.com/office/word/2018/wordml/cex" xmlns:w16cid="http://schemas.microsoft.com/office/word/2016/wordml/cid" xmlns:w16="http://schemas.microsoft.com/office/word/2018/wordml" xmlns:w16du="http://schemas.microsoft.com/office/word/2023/wordml/word16du" xmlns:w16sdtdh="http://schemas.microsoft.com/office/word/2020/wordml/sdtdatahash" xmlns:w16sdtfl="http://schemas.microsoft.com/office/word/2024/wordml/sdtformatlock" xmlns:w16se="http://schemas.microsoft.com/office/word/2015/wordml/symex" xmlns:wpg="http://schemas.microsoft.com/office/word/2010/wordprocessingGroup" xmlns:wpi="http://schemas.microsoft.com/office/word/2010/wordprocessingInk" xmlns:wne="http://schemas.microsoft.com/office/word/2006/wordml" xmlns:wps="http://schemas.microsoft.com/office/word/2010/wordprocessingShape" mc:Ignorable="w14 w15 w16se w16cid w16 w16cex w16sdtdh w16sdtfl w16du wp14">
+<w:numbering xmlns:wpc="http://schemas.microsoft.com/office/word/2010/wordprocessingCanvas" xmlns:cx="http://schemas.microsoft.com/office/drawing/2014/chartex" xmlns:cx1="http://schemas.microsoft.com/office/drawing/2015/9/8/chartex" xmlns:cx2="http://schemas.microsoft.com/office/drawing/2015/10/21/chartex" xmlns:cx3="http://schemas.microsoft.com/office/drawing/2016/5/9/chartex" xmlns:cx4="http://schemas.microsoft.com/office/drawing/2016/5/10/chartex" xmlns:cx5="http://schemas.microsoft.com/office/drawing/2016/5/11/chartex" xmlns:cx6="http://schemas.microsoft.com/office/drawing/2016/5/12/chartex" xmlns:cx7="http://schemas.microsoft.com/office/drawing/2016/5/13/chartex" xmlns:cx8="http://schemas.microsoft.com/office/drawing/2016/5/14/chartex" xmlns:mc="http://schemas.openxmlformats.org/markup-compatibility/2006" xmlns:aink="http://schemas.microsoft.com/office/drawing/2016/ink" xmlns:am3d="http://schemas.microsoft.com/office/drawing/2017/model3d" xmlns:o="urn:schemas-microsoft-com:office:office" xmlns:r="http://schemas.openxmlformats.org/officeDocument/2006/relationships" xmlns:m="http://schemas.openxmlformats.org/officeDocument/2006/math" xmlns:v="urn:schemas-microsoft-com:vml" xmlns:wp14="http://schemas.microsoft.com/office/word/2010/wordprocessingDrawing" xmlns:wp="http://schemas.openxmlformats.org/drawingml/2006/wordprocessingDrawing" xmlns:w10="urn:schemas-microsoft-com:office:word" xmlns:w="http://schemas.openxmlformats.org/wordprocessingml/2006/main" xmlns:w14="http://schemas.microsoft.com/office/word/2010/wordml" xmlns:w15="http://schemas.microsoft.com/office/word/2012/wordml" xmlns:w16cex="http://schemas.microsoft.com/office/word/2018/wordml/cex" xmlns:w16cid="http://schemas.microsoft.com/office/word/2016/wordml/cid" xmlns:w16="http://schemas.microsoft.com/office/word/2018/wordml" xmlns:w16sdtdh="http://schemas.microsoft.com/office/word/2020/wordml/sdtdatahash" xmlns:w16se="http://schemas.microsoft.com/office/word/2015/wordml/symex" xmlns:wpg="http://schemas.microsoft.com/office/word/2010/wordprocessingGroup" xmlns:wpi="http://schemas.microsoft.com/office/word/2010/wordprocessingInk" xmlns:wne="http://schemas.microsoft.com/office/word/2006/wordml" xmlns:wps="http://schemas.microsoft.com/office/word/2010/wordprocessingShape" mc:Ignorable="w14 w15 w16se w16cid w16 w16cex w16sdtdh wp14">
   <w:abstractNum w:abstractNumId="0" w15:restartNumberingAfterBreak="0">
     <w:nsid w:val="25B8884D"/>
     <w:multiLevelType w:val="hybridMultilevel"/>
@@ -3371,14 +5520,14 @@
       </w:pPr>
     </w:lvl>
   </w:abstractNum>
-  <w:num w:numId="1" w16cid:durableId="130251154">
+  <w:num w:numId="1">
     <w:abstractNumId w:val="0"/>
   </w:num>
 </w:numbering>
 </file>
 
 <file path=word/styles.xml><?xml version="1.0" encoding="utf-8"?>
-<w:styles xmlns:mc="http://schemas.openxmlformats.org/markup-compatibility/2006" xmlns:r="http://schemas.openxmlformats.org/officeDocument/2006/relationships" xmlns:w="http://schemas.openxmlformats.org/wordprocessingml/2006/main" xmlns:w14="http://schemas.microsoft.com/office/word/2010/wordml" xmlns:w15="http://schemas.microsoft.com/office/word/2012/wordml" xmlns:w16cex="http://schemas.microsoft.com/office/word/2018/wordml/cex" xmlns:w16cid="http://schemas.microsoft.com/office/word/2016/wordml/cid" xmlns:w16="http://schemas.microsoft.com/office/word/2018/wordml" xmlns:w16du="http://schemas.microsoft.com/office/word/2023/wordml/word16du" xmlns:w16sdtdh="http://schemas.microsoft.com/office/word/2020/wordml/sdtdatahash" xmlns:w16sdtfl="http://schemas.microsoft.com/office/word/2024/wordml/sdtformatlock" xmlns:w16se="http://schemas.microsoft.com/office/word/2015/wordml/symex" mc:Ignorable="w14 w15 w16se w16cid w16 w16cex w16sdtdh w16sdtfl w16du">
+<w:styles xmlns:mc="http://schemas.openxmlformats.org/markup-compatibility/2006" xmlns:r="http://schemas.openxmlformats.org/officeDocument/2006/relationships" xmlns:w="http://schemas.openxmlformats.org/wordprocessingml/2006/main" xmlns:w14="http://schemas.microsoft.com/office/word/2010/wordml" xmlns:w15="http://schemas.microsoft.com/office/word/2012/wordml" xmlns:w16cex="http://schemas.microsoft.com/office/word/2018/wordml/cex" xmlns:w16cid="http://schemas.microsoft.com/office/word/2016/wordml/cid" xmlns:w16="http://schemas.microsoft.com/office/word/2018/wordml" xmlns:w16sdtdh="http://schemas.microsoft.com/office/word/2020/wordml/sdtdatahash" xmlns:w16se="http://schemas.microsoft.com/office/word/2015/wordml/symex" mc:Ignorable="w14 w15 w16se w16cid w16 w16cex w16sdtdh">
   <w:docDefaults>
     <w:rPrDefault>
       <w:rPr>
@@ -3500,7 +5649,6 @@
     <w:lsdException w:name="HTML Sample" w:semiHidden="1" w:unhideWhenUsed="1"/>
     <w:lsdException w:name="HTML Typewriter" w:semiHidden="1" w:unhideWhenUsed="1"/>
     <w:lsdException w:name="HTML Variable" w:semiHidden="1" w:unhideWhenUsed="1"/>
-    <w:lsdException w:name="Normal Table" w:semiHidden="1" w:unhideWhenUsed="1"/>
     <w:lsdException w:name="annotation subject" w:semiHidden="1" w:unhideWhenUsed="1"/>
     <w:lsdException w:name="No List" w:semiHidden="1" w:unhideWhenUsed="1"/>
     <w:lsdException w:name="Outline List 1" w:semiHidden="1" w:unhideWhenUsed="1"/>
@@ -3543,11 +5691,8 @@
     <w:lsdException w:name="Table Contemporary" w:semiHidden="1" w:unhideWhenUsed="1"/>
     <w:lsdException w:name="Table Elegant" w:semiHidden="1" w:unhideWhenUsed="1"/>
     <w:lsdException w:name="Table Professional" w:semiHidden="1" w:unhideWhenUsed="1"/>
-    <w:lsdException w:name="Table Subtle 1" w:semiHidden="1" w:unhideWhenUsed="1"/>
     <w:lsdException w:name="Table Subtle 2" w:semiHidden="1" w:unhideWhenUsed="1"/>
     <w:lsdException w:name="Table Web 1" w:semiHidden="1" w:unhideWhenUsed="1"/>
-    <w:lsdException w:name="Table Web 2" w:semiHidden="1" w:unhideWhenUsed="1"/>
-    <w:lsdException w:name="Table Web 3" w:semiHidden="1" w:unhideWhenUsed="1"/>
     <w:lsdException w:name="Balloon Text" w:semiHidden="1" w:unhideWhenUsed="1"/>
     <w:lsdException w:name="Table Grid" w:uiPriority="39"/>
     <w:lsdException w:name="Table Theme" w:semiHidden="1" w:unhideWhenUsed="1"/>
@@ -3779,6 +5924,7 @@
   <w:style w:type="character" w:default="1" w:styleId="Fontepargpadro">
     <w:name w:val="Default Paragraph Font"/>
     <w:uiPriority w:val="1"/>
+    <w:semiHidden/>
     <w:unhideWhenUsed/>
   </w:style>
   <w:style w:type="table" w:default="1" w:styleId="Tabelanormal">

</xml_diff>

<commit_message>
refactor: replaces old README and tcc.docx, also organization of backups
Replaces the old README file with a complete documentation for the project.

The new README provides detailed information about the project's architecture, technologies used, data flow, database schema, main modules, dashboard, and execution instructions. Also includes instructions for backups, caches and logs.

Removes outdated backups.
</commit_message>
<xml_diff>
--- a/TCC.docx
+++ b/TCC.docx
@@ -398,7 +398,27 @@
           <w:sz w:val="28"/>
           <w:szCs w:val="28"/>
         </w:rPr>
-        <w:t xml:space="preserve">Sistema Automatizado de Análise e Recomendação de Ações com Visual </w:t>
+        <w:t>Sistema Automatizado de Análise</w:t>
+      </w:r>
+      <w:r>
+        <w:rPr>
+          <w:rFonts w:ascii="Arial" w:eastAsia="Arial" w:hAnsi="Arial" w:cs="Arial"/>
+          <w:b/>
+          <w:bCs/>
+          <w:sz w:val="28"/>
+          <w:szCs w:val="28"/>
+        </w:rPr>
+        <w:t>, Previsão</w:t>
+      </w:r>
+      <w:r>
+        <w:rPr>
+          <w:rFonts w:ascii="Arial" w:eastAsia="Arial" w:hAnsi="Arial" w:cs="Arial"/>
+          <w:b/>
+          <w:bCs/>
+          <w:sz w:val="28"/>
+          <w:szCs w:val="28"/>
+        </w:rPr>
+        <w:t xml:space="preserve"> e Recomendação de Ações com Visual </w:t>
       </w:r>
       <w:proofErr w:type="spellStart"/>
       <w:r>

</xml_diff>